<commit_message>
Add non functional requirements schema
</commit_message>
<xml_diff>
--- a/PIT - Inacio Ribeiro dos Santos.docx
+++ b/PIT - Inacio Ribeiro dos Santos.docx
@@ -1,6 +1,6 @@
 
 <file path=word/document.xml><?xml version="1.0" encoding="utf-8"?>
-<w:document xmlns:wpc="http://schemas.microsoft.com/office/word/2010/wordprocessingCanvas" xmlns:cx="http://schemas.microsoft.com/office/drawing/2014/chartex" xmlns:cx1="http://schemas.microsoft.com/office/drawing/2015/9/8/chartex" xmlns:cx2="http://schemas.microsoft.com/office/drawing/2015/10/21/chartex" xmlns:cx3="http://schemas.microsoft.com/office/drawing/2016/5/9/chartex" xmlns:cx4="http://schemas.microsoft.com/office/drawing/2016/5/10/chartex" xmlns:cx5="http://schemas.microsoft.com/office/drawing/2016/5/11/chartex" xmlns:cx6="http://schemas.microsoft.com/office/drawing/2016/5/12/chartex" xmlns:cx7="http://schemas.microsoft.com/office/drawing/2016/5/13/chartex" xmlns:cx8="http://schemas.microsoft.com/office/drawing/2016/5/14/chartex" xmlns:mc="http://schemas.openxmlformats.org/markup-compatibility/2006" xmlns:aink="http://schemas.microsoft.com/office/drawing/2016/ink" xmlns:am3d="http://schemas.microsoft.com/office/drawing/2017/model3d" xmlns:o="urn:schemas-microsoft-com:office:office" xmlns:r="http://schemas.openxmlformats.org/officeDocument/2006/relationships" xmlns:m="http://schemas.openxmlformats.org/officeDocument/2006/math" xmlns:v="urn:schemas-microsoft-com:vml" xmlns:wp14="http://schemas.microsoft.com/office/word/2010/wordprocessingDrawing" xmlns:wp="http://schemas.openxmlformats.org/drawingml/2006/wordprocessingDrawing" xmlns:w10="urn:schemas-microsoft-com:office:word" xmlns:w="http://schemas.openxmlformats.org/wordprocessingml/2006/main" xmlns:w14="http://schemas.microsoft.com/office/word/2010/wordml" xmlns:w15="http://schemas.microsoft.com/office/word/2012/wordml" xmlns:w16cex="http://schemas.microsoft.com/office/word/2018/wordml/cex" xmlns:w16cid="http://schemas.microsoft.com/office/word/2016/wordml/cid" xmlns:w16="http://schemas.microsoft.com/office/word/2018/wordml" xmlns:w16sdtdh="http://schemas.microsoft.com/office/word/2020/wordml/sdtdatahash" xmlns:w16se="http://schemas.microsoft.com/office/word/2015/wordml/symex" xmlns:wpg="http://schemas.microsoft.com/office/word/2010/wordprocessingGroup" xmlns:wpi="http://schemas.microsoft.com/office/word/2010/wordprocessingInk" xmlns:wne="http://schemas.microsoft.com/office/word/2006/wordml" xmlns:wps="http://schemas.microsoft.com/office/word/2010/wordprocessingShape" mc:Ignorable="w14 w15 w16se w16cid w16 w16cex w16sdtdh wp14">
+<w:document xmlns:wpc="http://schemas.microsoft.com/office/word/2010/wordprocessingCanvas" xmlns:cx="http://schemas.microsoft.com/office/drawing/2014/chartex" xmlns:cx1="http://schemas.microsoft.com/office/drawing/2015/9/8/chartex" xmlns:cx2="http://schemas.microsoft.com/office/drawing/2015/10/21/chartex" xmlns:cx3="http://schemas.microsoft.com/office/drawing/2016/5/9/chartex" xmlns:cx4="http://schemas.microsoft.com/office/drawing/2016/5/10/chartex" xmlns:cx5="http://schemas.microsoft.com/office/drawing/2016/5/11/chartex" xmlns:cx6="http://schemas.microsoft.com/office/drawing/2016/5/12/chartex" xmlns:cx7="http://schemas.microsoft.com/office/drawing/2016/5/13/chartex" xmlns:cx8="http://schemas.microsoft.com/office/drawing/2016/5/14/chartex" xmlns:mc="http://schemas.openxmlformats.org/markup-compatibility/2006" xmlns:aink="http://schemas.microsoft.com/office/drawing/2016/ink" xmlns:am3d="http://schemas.microsoft.com/office/drawing/2017/model3d" xmlns:o="urn:schemas-microsoft-com:office:office" xmlns:oel="http://schemas.microsoft.com/office/2019/extlst" xmlns:r="http://schemas.openxmlformats.org/officeDocument/2006/relationships" xmlns:m="http://schemas.openxmlformats.org/officeDocument/2006/math" xmlns:v="urn:schemas-microsoft-com:vml" xmlns:wp14="http://schemas.microsoft.com/office/word/2010/wordprocessingDrawing" xmlns:wp="http://schemas.openxmlformats.org/drawingml/2006/wordprocessingDrawing" xmlns:w10="urn:schemas-microsoft-com:office:word" xmlns:w="http://schemas.openxmlformats.org/wordprocessingml/2006/main" xmlns:w14="http://schemas.microsoft.com/office/word/2010/wordml" xmlns:w15="http://schemas.microsoft.com/office/word/2012/wordml" xmlns:w16cex="http://schemas.microsoft.com/office/word/2018/wordml/cex" xmlns:w16cid="http://schemas.microsoft.com/office/word/2016/wordml/cid" xmlns:w16="http://schemas.microsoft.com/office/word/2018/wordml" xmlns:w16sdtdh="http://schemas.microsoft.com/office/word/2020/wordml/sdtdatahash" xmlns:w16se="http://schemas.microsoft.com/office/word/2015/wordml/symex" xmlns:wpg="http://schemas.microsoft.com/office/word/2010/wordprocessingGroup" xmlns:wpi="http://schemas.microsoft.com/office/word/2010/wordprocessingInk" xmlns:wne="http://schemas.microsoft.com/office/word/2006/wordml" xmlns:wps="http://schemas.microsoft.com/office/word/2010/wordprocessingShape" mc:Ignorable="w14 w15 w16se w16cid w16 w16cex w16sdtdh wp14">
   <w:body>
     <w:p>
       <w:pPr>
@@ -520,7 +520,6 @@
             <w:rPr>
               <w:rFonts w:eastAsiaTheme="minorEastAsia"/>
               <w:noProof/>
-              <w:lang w:val="pt-BR" w:eastAsia="pt-BR"/>
             </w:rPr>
           </w:pPr>
           <w:r>
@@ -547,7 +546,7 @@
             </w:rPr>
             <w:fldChar w:fldCharType="separate"/>
           </w:r>
-          <w:hyperlink w:anchor="_Toc103784817" w:history="1">
+          <w:hyperlink w:anchor="_Toc103810645" w:history="1">
             <w:r>
               <w:rPr>
                 <w:rStyle w:val="Hyperlink"/>
@@ -575,7 +574,7 @@
                 <w:noProof/>
                 <w:webHidden/>
               </w:rPr>
-              <w:instrText xml:space="preserve"> PAGEREF _Toc103784817 \h </w:instrText>
+              <w:instrText xml:space="preserve"> PAGEREF _Toc103810645 \h </w:instrText>
             </w:r>
             <w:r>
               <w:rPr>
@@ -615,10 +614,9 @@
             <w:rPr>
               <w:rFonts w:eastAsiaTheme="minorEastAsia"/>
               <w:noProof/>
-              <w:lang w:val="pt-BR" w:eastAsia="pt-BR"/>
             </w:rPr>
           </w:pPr>
-          <w:hyperlink w:anchor="_Toc103784818" w:history="1">
+          <w:hyperlink w:anchor="_Toc103810646" w:history="1">
             <w:r>
               <w:rPr>
                 <w:rStyle w:val="Hyperlink"/>
@@ -646,7 +644,7 @@
                 <w:noProof/>
                 <w:webHidden/>
               </w:rPr>
-              <w:instrText xml:space="preserve"> PAGEREF _Toc103784818 \h </w:instrText>
+              <w:instrText xml:space="preserve"> PAGEREF _Toc103810646 \h </w:instrText>
             </w:r>
             <w:r>
               <w:rPr>
@@ -686,10 +684,9 @@
             <w:rPr>
               <w:rFonts w:eastAsiaTheme="minorEastAsia"/>
               <w:noProof/>
-              <w:lang w:val="pt-BR" w:eastAsia="pt-BR"/>
             </w:rPr>
           </w:pPr>
-          <w:hyperlink w:anchor="_Toc103784819" w:history="1">
+          <w:hyperlink w:anchor="_Toc103810647" w:history="1">
             <w:r>
               <w:rPr>
                 <w:rStyle w:val="Hyperlink"/>
@@ -717,7 +714,7 @@
                 <w:noProof/>
                 <w:webHidden/>
               </w:rPr>
-              <w:instrText xml:space="preserve"> PAGEREF _Toc103784819 \h </w:instrText>
+              <w:instrText xml:space="preserve"> PAGEREF _Toc103810647 \h </w:instrText>
             </w:r>
             <w:r>
               <w:rPr>
@@ -757,10 +754,9 @@
             <w:rPr>
               <w:rFonts w:eastAsiaTheme="minorEastAsia"/>
               <w:noProof/>
-              <w:lang w:val="pt-BR" w:eastAsia="pt-BR"/>
             </w:rPr>
           </w:pPr>
-          <w:hyperlink w:anchor="_Toc103784820" w:history="1">
+          <w:hyperlink w:anchor="_Toc103810648" w:history="1">
             <w:r>
               <w:rPr>
                 <w:rStyle w:val="Hyperlink"/>
@@ -788,7 +784,7 @@
                 <w:noProof/>
                 <w:webHidden/>
               </w:rPr>
-              <w:instrText xml:space="preserve"> PAGEREF _Toc103784820 \h </w:instrText>
+              <w:instrText xml:space="preserve"> PAGEREF _Toc103810648 \h </w:instrText>
             </w:r>
             <w:r>
               <w:rPr>
@@ -828,10 +824,9 @@
             <w:rPr>
               <w:rFonts w:eastAsiaTheme="minorEastAsia"/>
               <w:noProof/>
-              <w:lang w:val="pt-BR" w:eastAsia="pt-BR"/>
             </w:rPr>
           </w:pPr>
-          <w:hyperlink w:anchor="_Toc103784821" w:history="1">
+          <w:hyperlink w:anchor="_Toc103810649" w:history="1">
             <w:r>
               <w:rPr>
                 <w:rStyle w:val="Hyperlink"/>
@@ -859,7 +854,7 @@
                 <w:noProof/>
                 <w:webHidden/>
               </w:rPr>
-              <w:instrText xml:space="preserve"> PAGEREF _Toc103784821 \h </w:instrText>
+              <w:instrText xml:space="preserve"> PAGEREF _Toc103810649 \h </w:instrText>
             </w:r>
             <w:r>
               <w:rPr>
@@ -899,10 +894,9 @@
             <w:rPr>
               <w:rFonts w:eastAsiaTheme="minorEastAsia"/>
               <w:noProof/>
-              <w:lang w:val="pt-BR" w:eastAsia="pt-BR"/>
             </w:rPr>
           </w:pPr>
-          <w:hyperlink w:anchor="_Toc103784822" w:history="1">
+          <w:hyperlink w:anchor="_Toc103810650" w:history="1">
             <w:r>
               <w:rPr>
                 <w:rStyle w:val="Hyperlink"/>
@@ -930,7 +924,7 @@
                 <w:noProof/>
                 <w:webHidden/>
               </w:rPr>
-              <w:instrText xml:space="preserve"> PAGEREF _Toc103784822 \h </w:instrText>
+              <w:instrText xml:space="preserve"> PAGEREF _Toc103810650 \h </w:instrText>
             </w:r>
             <w:r>
               <w:rPr>
@@ -970,10 +964,9 @@
             <w:rPr>
               <w:rFonts w:eastAsiaTheme="minorEastAsia"/>
               <w:noProof/>
-              <w:lang w:val="pt-BR" w:eastAsia="pt-BR"/>
             </w:rPr>
           </w:pPr>
-          <w:hyperlink w:anchor="_Toc103784823" w:history="1">
+          <w:hyperlink w:anchor="_Toc103810651" w:history="1">
             <w:r>
               <w:rPr>
                 <w:rStyle w:val="Hyperlink"/>
@@ -1001,7 +994,7 @@
                 <w:noProof/>
                 <w:webHidden/>
               </w:rPr>
-              <w:instrText xml:space="preserve"> PAGEREF _Toc103784823 \h </w:instrText>
+              <w:instrText xml:space="preserve"> PAGEREF _Toc103810651 \h </w:instrText>
             </w:r>
             <w:r>
               <w:rPr>
@@ -1022,6 +1015,76 @@
                 <w:webHidden/>
               </w:rPr>
               <w:t>6</w:t>
+            </w:r>
+            <w:r>
+              <w:rPr>
+                <w:noProof/>
+                <w:webHidden/>
+              </w:rPr>
+              <w:fldChar w:fldCharType="end"/>
+            </w:r>
+          </w:hyperlink>
+        </w:p>
+        <w:p>
+          <w:pPr>
+            <w:pStyle w:val="Sumrio3"/>
+            <w:tabs>
+              <w:tab w:val="right" w:leader="dot" w:pos="9350"/>
+            </w:tabs>
+            <w:rPr>
+              <w:rFonts w:eastAsiaTheme="minorEastAsia"/>
+              <w:noProof/>
+            </w:rPr>
+          </w:pPr>
+          <w:hyperlink w:anchor="_Toc103810652" w:history="1">
+            <w:r>
+              <w:rPr>
+                <w:rStyle w:val="Hyperlink"/>
+                <w:noProof/>
+                <w:lang w:val="pt-BR"/>
+              </w:rPr>
+              <w:t>Regras Estoque</w:t>
+            </w:r>
+            <w:r>
+              <w:rPr>
+                <w:noProof/>
+                <w:webHidden/>
+              </w:rPr>
+              <w:tab/>
+            </w:r>
+            <w:r>
+              <w:rPr>
+                <w:noProof/>
+                <w:webHidden/>
+              </w:rPr>
+              <w:fldChar w:fldCharType="begin"/>
+            </w:r>
+            <w:r>
+              <w:rPr>
+                <w:noProof/>
+                <w:webHidden/>
+              </w:rPr>
+              <w:instrText xml:space="preserve"> PAGEREF _Toc103810652 \h </w:instrText>
+            </w:r>
+            <w:r>
+              <w:rPr>
+                <w:noProof/>
+                <w:webHidden/>
+              </w:rPr>
+            </w:r>
+            <w:r>
+              <w:rPr>
+                <w:noProof/>
+                <w:webHidden/>
+              </w:rPr>
+              <w:fldChar w:fldCharType="separate"/>
+            </w:r>
+            <w:r>
+              <w:rPr>
+                <w:noProof/>
+                <w:webHidden/>
+              </w:rPr>
+              <w:t>7</w:t>
             </w:r>
             <w:r>
               <w:rPr>
@@ -1041,17 +1104,16 @@
             <w:rPr>
               <w:rFonts w:eastAsiaTheme="minorEastAsia"/>
               <w:noProof/>
-              <w:lang w:val="pt-BR" w:eastAsia="pt-BR"/>
             </w:rPr>
           </w:pPr>
-          <w:hyperlink w:anchor="_Toc103784824" w:history="1">
+          <w:hyperlink w:anchor="_Toc103810653" w:history="1">
             <w:r>
               <w:rPr>
                 <w:rStyle w:val="Hyperlink"/>
                 <w:noProof/>
                 <w:lang w:val="pt-BR"/>
               </w:rPr>
-              <w:t>Requisitos não funcionais</w:t>
+              <w:t>Requisitos funcionais e não funcionais</w:t>
             </w:r>
             <w:r>
               <w:rPr>
@@ -1072,7 +1134,7 @@
                 <w:noProof/>
                 <w:webHidden/>
               </w:rPr>
-              <w:instrText xml:space="preserve"> PAGEREF _Toc103784824 \h </w:instrText>
+              <w:instrText xml:space="preserve"> PAGEREF _Toc103810653 \h </w:instrText>
             </w:r>
             <w:r>
               <w:rPr>
@@ -1112,10 +1174,9 @@
             <w:rPr>
               <w:rFonts w:eastAsiaTheme="minorEastAsia"/>
               <w:noProof/>
-              <w:lang w:val="pt-BR" w:eastAsia="pt-BR"/>
             </w:rPr>
           </w:pPr>
-          <w:hyperlink w:anchor="_Toc103784825" w:history="1">
+          <w:hyperlink w:anchor="_Toc103810654" w:history="1">
             <w:r>
               <w:rPr>
                 <w:rStyle w:val="Hyperlink"/>
@@ -1143,7 +1204,7 @@
                 <w:noProof/>
                 <w:webHidden/>
               </w:rPr>
-              <w:instrText xml:space="preserve"> PAGEREF _Toc103784825 \h </w:instrText>
+              <w:instrText xml:space="preserve"> PAGEREF _Toc103810654 \h </w:instrText>
             </w:r>
             <w:r>
               <w:rPr>
@@ -1183,10 +1244,9 @@
             <w:rPr>
               <w:rFonts w:eastAsiaTheme="minorEastAsia"/>
               <w:noProof/>
-              <w:lang w:val="pt-BR" w:eastAsia="pt-BR"/>
             </w:rPr>
           </w:pPr>
-          <w:hyperlink w:anchor="_Toc103784826" w:history="1">
+          <w:hyperlink w:anchor="_Toc103810655" w:history="1">
             <w:r>
               <w:rPr>
                 <w:rStyle w:val="Hyperlink"/>
@@ -1214,7 +1274,7 @@
                 <w:noProof/>
                 <w:webHidden/>
               </w:rPr>
-              <w:instrText xml:space="preserve"> PAGEREF _Toc103784826 \h </w:instrText>
+              <w:instrText xml:space="preserve"> PAGEREF _Toc103810655 \h </w:instrText>
             </w:r>
             <w:r>
               <w:rPr>
@@ -1328,7 +1388,7 @@
           <w:lang w:val="pt-BR"/>
         </w:rPr>
       </w:pPr>
-      <w:bookmarkStart w:id="0" w:name="_Toc103784817"/>
+      <w:bookmarkStart w:id="0" w:name="_Toc103810645"/>
       <w:r>
         <w:rPr>
           <w:lang w:val="pt-BR"/>
@@ -1351,7 +1411,7 @@
           <w:lang w:val="pt-BR"/>
         </w:rPr>
       </w:pPr>
-      <w:bookmarkStart w:id="1" w:name="_Toc103784818"/>
+      <w:bookmarkStart w:id="1" w:name="_Toc103810646"/>
       <w:r>
         <w:rPr>
           <w:lang w:val="pt-BR"/>
@@ -1374,7 +1434,7 @@
           <w:lang w:val="pt-BR"/>
         </w:rPr>
       </w:pPr>
-      <w:bookmarkStart w:id="2" w:name="_Toc103784819"/>
+      <w:bookmarkStart w:id="2" w:name="_Toc103810647"/>
       <w:r>
         <w:rPr>
           <w:lang w:val="pt-BR"/>
@@ -1741,7 +1801,7 @@
               <w:rPr>
                 <w:rFonts w:ascii="Arial" w:hAnsi="Arial" w:cs="Arial"/>
               </w:rPr>
-              <w:t>Clientes da região sul e sudeste do Brasil terão fretes grátis em compras a partir de R$: 100,00 reais</w:t>
+              <w:t>Clientes da região sul e sudeste do Brasil terão frete grátis em compras a partir de R$: 100,00 reais</w:t>
             </w:r>
           </w:p>
         </w:tc>
@@ -1929,8 +1989,16 @@
               <w:rPr>
                 <w:rFonts w:ascii="Arial" w:hAnsi="Arial" w:cs="Arial"/>
               </w:rPr>
-              <w:t>Para pessoa física será emitido um cupom fiscal ao realizar a compra em um loja física</w:t>
-            </w:r>
+              <w:t xml:space="preserve">Para pessoa física será emitido um cupom fiscal ao realizar a compra em </w:t>
+            </w:r>
+            <w:proofErr w:type="gramStart"/>
+            <w:r>
+              <w:rPr>
+                <w:rFonts w:ascii="Arial" w:hAnsi="Arial" w:cs="Arial"/>
+              </w:rPr>
+              <w:t>um loja física</w:t>
+            </w:r>
+            <w:proofErr w:type="gramEnd"/>
             <w:r>
               <w:rPr>
                 <w:rFonts w:ascii="Arial" w:hAnsi="Arial" w:cs="Arial"/>
@@ -2123,7 +2191,21 @@
               <w:rPr>
                 <w:rFonts w:ascii="Arial" w:hAnsi="Arial" w:cs="Arial"/>
               </w:rPr>
-              <w:t>Todos os orçamentos devem ser vinculado com o cadastro do cliente</w:t>
+              <w:t xml:space="preserve">Todos os orçamentos devem ser </w:t>
+            </w:r>
+            <w:proofErr w:type="gramStart"/>
+            <w:r>
+              <w:rPr>
+                <w:rFonts w:ascii="Arial" w:hAnsi="Arial" w:cs="Arial"/>
+              </w:rPr>
+              <w:t>vinculado</w:t>
+            </w:r>
+            <w:proofErr w:type="gramEnd"/>
+            <w:r>
+              <w:rPr>
+                <w:rFonts w:ascii="Arial" w:hAnsi="Arial" w:cs="Arial"/>
+              </w:rPr>
+              <w:t xml:space="preserve"> com o cadastro do cliente</w:t>
             </w:r>
           </w:p>
         </w:tc>
@@ -2217,7 +2299,7 @@
           <w:lang w:val="pt-BR"/>
         </w:rPr>
       </w:pPr>
-      <w:bookmarkStart w:id="3" w:name="_Toc103784820"/>
+      <w:bookmarkStart w:id="3" w:name="_Toc103810648"/>
       <w:r>
         <w:rPr>
           <w:lang w:val="pt-BR"/>
@@ -2596,13 +2678,7 @@
               <w:rPr>
                 <w:rFonts w:ascii="Arial" w:hAnsi="Arial" w:cs="Arial"/>
               </w:rPr>
-              <w:t>É</w:t>
-            </w:r>
-            <w:r>
-              <w:rPr>
-                <w:rFonts w:ascii="Arial" w:hAnsi="Arial" w:cs="Arial"/>
-              </w:rPr>
-              <w:t xml:space="preserve"> proibido qualquer tipo de aparelho sonoro dentro das instalações da empresa</w:t>
+              <w:t>É proibido qualquer tipo de aparelho sonoro dentro das instalações da empresa</w:t>
             </w:r>
           </w:p>
         </w:tc>
@@ -2907,18 +2983,12 @@
           <w:lang w:val="pt-BR"/>
         </w:rPr>
       </w:pPr>
-      <w:bookmarkStart w:id="4" w:name="_Toc103784821"/>
+      <w:bookmarkStart w:id="4" w:name="_Toc103810649"/>
       <w:r>
         <w:rPr>
           <w:lang w:val="pt-BR"/>
         </w:rPr>
-        <w:t xml:space="preserve">Regras </w:t>
-      </w:r>
-      <w:r>
-        <w:rPr>
-          <w:lang w:val="pt-BR"/>
-        </w:rPr>
-        <w:t>financeiras</w:t>
+        <w:t>Regras financeiras</w:t>
       </w:r>
       <w:bookmarkEnd w:id="4"/>
       <w:r>
@@ -3130,13 +3200,7 @@
               <w:rPr>
                 <w:rFonts w:ascii="Arial" w:hAnsi="Arial" w:cs="Arial"/>
               </w:rPr>
-              <w:t>#</w:t>
-            </w:r>
-            <w:r>
-              <w:rPr>
-                <w:rFonts w:ascii="Arial" w:hAnsi="Arial" w:cs="Arial"/>
-              </w:rPr>
-              <w:t>28</w:t>
+              <w:t>#28</w:t>
             </w:r>
           </w:p>
         </w:tc>
@@ -3183,13 +3247,7 @@
               <w:rPr>
                 <w:rFonts w:ascii="Arial" w:hAnsi="Arial" w:cs="Arial"/>
               </w:rPr>
-              <w:t>#</w:t>
-            </w:r>
-            <w:r>
-              <w:rPr>
-                <w:rFonts w:ascii="Arial" w:hAnsi="Arial" w:cs="Arial"/>
-              </w:rPr>
-              <w:t>29</w:t>
+              <w:t>#29</w:t>
             </w:r>
           </w:p>
         </w:tc>
@@ -3236,13 +3294,7 @@
               <w:rPr>
                 <w:rFonts w:ascii="Arial" w:hAnsi="Arial" w:cs="Arial"/>
               </w:rPr>
-              <w:t>#</w:t>
-            </w:r>
-            <w:r>
-              <w:rPr>
-                <w:rFonts w:ascii="Arial" w:hAnsi="Arial" w:cs="Arial"/>
-              </w:rPr>
-              <w:t>30</w:t>
+              <w:t>#30</w:t>
             </w:r>
           </w:p>
         </w:tc>
@@ -3289,13 +3341,7 @@
               <w:rPr>
                 <w:rFonts w:ascii="Arial" w:hAnsi="Arial" w:cs="Arial"/>
               </w:rPr>
-              <w:t>#</w:t>
-            </w:r>
-            <w:r>
-              <w:rPr>
-                <w:rFonts w:ascii="Arial" w:hAnsi="Arial" w:cs="Arial"/>
-              </w:rPr>
-              <w:t>31</w:t>
+              <w:t>#31</w:t>
             </w:r>
           </w:p>
         </w:tc>
@@ -3316,7 +3362,21 @@
               <w:rPr>
                 <w:rFonts w:ascii="Arial" w:hAnsi="Arial" w:cs="Arial"/>
               </w:rPr>
-              <w:t>O gerente ficará responsável pela despesas fixas da loja (agua, luz e internet)</w:t>
+              <w:t xml:space="preserve">O gerente ficará responsável </w:t>
+            </w:r>
+            <w:proofErr w:type="gramStart"/>
+            <w:r>
+              <w:rPr>
+                <w:rFonts w:ascii="Arial" w:hAnsi="Arial" w:cs="Arial"/>
+              </w:rPr>
+              <w:t>pela despesas fixas</w:t>
+            </w:r>
+            <w:proofErr w:type="gramEnd"/>
+            <w:r>
+              <w:rPr>
+                <w:rFonts w:ascii="Arial" w:hAnsi="Arial" w:cs="Arial"/>
+              </w:rPr>
+              <w:t xml:space="preserve"> da loja (agua, luz e internet)</w:t>
             </w:r>
           </w:p>
         </w:tc>
@@ -3342,13 +3402,7 @@
               <w:rPr>
                 <w:rFonts w:ascii="Arial" w:hAnsi="Arial" w:cs="Arial"/>
               </w:rPr>
-              <w:t>#</w:t>
-            </w:r>
-            <w:r>
-              <w:rPr>
-                <w:rFonts w:ascii="Arial" w:hAnsi="Arial" w:cs="Arial"/>
-              </w:rPr>
-              <w:t>35</w:t>
+              <w:t>#35</w:t>
             </w:r>
           </w:p>
         </w:tc>
@@ -3400,19 +3454,13 @@
         </w:rPr>
         <w:br w:type="page"/>
       </w:r>
-      <w:bookmarkStart w:id="5" w:name="_Toc103784822"/>
+      <w:bookmarkStart w:id="5" w:name="_Toc103810650"/>
       <w:r>
         <w:rPr>
           <w:lang w:val="pt-BR"/>
         </w:rPr>
         <w:lastRenderedPageBreak/>
-        <w:t xml:space="preserve">Regras </w:t>
-      </w:r>
-      <w:r>
-        <w:rPr>
-          <w:lang w:val="pt-BR"/>
-        </w:rPr>
-        <w:t>Recursos Humanos</w:t>
+        <w:t>Regras Recursos Humanos</w:t>
       </w:r>
       <w:bookmarkEnd w:id="5"/>
       <w:r>
@@ -3624,13 +3672,7 @@
               <w:rPr>
                 <w:rFonts w:ascii="Arial" w:hAnsi="Arial" w:cs="Arial"/>
               </w:rPr>
-              <w:t>#</w:t>
-            </w:r>
-            <w:r>
-              <w:rPr>
-                <w:rFonts w:ascii="Arial" w:hAnsi="Arial" w:cs="Arial"/>
-              </w:rPr>
-              <w:t>38</w:t>
+              <w:t>#38</w:t>
             </w:r>
           </w:p>
         </w:tc>
@@ -3677,13 +3719,7 @@
               <w:rPr>
                 <w:rFonts w:ascii="Arial" w:hAnsi="Arial" w:cs="Arial"/>
               </w:rPr>
-              <w:t>#</w:t>
-            </w:r>
-            <w:r>
-              <w:rPr>
-                <w:rFonts w:ascii="Arial" w:hAnsi="Arial" w:cs="Arial"/>
-              </w:rPr>
-              <w:t>39</w:t>
+              <w:t>#39</w:t>
             </w:r>
           </w:p>
         </w:tc>
@@ -3742,13 +3778,7 @@
               <w:rPr>
                 <w:rFonts w:ascii="Arial" w:hAnsi="Arial" w:cs="Arial"/>
               </w:rPr>
-              <w:t>#</w:t>
-            </w:r>
-            <w:r>
-              <w:rPr>
-                <w:rFonts w:ascii="Arial" w:hAnsi="Arial" w:cs="Arial"/>
-              </w:rPr>
-              <w:t>40</w:t>
+              <w:t>#40</w:t>
             </w:r>
           </w:p>
         </w:tc>
@@ -3809,13 +3839,7 @@
               <w:rPr>
                 <w:rFonts w:ascii="Arial" w:hAnsi="Arial" w:cs="Arial"/>
               </w:rPr>
-              <w:t>#</w:t>
-            </w:r>
-            <w:r>
-              <w:rPr>
-                <w:rFonts w:ascii="Arial" w:hAnsi="Arial" w:cs="Arial"/>
-              </w:rPr>
-              <w:t>41</w:t>
+              <w:t>#41</w:t>
             </w:r>
           </w:p>
         </w:tc>
@@ -3862,13 +3886,7 @@
               <w:rPr>
                 <w:rFonts w:ascii="Arial" w:hAnsi="Arial" w:cs="Arial"/>
               </w:rPr>
-              <w:t>#</w:t>
-            </w:r>
-            <w:r>
-              <w:rPr>
-                <w:rFonts w:ascii="Arial" w:hAnsi="Arial" w:cs="Arial"/>
-              </w:rPr>
-              <w:t>42</w:t>
+              <w:t>#42</w:t>
             </w:r>
           </w:p>
         </w:tc>
@@ -4091,18 +4109,12 @@
           <w:lang w:val="pt-BR"/>
         </w:rPr>
       </w:pPr>
-      <w:bookmarkStart w:id="6" w:name="_Toc103784823"/>
+      <w:bookmarkStart w:id="6" w:name="_Toc103810651"/>
       <w:r>
         <w:rPr>
           <w:lang w:val="pt-BR"/>
         </w:rPr>
-        <w:t xml:space="preserve">Regras </w:t>
-      </w:r>
-      <w:r>
-        <w:rPr>
-          <w:lang w:val="pt-BR"/>
-        </w:rPr>
-        <w:t>Fornecimento</w:t>
+        <w:t>Regras Fornecimento</w:t>
       </w:r>
       <w:bookmarkEnd w:id="6"/>
     </w:p>
@@ -4282,7 +4294,21 @@
               <w:rPr>
                 <w:rFonts w:ascii="Arial" w:hAnsi="Arial" w:cs="Arial"/>
               </w:rPr>
-              <w:t>Somente o gerente poder[a aprovar a compra após analisar o orçamento proposto</w:t>
+              <w:t xml:space="preserve">Somente o gerente </w:t>
+            </w:r>
+            <w:proofErr w:type="gramStart"/>
+            <w:r>
+              <w:rPr>
+                <w:rFonts w:ascii="Arial" w:hAnsi="Arial" w:cs="Arial"/>
+              </w:rPr>
+              <w:t>poder[</w:t>
+            </w:r>
+            <w:proofErr w:type="gramEnd"/>
+            <w:r>
+              <w:rPr>
+                <w:rFonts w:ascii="Arial" w:hAnsi="Arial" w:cs="Arial"/>
+              </w:rPr>
+              <w:t>a aprovar a compra após analisar o orçamento proposto</w:t>
             </w:r>
           </w:p>
         </w:tc>
@@ -4308,13 +4334,7 @@
               <w:rPr>
                 <w:rFonts w:ascii="Arial" w:hAnsi="Arial" w:cs="Arial"/>
               </w:rPr>
-              <w:t>#</w:t>
-            </w:r>
-            <w:r>
-              <w:rPr>
-                <w:rFonts w:ascii="Arial" w:hAnsi="Arial" w:cs="Arial"/>
-              </w:rPr>
-              <w:t>48</w:t>
+              <w:t>#48</w:t>
             </w:r>
           </w:p>
         </w:tc>
@@ -4361,13 +4381,7 @@
               <w:rPr>
                 <w:rFonts w:ascii="Arial" w:hAnsi="Arial" w:cs="Arial"/>
               </w:rPr>
-              <w:t>#</w:t>
-            </w:r>
-            <w:r>
-              <w:rPr>
-                <w:rFonts w:ascii="Arial" w:hAnsi="Arial" w:cs="Arial"/>
-              </w:rPr>
-              <w:t>49</w:t>
+              <w:t>#49</w:t>
             </w:r>
           </w:p>
         </w:tc>
@@ -4429,6 +4443,7 @@
           <w:lang w:val="pt-BR"/>
         </w:rPr>
       </w:pPr>
+      <w:bookmarkStart w:id="7" w:name="_Toc103810652"/>
       <w:r>
         <w:rPr>
           <w:lang w:val="pt-BR"/>
@@ -4442,6 +4457,7 @@
         </w:rPr>
         <w:t>Estoque</w:t>
       </w:r>
+      <w:bookmarkEnd w:id="7"/>
     </w:p>
     <w:p>
       <w:pPr>
@@ -4745,6 +4761,1388 @@
         </w:tc>
       </w:tr>
     </w:tbl>
+    <w:p>
+      <w:pPr>
+        <w:rPr>
+          <w:lang w:val="pt-BR"/>
+        </w:rPr>
+      </w:pPr>
+    </w:p>
+    <w:p>
+      <w:pPr>
+        <w:rPr>
+          <w:lang w:val="pt-BR"/>
+        </w:rPr>
+      </w:pPr>
+    </w:p>
+    <w:p>
+      <w:pPr>
+        <w:pStyle w:val="Ttulo2"/>
+        <w:rPr>
+          <w:lang w:val="pt-BR"/>
+        </w:rPr>
+      </w:pPr>
+      <w:bookmarkStart w:id="8" w:name="_Toc103810653"/>
+      <w:r>
+        <w:rPr>
+          <w:lang w:val="pt-BR"/>
+        </w:rPr>
+        <w:t xml:space="preserve">Requisitos </w:t>
+      </w:r>
+      <w:r>
+        <w:rPr>
+          <w:lang w:val="pt-BR"/>
+        </w:rPr>
+        <w:t xml:space="preserve">funcionais e </w:t>
+      </w:r>
+      <w:r>
+        <w:rPr>
+          <w:lang w:val="pt-BR"/>
+        </w:rPr>
+        <w:t>não funcionais</w:t>
+      </w:r>
+      <w:bookmarkEnd w:id="8"/>
+    </w:p>
+    <w:p>
+      <w:pPr>
+        <w:rPr>
+          <w:lang w:val="pt-BR"/>
+        </w:rPr>
+      </w:pPr>
+    </w:p>
+    <w:tbl>
+      <w:tblPr>
+        <w:tblStyle w:val="Tabelacomgrade"/>
+        <w:tblW w:w="9805" w:type="dxa"/>
+        <w:tblInd w:w="0" w:type="dxa"/>
+        <w:tblLook w:val="04A0" w:firstRow="1" w:lastRow="0" w:firstColumn="1" w:lastColumn="0" w:noHBand="0" w:noVBand="1"/>
+      </w:tblPr>
+      <w:tblGrid>
+        <w:gridCol w:w="1098"/>
+        <w:gridCol w:w="2415"/>
+        <w:gridCol w:w="1936"/>
+        <w:gridCol w:w="2135"/>
+        <w:gridCol w:w="2221"/>
+      </w:tblGrid>
+      <w:tr>
+        <w:tc>
+          <w:tcPr>
+            <w:tcW w:w="9805" w:type="dxa"/>
+            <w:gridSpan w:val="5"/>
+          </w:tcPr>
+          <w:p>
+            <w:pPr>
+              <w:jc w:val="center"/>
+              <w:rPr>
+                <w:rFonts w:ascii="Arial" w:hAnsi="Arial" w:cs="Arial"/>
+                <w:b/>
+                <w:bCs/>
+              </w:rPr>
+            </w:pPr>
+            <w:r>
+              <w:rPr>
+                <w:rFonts w:ascii="Arial" w:hAnsi="Arial" w:cs="Arial"/>
+                <w:b/>
+                <w:bCs/>
+              </w:rPr>
+              <w:t>Requisito funcional</w:t>
+            </w:r>
+          </w:p>
+        </w:tc>
+      </w:tr>
+      <w:tr>
+        <w:tc>
+          <w:tcPr>
+            <w:tcW w:w="9805" w:type="dxa"/>
+            <w:gridSpan w:val="5"/>
+          </w:tcPr>
+          <w:p>
+            <w:pPr>
+              <w:rPr>
+                <w:rFonts w:ascii="Arial" w:hAnsi="Arial" w:cs="Arial"/>
+                <w:b/>
+                <w:bCs/>
+              </w:rPr>
+            </w:pPr>
+            <w:r>
+              <w:rPr>
+                <w:rFonts w:ascii="Arial" w:hAnsi="Arial" w:cs="Arial"/>
+                <w:b/>
+                <w:bCs/>
+              </w:rPr>
+              <w:t>Descrição:</w:t>
+            </w:r>
+          </w:p>
+        </w:tc>
+      </w:tr>
+      <w:tr>
+        <w:tc>
+          <w:tcPr>
+            <w:tcW w:w="9805" w:type="dxa"/>
+            <w:gridSpan w:val="5"/>
+          </w:tcPr>
+          <w:p>
+            <w:pPr>
+              <w:rPr>
+                <w:rFonts w:ascii="Arial" w:hAnsi="Arial" w:cs="Arial"/>
+                <w:b/>
+                <w:bCs/>
+              </w:rPr>
+            </w:pPr>
+          </w:p>
+        </w:tc>
+      </w:tr>
+      <w:tr>
+        <w:tc>
+          <w:tcPr>
+            <w:tcW w:w="9805" w:type="dxa"/>
+            <w:gridSpan w:val="5"/>
+          </w:tcPr>
+          <w:p>
+            <w:pPr>
+              <w:rPr>
+                <w:rFonts w:ascii="Arial" w:hAnsi="Arial" w:cs="Arial"/>
+                <w:b/>
+                <w:bCs/>
+              </w:rPr>
+            </w:pPr>
+          </w:p>
+        </w:tc>
+      </w:tr>
+      <w:tr>
+        <w:tc>
+          <w:tcPr>
+            <w:tcW w:w="9805" w:type="dxa"/>
+            <w:gridSpan w:val="5"/>
+          </w:tcPr>
+          <w:p>
+            <w:pPr>
+              <w:rPr>
+                <w:rFonts w:ascii="Arial" w:hAnsi="Arial" w:cs="Arial"/>
+                <w:b/>
+                <w:bCs/>
+              </w:rPr>
+            </w:pPr>
+          </w:p>
+        </w:tc>
+      </w:tr>
+      <w:tr>
+        <w:tc>
+          <w:tcPr>
+            <w:tcW w:w="9805" w:type="dxa"/>
+            <w:gridSpan w:val="5"/>
+          </w:tcPr>
+          <w:p>
+            <w:pPr>
+              <w:rPr>
+                <w:rFonts w:ascii="Arial" w:hAnsi="Arial" w:cs="Arial"/>
+                <w:b/>
+                <w:bCs/>
+              </w:rPr>
+            </w:pPr>
+          </w:p>
+        </w:tc>
+      </w:tr>
+      <w:tr>
+        <w:tc>
+          <w:tcPr>
+            <w:tcW w:w="9805" w:type="dxa"/>
+            <w:gridSpan w:val="5"/>
+          </w:tcPr>
+          <w:p>
+            <w:pPr>
+              <w:jc w:val="center"/>
+              <w:rPr>
+                <w:rFonts w:ascii="Arial" w:hAnsi="Arial" w:cs="Arial"/>
+                <w:b/>
+                <w:bCs/>
+              </w:rPr>
+            </w:pPr>
+            <w:r>
+              <w:rPr>
+                <w:rFonts w:ascii="Arial" w:hAnsi="Arial" w:cs="Arial"/>
+                <w:b/>
+                <w:bCs/>
+              </w:rPr>
+              <w:t xml:space="preserve">Requisito </w:t>
+            </w:r>
+            <w:r>
+              <w:rPr>
+                <w:rFonts w:ascii="Arial" w:hAnsi="Arial" w:cs="Arial"/>
+                <w:b/>
+                <w:bCs/>
+              </w:rPr>
+              <w:t>não funcional</w:t>
+            </w:r>
+          </w:p>
+        </w:tc>
+      </w:tr>
+      <w:tr>
+        <w:tc>
+          <w:tcPr>
+            <w:tcW w:w="962" w:type="dxa"/>
+          </w:tcPr>
+          <w:p>
+            <w:pPr>
+              <w:jc w:val="center"/>
+              <w:rPr>
+                <w:rFonts w:ascii="Arial" w:hAnsi="Arial" w:cs="Arial"/>
+                <w:b/>
+                <w:bCs/>
+              </w:rPr>
+            </w:pPr>
+            <w:r>
+              <w:rPr>
+                <w:rFonts w:ascii="Arial" w:hAnsi="Arial" w:cs="Arial"/>
+                <w:b/>
+                <w:bCs/>
+              </w:rPr>
+              <w:t>ID</w:t>
+            </w:r>
+          </w:p>
+        </w:tc>
+        <w:tc>
+          <w:tcPr>
+            <w:tcW w:w="2482" w:type="dxa"/>
+          </w:tcPr>
+          <w:p>
+            <w:pPr>
+              <w:jc w:val="center"/>
+              <w:rPr>
+                <w:rFonts w:ascii="Arial" w:hAnsi="Arial" w:cs="Arial"/>
+                <w:b/>
+                <w:bCs/>
+              </w:rPr>
+            </w:pPr>
+            <w:r>
+              <w:rPr>
+                <w:rFonts w:ascii="Arial" w:hAnsi="Arial" w:cs="Arial"/>
+                <w:b/>
+                <w:bCs/>
+              </w:rPr>
+              <w:t>Descrição</w:t>
+            </w:r>
+          </w:p>
+        </w:tc>
+        <w:tc>
+          <w:tcPr>
+            <w:tcW w:w="1951" w:type="dxa"/>
+          </w:tcPr>
+          <w:p>
+            <w:pPr>
+              <w:jc w:val="center"/>
+              <w:rPr>
+                <w:rFonts w:ascii="Arial" w:hAnsi="Arial" w:cs="Arial"/>
+                <w:b/>
+                <w:bCs/>
+              </w:rPr>
+            </w:pPr>
+            <w:r>
+              <w:rPr>
+                <w:rFonts w:ascii="Arial" w:hAnsi="Arial" w:cs="Arial"/>
+                <w:b/>
+                <w:bCs/>
+              </w:rPr>
+              <w:t>Especificação</w:t>
+            </w:r>
+          </w:p>
+        </w:tc>
+        <w:tc>
+          <w:tcPr>
+            <w:tcW w:w="4410" w:type="dxa"/>
+            <w:gridSpan w:val="2"/>
+          </w:tcPr>
+          <w:p>
+            <w:pPr>
+              <w:jc w:val="center"/>
+              <w:rPr>
+                <w:rFonts w:ascii="Arial" w:hAnsi="Arial" w:cs="Arial"/>
+                <w:b/>
+                <w:bCs/>
+              </w:rPr>
+            </w:pPr>
+            <w:r>
+              <w:rPr>
+                <w:rFonts w:ascii="Arial" w:hAnsi="Arial" w:cs="Arial"/>
+                <w:b/>
+                <w:bCs/>
+              </w:rPr>
+              <w:t>Categoria</w:t>
+            </w:r>
+          </w:p>
+        </w:tc>
+      </w:tr>
+      <w:tr>
+        <w:tc>
+          <w:tcPr>
+            <w:tcW w:w="962" w:type="dxa"/>
+            <w:vMerge w:val="restart"/>
+            <w:vAlign w:val="center"/>
+          </w:tcPr>
+          <w:p>
+            <w:pPr>
+              <w:jc w:val="center"/>
+              <w:rPr>
+                <w:rFonts w:ascii="Arial" w:hAnsi="Arial" w:cs="Arial"/>
+              </w:rPr>
+            </w:pPr>
+            <w:r>
+              <w:rPr>
+                <w:rFonts w:ascii="Arial" w:hAnsi="Arial" w:cs="Arial"/>
+              </w:rPr>
+              <w:t>#RN</w:t>
+            </w:r>
+            <w:r>
+              <w:rPr>
+                <w:rFonts w:ascii="Arial" w:hAnsi="Arial" w:cs="Arial"/>
+              </w:rPr>
+              <w:t>F</w:t>
+            </w:r>
+            <w:r>
+              <w:rPr>
+                <w:rFonts w:ascii="Arial" w:hAnsi="Arial" w:cs="Arial"/>
+              </w:rPr>
+              <w:t>.01</w:t>
+            </w:r>
+          </w:p>
+        </w:tc>
+        <w:tc>
+          <w:tcPr>
+            <w:tcW w:w="2482" w:type="dxa"/>
+            <w:vMerge w:val="restart"/>
+          </w:tcPr>
+          <w:p>
+            <w:pPr>
+              <w:jc w:val="center"/>
+              <w:rPr>
+                <w:rFonts w:ascii="Arial" w:hAnsi="Arial" w:cs="Arial"/>
+              </w:rPr>
+            </w:pPr>
+          </w:p>
+        </w:tc>
+        <w:tc>
+          <w:tcPr>
+            <w:tcW w:w="1951" w:type="dxa"/>
+          </w:tcPr>
+          <w:p>
+            <w:pPr>
+              <w:rPr>
+                <w:rFonts w:ascii="Arial" w:hAnsi="Arial" w:cs="Arial"/>
+              </w:rPr>
+            </w:pPr>
+            <w:proofErr w:type="gramStart"/>
+            <w:r>
+              <w:rPr>
+                <w:rFonts w:ascii="Arial" w:hAnsi="Arial" w:cs="Arial"/>
+              </w:rPr>
+              <w:t>[</w:t>
+            </w:r>
+            <w:r>
+              <w:rPr>
+                <w:rFonts w:ascii="Arial" w:hAnsi="Arial" w:cs="Arial"/>
+              </w:rPr>
+              <w:t xml:space="preserve"> x</w:t>
+            </w:r>
+            <w:proofErr w:type="gramEnd"/>
+            <w:r>
+              <w:rPr>
+                <w:rFonts w:ascii="Arial" w:hAnsi="Arial" w:cs="Arial"/>
+              </w:rPr>
+              <w:t xml:space="preserve"> ]</w:t>
+            </w:r>
+            <w:r>
+              <w:rPr>
+                <w:rFonts w:ascii="Arial" w:hAnsi="Arial" w:cs="Arial"/>
+              </w:rPr>
+              <w:t xml:space="preserve"> Permanente </w:t>
+            </w:r>
+          </w:p>
+        </w:tc>
+        <w:tc>
+          <w:tcPr>
+            <w:tcW w:w="2160" w:type="dxa"/>
+          </w:tcPr>
+          <w:p>
+            <w:pPr>
+              <w:rPr>
+                <w:rFonts w:ascii="Arial" w:hAnsi="Arial" w:cs="Arial"/>
+              </w:rPr>
+            </w:pPr>
+            <w:proofErr w:type="gramStart"/>
+            <w:r>
+              <w:rPr>
+                <w:rFonts w:ascii="Arial" w:hAnsi="Arial" w:cs="Arial"/>
+              </w:rPr>
+              <w:t>[ ]</w:t>
+            </w:r>
+            <w:proofErr w:type="gramEnd"/>
+            <w:r>
+              <w:rPr>
+                <w:rFonts w:ascii="Arial" w:hAnsi="Arial" w:cs="Arial"/>
+              </w:rPr>
+              <w:t xml:space="preserve"> Funcionalidade</w:t>
+            </w:r>
+          </w:p>
+        </w:tc>
+        <w:tc>
+          <w:tcPr>
+            <w:tcW w:w="2250" w:type="dxa"/>
+          </w:tcPr>
+          <w:p>
+            <w:pPr>
+              <w:rPr>
+                <w:rFonts w:ascii="Arial" w:hAnsi="Arial" w:cs="Arial"/>
+              </w:rPr>
+            </w:pPr>
+            <w:proofErr w:type="gramStart"/>
+            <w:r>
+              <w:rPr>
+                <w:rFonts w:ascii="Arial" w:hAnsi="Arial" w:cs="Arial"/>
+              </w:rPr>
+              <w:t>[ ]</w:t>
+            </w:r>
+            <w:proofErr w:type="gramEnd"/>
+            <w:r>
+              <w:rPr>
+                <w:rFonts w:ascii="Arial" w:hAnsi="Arial" w:cs="Arial"/>
+              </w:rPr>
+              <w:t xml:space="preserve"> </w:t>
+            </w:r>
+            <w:r>
+              <w:rPr>
+                <w:rFonts w:ascii="Arial" w:hAnsi="Arial" w:cs="Arial"/>
+              </w:rPr>
+              <w:t>Segurança</w:t>
+            </w:r>
+          </w:p>
+        </w:tc>
+      </w:tr>
+      <w:tr>
+        <w:tc>
+          <w:tcPr>
+            <w:tcW w:w="962" w:type="dxa"/>
+            <w:vMerge/>
+          </w:tcPr>
+          <w:p>
+            <w:pPr>
+              <w:jc w:val="center"/>
+              <w:rPr>
+                <w:rFonts w:ascii="Arial" w:hAnsi="Arial" w:cs="Arial"/>
+              </w:rPr>
+            </w:pPr>
+          </w:p>
+        </w:tc>
+        <w:tc>
+          <w:tcPr>
+            <w:tcW w:w="2482" w:type="dxa"/>
+            <w:vMerge/>
+          </w:tcPr>
+          <w:p>
+            <w:pPr>
+              <w:jc w:val="center"/>
+              <w:rPr>
+                <w:rFonts w:ascii="Arial" w:hAnsi="Arial" w:cs="Arial"/>
+              </w:rPr>
+            </w:pPr>
+          </w:p>
+        </w:tc>
+        <w:tc>
+          <w:tcPr>
+            <w:tcW w:w="1951" w:type="dxa"/>
+          </w:tcPr>
+          <w:p>
+            <w:pPr>
+              <w:rPr>
+                <w:rFonts w:ascii="Arial" w:hAnsi="Arial" w:cs="Arial"/>
+              </w:rPr>
+            </w:pPr>
+            <w:proofErr w:type="gramStart"/>
+            <w:r>
+              <w:rPr>
+                <w:rFonts w:ascii="Arial" w:hAnsi="Arial" w:cs="Arial"/>
+              </w:rPr>
+              <w:t>[ ]</w:t>
+            </w:r>
+            <w:proofErr w:type="gramEnd"/>
+            <w:r>
+              <w:rPr>
+                <w:rFonts w:ascii="Arial" w:hAnsi="Arial" w:cs="Arial"/>
+              </w:rPr>
+              <w:t xml:space="preserve"> Transitório  </w:t>
+            </w:r>
+          </w:p>
+        </w:tc>
+        <w:tc>
+          <w:tcPr>
+            <w:tcW w:w="2160" w:type="dxa"/>
+          </w:tcPr>
+          <w:p>
+            <w:pPr>
+              <w:rPr>
+                <w:rFonts w:ascii="Arial" w:hAnsi="Arial" w:cs="Arial"/>
+              </w:rPr>
+            </w:pPr>
+            <w:proofErr w:type="gramStart"/>
+            <w:r>
+              <w:rPr>
+                <w:rFonts w:ascii="Arial" w:hAnsi="Arial" w:cs="Arial"/>
+              </w:rPr>
+              <w:t>[ ]</w:t>
+            </w:r>
+            <w:proofErr w:type="gramEnd"/>
+            <w:r>
+              <w:rPr>
+                <w:rFonts w:ascii="Arial" w:hAnsi="Arial" w:cs="Arial"/>
+              </w:rPr>
+              <w:t xml:space="preserve"> </w:t>
+            </w:r>
+            <w:r>
+              <w:rPr>
+                <w:rFonts w:ascii="Arial" w:hAnsi="Arial" w:cs="Arial"/>
+              </w:rPr>
+              <w:t>Interface</w:t>
+            </w:r>
+          </w:p>
+        </w:tc>
+        <w:tc>
+          <w:tcPr>
+            <w:tcW w:w="2250" w:type="dxa"/>
+          </w:tcPr>
+          <w:p>
+            <w:pPr>
+              <w:rPr>
+                <w:rFonts w:ascii="Arial" w:hAnsi="Arial" w:cs="Arial"/>
+              </w:rPr>
+            </w:pPr>
+            <w:proofErr w:type="gramStart"/>
+            <w:r>
+              <w:rPr>
+                <w:rFonts w:ascii="Arial" w:hAnsi="Arial" w:cs="Arial"/>
+              </w:rPr>
+              <w:t>[</w:t>
+            </w:r>
+            <w:r>
+              <w:rPr>
+                <w:rFonts w:ascii="Arial" w:hAnsi="Arial" w:cs="Arial"/>
+              </w:rPr>
+              <w:t xml:space="preserve"> x</w:t>
+            </w:r>
+            <w:proofErr w:type="gramEnd"/>
+            <w:r>
+              <w:rPr>
+                <w:rFonts w:ascii="Arial" w:hAnsi="Arial" w:cs="Arial"/>
+              </w:rPr>
+              <w:t xml:space="preserve"> ] </w:t>
+            </w:r>
+            <w:r>
+              <w:rPr>
+                <w:rFonts w:ascii="Arial" w:hAnsi="Arial" w:cs="Arial"/>
+              </w:rPr>
+              <w:t>Implementação</w:t>
+            </w:r>
+          </w:p>
+        </w:tc>
+      </w:tr>
+      <w:tr>
+        <w:tc>
+          <w:tcPr>
+            <w:tcW w:w="962" w:type="dxa"/>
+            <w:vMerge/>
+          </w:tcPr>
+          <w:p>
+            <w:pPr>
+              <w:jc w:val="center"/>
+              <w:rPr>
+                <w:rFonts w:ascii="Arial" w:hAnsi="Arial" w:cs="Arial"/>
+              </w:rPr>
+            </w:pPr>
+          </w:p>
+        </w:tc>
+        <w:tc>
+          <w:tcPr>
+            <w:tcW w:w="2482" w:type="dxa"/>
+            <w:vMerge/>
+          </w:tcPr>
+          <w:p>
+            <w:pPr>
+              <w:jc w:val="center"/>
+              <w:rPr>
+                <w:rFonts w:ascii="Arial" w:hAnsi="Arial" w:cs="Arial"/>
+              </w:rPr>
+            </w:pPr>
+          </w:p>
+        </w:tc>
+        <w:tc>
+          <w:tcPr>
+            <w:tcW w:w="1951" w:type="dxa"/>
+          </w:tcPr>
+          <w:p>
+            <w:pPr>
+              <w:rPr>
+                <w:rFonts w:ascii="Arial" w:hAnsi="Arial" w:cs="Arial"/>
+              </w:rPr>
+            </w:pPr>
+            <w:proofErr w:type="gramStart"/>
+            <w:r>
+              <w:rPr>
+                <w:rFonts w:ascii="Arial" w:hAnsi="Arial" w:cs="Arial"/>
+              </w:rPr>
+              <w:t>[ ]</w:t>
+            </w:r>
+            <w:proofErr w:type="gramEnd"/>
+            <w:r>
+              <w:rPr>
+                <w:rFonts w:ascii="Arial" w:hAnsi="Arial" w:cs="Arial"/>
+              </w:rPr>
+              <w:t xml:space="preserve"> Obrigatório</w:t>
+            </w:r>
+            <w:r>
+              <w:rPr>
+                <w:rFonts w:ascii="Arial" w:hAnsi="Arial" w:cs="Arial"/>
+              </w:rPr>
+              <w:t xml:space="preserve"> </w:t>
+            </w:r>
+          </w:p>
+        </w:tc>
+        <w:tc>
+          <w:tcPr>
+            <w:tcW w:w="2160" w:type="dxa"/>
+          </w:tcPr>
+          <w:p>
+            <w:pPr>
+              <w:rPr>
+                <w:rFonts w:ascii="Arial" w:hAnsi="Arial" w:cs="Arial"/>
+              </w:rPr>
+            </w:pPr>
+            <w:proofErr w:type="gramStart"/>
+            <w:r>
+              <w:rPr>
+                <w:rFonts w:ascii="Arial" w:hAnsi="Arial" w:cs="Arial"/>
+              </w:rPr>
+              <w:t>[ ]</w:t>
+            </w:r>
+            <w:proofErr w:type="gramEnd"/>
+            <w:r>
+              <w:rPr>
+                <w:rFonts w:ascii="Arial" w:hAnsi="Arial" w:cs="Arial"/>
+              </w:rPr>
+              <w:t xml:space="preserve"> </w:t>
+            </w:r>
+            <w:r>
+              <w:rPr>
+                <w:rFonts w:ascii="Arial" w:hAnsi="Arial" w:cs="Arial"/>
+              </w:rPr>
+              <w:t>Desempenho</w:t>
+            </w:r>
+          </w:p>
+        </w:tc>
+        <w:tc>
+          <w:tcPr>
+            <w:tcW w:w="2250" w:type="dxa"/>
+          </w:tcPr>
+          <w:p>
+            <w:pPr>
+              <w:rPr>
+                <w:rFonts w:ascii="Arial" w:hAnsi="Arial" w:cs="Arial"/>
+              </w:rPr>
+            </w:pPr>
+            <w:proofErr w:type="gramStart"/>
+            <w:r>
+              <w:rPr>
+                <w:rFonts w:ascii="Arial" w:hAnsi="Arial" w:cs="Arial"/>
+              </w:rPr>
+              <w:t>[ ]</w:t>
+            </w:r>
+            <w:proofErr w:type="gramEnd"/>
+            <w:r>
+              <w:rPr>
+                <w:rFonts w:ascii="Arial" w:hAnsi="Arial" w:cs="Arial"/>
+              </w:rPr>
+              <w:t xml:space="preserve"> </w:t>
+            </w:r>
+            <w:r>
+              <w:rPr>
+                <w:rFonts w:ascii="Arial" w:hAnsi="Arial" w:cs="Arial"/>
+              </w:rPr>
+              <w:t>Manutenção</w:t>
+            </w:r>
+          </w:p>
+        </w:tc>
+      </w:tr>
+      <w:tr>
+        <w:tc>
+          <w:tcPr>
+            <w:tcW w:w="962" w:type="dxa"/>
+            <w:vMerge/>
+          </w:tcPr>
+          <w:p>
+            <w:pPr>
+              <w:jc w:val="center"/>
+              <w:rPr>
+                <w:rFonts w:ascii="Arial" w:hAnsi="Arial" w:cs="Arial"/>
+              </w:rPr>
+            </w:pPr>
+          </w:p>
+        </w:tc>
+        <w:tc>
+          <w:tcPr>
+            <w:tcW w:w="2482" w:type="dxa"/>
+            <w:vMerge/>
+          </w:tcPr>
+          <w:p>
+            <w:pPr>
+              <w:jc w:val="center"/>
+              <w:rPr>
+                <w:rFonts w:ascii="Arial" w:hAnsi="Arial" w:cs="Arial"/>
+              </w:rPr>
+            </w:pPr>
+          </w:p>
+        </w:tc>
+        <w:tc>
+          <w:tcPr>
+            <w:tcW w:w="1951" w:type="dxa"/>
+          </w:tcPr>
+          <w:p>
+            <w:pPr>
+              <w:rPr>
+                <w:rFonts w:ascii="Arial" w:hAnsi="Arial" w:cs="Arial"/>
+              </w:rPr>
+            </w:pPr>
+            <w:proofErr w:type="gramStart"/>
+            <w:r>
+              <w:rPr>
+                <w:rFonts w:ascii="Arial" w:hAnsi="Arial" w:cs="Arial"/>
+              </w:rPr>
+              <w:t>[ ]</w:t>
+            </w:r>
+            <w:proofErr w:type="gramEnd"/>
+            <w:r>
+              <w:rPr>
+                <w:rFonts w:ascii="Arial" w:hAnsi="Arial" w:cs="Arial"/>
+              </w:rPr>
+              <w:t xml:space="preserve"> Desejável</w:t>
+            </w:r>
+            <w:r>
+              <w:rPr>
+                <w:rFonts w:ascii="Arial" w:hAnsi="Arial" w:cs="Arial"/>
+              </w:rPr>
+              <w:t xml:space="preserve"> </w:t>
+            </w:r>
+            <w:r>
+              <w:rPr>
+                <w:rFonts w:ascii="Arial" w:hAnsi="Arial" w:cs="Arial"/>
+              </w:rPr>
+              <w:t xml:space="preserve">    </w:t>
+            </w:r>
+          </w:p>
+        </w:tc>
+        <w:tc>
+          <w:tcPr>
+            <w:tcW w:w="2160" w:type="dxa"/>
+          </w:tcPr>
+          <w:p>
+            <w:pPr>
+              <w:rPr>
+                <w:rFonts w:ascii="Arial" w:hAnsi="Arial" w:cs="Arial"/>
+              </w:rPr>
+            </w:pPr>
+            <w:proofErr w:type="gramStart"/>
+            <w:r>
+              <w:rPr>
+                <w:rFonts w:ascii="Arial" w:hAnsi="Arial" w:cs="Arial"/>
+              </w:rPr>
+              <w:t>[ ]</w:t>
+            </w:r>
+            <w:proofErr w:type="gramEnd"/>
+            <w:r>
+              <w:rPr>
+                <w:rFonts w:ascii="Arial" w:hAnsi="Arial" w:cs="Arial"/>
+              </w:rPr>
+              <w:t xml:space="preserve"> </w:t>
+            </w:r>
+            <w:r>
+              <w:rPr>
+                <w:rFonts w:ascii="Arial" w:hAnsi="Arial" w:cs="Arial"/>
+              </w:rPr>
+              <w:t>Eficiência</w:t>
+            </w:r>
+          </w:p>
+        </w:tc>
+        <w:tc>
+          <w:tcPr>
+            <w:tcW w:w="2250" w:type="dxa"/>
+          </w:tcPr>
+          <w:p>
+            <w:pPr>
+              <w:rPr>
+                <w:rFonts w:ascii="Arial" w:hAnsi="Arial" w:cs="Arial"/>
+              </w:rPr>
+            </w:pPr>
+            <w:proofErr w:type="gramStart"/>
+            <w:r>
+              <w:rPr>
+                <w:rFonts w:ascii="Arial" w:hAnsi="Arial" w:cs="Arial"/>
+              </w:rPr>
+              <w:t>[ ]</w:t>
+            </w:r>
+            <w:proofErr w:type="gramEnd"/>
+            <w:r>
+              <w:rPr>
+                <w:rFonts w:ascii="Arial" w:hAnsi="Arial" w:cs="Arial"/>
+              </w:rPr>
+              <w:t xml:space="preserve"> </w:t>
+            </w:r>
+            <w:r>
+              <w:rPr>
+                <w:rFonts w:ascii="Arial" w:hAnsi="Arial" w:cs="Arial"/>
+              </w:rPr>
+              <w:t>Persistência</w:t>
+            </w:r>
+          </w:p>
+        </w:tc>
+      </w:tr>
+      <w:tr>
+        <w:tc>
+          <w:tcPr>
+            <w:tcW w:w="962" w:type="dxa"/>
+          </w:tcPr>
+          <w:p>
+            <w:pPr>
+              <w:jc w:val="center"/>
+              <w:rPr>
+                <w:rFonts w:ascii="Arial" w:hAnsi="Arial" w:cs="Arial"/>
+                <w:b/>
+                <w:bCs/>
+              </w:rPr>
+            </w:pPr>
+          </w:p>
+        </w:tc>
+        <w:tc>
+          <w:tcPr>
+            <w:tcW w:w="2482" w:type="dxa"/>
+          </w:tcPr>
+          <w:p>
+            <w:pPr>
+              <w:jc w:val="center"/>
+              <w:rPr>
+                <w:rFonts w:ascii="Arial" w:hAnsi="Arial" w:cs="Arial"/>
+                <w:b/>
+                <w:bCs/>
+              </w:rPr>
+            </w:pPr>
+          </w:p>
+        </w:tc>
+        <w:tc>
+          <w:tcPr>
+            <w:tcW w:w="1951" w:type="dxa"/>
+          </w:tcPr>
+          <w:p>
+            <w:pPr>
+              <w:jc w:val="center"/>
+              <w:rPr>
+                <w:rFonts w:ascii="Arial" w:hAnsi="Arial" w:cs="Arial"/>
+                <w:b/>
+                <w:bCs/>
+              </w:rPr>
+            </w:pPr>
+          </w:p>
+        </w:tc>
+        <w:tc>
+          <w:tcPr>
+            <w:tcW w:w="4410" w:type="dxa"/>
+            <w:gridSpan w:val="2"/>
+          </w:tcPr>
+          <w:p>
+            <w:pPr>
+              <w:jc w:val="center"/>
+              <w:rPr>
+                <w:rFonts w:ascii="Arial" w:hAnsi="Arial" w:cs="Arial"/>
+                <w:b/>
+                <w:bCs/>
+              </w:rPr>
+            </w:pPr>
+          </w:p>
+        </w:tc>
+      </w:tr>
+      <w:tr>
+        <w:tc>
+          <w:tcPr>
+            <w:tcW w:w="962" w:type="dxa"/>
+            <w:vMerge w:val="restart"/>
+            <w:vAlign w:val="center"/>
+          </w:tcPr>
+          <w:p>
+            <w:pPr>
+              <w:jc w:val="center"/>
+              <w:rPr>
+                <w:rFonts w:ascii="Arial" w:hAnsi="Arial" w:cs="Arial"/>
+              </w:rPr>
+            </w:pPr>
+            <w:r>
+              <w:rPr>
+                <w:rFonts w:ascii="Arial" w:hAnsi="Arial" w:cs="Arial"/>
+              </w:rPr>
+              <w:t>#RN</w:t>
+            </w:r>
+            <w:r>
+              <w:rPr>
+                <w:rFonts w:ascii="Arial" w:hAnsi="Arial" w:cs="Arial"/>
+              </w:rPr>
+              <w:t>F</w:t>
+            </w:r>
+            <w:r>
+              <w:rPr>
+                <w:rFonts w:ascii="Arial" w:hAnsi="Arial" w:cs="Arial"/>
+              </w:rPr>
+              <w:t>.0</w:t>
+            </w:r>
+            <w:r>
+              <w:rPr>
+                <w:rFonts w:ascii="Arial" w:hAnsi="Arial" w:cs="Arial"/>
+              </w:rPr>
+              <w:t>2</w:t>
+            </w:r>
+          </w:p>
+        </w:tc>
+        <w:tc>
+          <w:tcPr>
+            <w:tcW w:w="2482" w:type="dxa"/>
+            <w:vMerge w:val="restart"/>
+          </w:tcPr>
+          <w:p>
+            <w:pPr>
+              <w:jc w:val="center"/>
+              <w:rPr>
+                <w:rFonts w:ascii="Arial" w:hAnsi="Arial" w:cs="Arial"/>
+              </w:rPr>
+            </w:pPr>
+          </w:p>
+        </w:tc>
+        <w:tc>
+          <w:tcPr>
+            <w:tcW w:w="1951" w:type="dxa"/>
+          </w:tcPr>
+          <w:p>
+            <w:pPr>
+              <w:rPr>
+                <w:rFonts w:ascii="Arial" w:hAnsi="Arial" w:cs="Arial"/>
+              </w:rPr>
+            </w:pPr>
+            <w:proofErr w:type="gramStart"/>
+            <w:r>
+              <w:rPr>
+                <w:rFonts w:ascii="Arial" w:hAnsi="Arial" w:cs="Arial"/>
+              </w:rPr>
+              <w:t>[ ]</w:t>
+            </w:r>
+            <w:proofErr w:type="gramEnd"/>
+            <w:r>
+              <w:rPr>
+                <w:rFonts w:ascii="Arial" w:hAnsi="Arial" w:cs="Arial"/>
+              </w:rPr>
+              <w:t xml:space="preserve"> Permanente </w:t>
+            </w:r>
+          </w:p>
+        </w:tc>
+        <w:tc>
+          <w:tcPr>
+            <w:tcW w:w="2160" w:type="dxa"/>
+          </w:tcPr>
+          <w:p>
+            <w:pPr>
+              <w:rPr>
+                <w:rFonts w:ascii="Arial" w:hAnsi="Arial" w:cs="Arial"/>
+              </w:rPr>
+            </w:pPr>
+            <w:proofErr w:type="gramStart"/>
+            <w:r>
+              <w:rPr>
+                <w:rFonts w:ascii="Arial" w:hAnsi="Arial" w:cs="Arial"/>
+              </w:rPr>
+              <w:t>[ ]</w:t>
+            </w:r>
+            <w:proofErr w:type="gramEnd"/>
+            <w:r>
+              <w:rPr>
+                <w:rFonts w:ascii="Arial" w:hAnsi="Arial" w:cs="Arial"/>
+              </w:rPr>
+              <w:t xml:space="preserve"> Funcionalidade</w:t>
+            </w:r>
+          </w:p>
+        </w:tc>
+        <w:tc>
+          <w:tcPr>
+            <w:tcW w:w="2250" w:type="dxa"/>
+          </w:tcPr>
+          <w:p>
+            <w:pPr>
+              <w:rPr>
+                <w:rFonts w:ascii="Arial" w:hAnsi="Arial" w:cs="Arial"/>
+              </w:rPr>
+            </w:pPr>
+            <w:proofErr w:type="gramStart"/>
+            <w:r>
+              <w:rPr>
+                <w:rFonts w:ascii="Arial" w:hAnsi="Arial" w:cs="Arial"/>
+              </w:rPr>
+              <w:t>[ ]</w:t>
+            </w:r>
+            <w:proofErr w:type="gramEnd"/>
+            <w:r>
+              <w:rPr>
+                <w:rFonts w:ascii="Arial" w:hAnsi="Arial" w:cs="Arial"/>
+              </w:rPr>
+              <w:t xml:space="preserve"> Segurança</w:t>
+            </w:r>
+          </w:p>
+        </w:tc>
+      </w:tr>
+      <w:tr>
+        <w:tc>
+          <w:tcPr>
+            <w:tcW w:w="962" w:type="dxa"/>
+            <w:vMerge/>
+          </w:tcPr>
+          <w:p>
+            <w:pPr>
+              <w:jc w:val="center"/>
+              <w:rPr>
+                <w:rFonts w:ascii="Arial" w:hAnsi="Arial" w:cs="Arial"/>
+              </w:rPr>
+            </w:pPr>
+          </w:p>
+        </w:tc>
+        <w:tc>
+          <w:tcPr>
+            <w:tcW w:w="2482" w:type="dxa"/>
+            <w:vMerge/>
+          </w:tcPr>
+          <w:p>
+            <w:pPr>
+              <w:jc w:val="center"/>
+              <w:rPr>
+                <w:rFonts w:ascii="Arial" w:hAnsi="Arial" w:cs="Arial"/>
+              </w:rPr>
+            </w:pPr>
+          </w:p>
+        </w:tc>
+        <w:tc>
+          <w:tcPr>
+            <w:tcW w:w="1951" w:type="dxa"/>
+          </w:tcPr>
+          <w:p>
+            <w:pPr>
+              <w:rPr>
+                <w:rFonts w:ascii="Arial" w:hAnsi="Arial" w:cs="Arial"/>
+              </w:rPr>
+            </w:pPr>
+            <w:proofErr w:type="gramStart"/>
+            <w:r>
+              <w:rPr>
+                <w:rFonts w:ascii="Arial" w:hAnsi="Arial" w:cs="Arial"/>
+              </w:rPr>
+              <w:t>[ ]</w:t>
+            </w:r>
+            <w:proofErr w:type="gramEnd"/>
+            <w:r>
+              <w:rPr>
+                <w:rFonts w:ascii="Arial" w:hAnsi="Arial" w:cs="Arial"/>
+              </w:rPr>
+              <w:t xml:space="preserve"> Transitório  </w:t>
+            </w:r>
+          </w:p>
+        </w:tc>
+        <w:tc>
+          <w:tcPr>
+            <w:tcW w:w="2160" w:type="dxa"/>
+          </w:tcPr>
+          <w:p>
+            <w:pPr>
+              <w:rPr>
+                <w:rFonts w:ascii="Arial" w:hAnsi="Arial" w:cs="Arial"/>
+              </w:rPr>
+            </w:pPr>
+            <w:proofErr w:type="gramStart"/>
+            <w:r>
+              <w:rPr>
+                <w:rFonts w:ascii="Arial" w:hAnsi="Arial" w:cs="Arial"/>
+              </w:rPr>
+              <w:t>[ ]</w:t>
+            </w:r>
+            <w:proofErr w:type="gramEnd"/>
+            <w:r>
+              <w:rPr>
+                <w:rFonts w:ascii="Arial" w:hAnsi="Arial" w:cs="Arial"/>
+              </w:rPr>
+              <w:t xml:space="preserve"> Interface</w:t>
+            </w:r>
+          </w:p>
+        </w:tc>
+        <w:tc>
+          <w:tcPr>
+            <w:tcW w:w="2250" w:type="dxa"/>
+          </w:tcPr>
+          <w:p>
+            <w:pPr>
+              <w:rPr>
+                <w:rFonts w:ascii="Arial" w:hAnsi="Arial" w:cs="Arial"/>
+              </w:rPr>
+            </w:pPr>
+            <w:proofErr w:type="gramStart"/>
+            <w:r>
+              <w:rPr>
+                <w:rFonts w:ascii="Arial" w:hAnsi="Arial" w:cs="Arial"/>
+              </w:rPr>
+              <w:t>[ ]</w:t>
+            </w:r>
+            <w:proofErr w:type="gramEnd"/>
+            <w:r>
+              <w:rPr>
+                <w:rFonts w:ascii="Arial" w:hAnsi="Arial" w:cs="Arial"/>
+              </w:rPr>
+              <w:t xml:space="preserve"> Implementação</w:t>
+            </w:r>
+          </w:p>
+        </w:tc>
+      </w:tr>
+      <w:tr>
+        <w:tc>
+          <w:tcPr>
+            <w:tcW w:w="962" w:type="dxa"/>
+            <w:vMerge/>
+          </w:tcPr>
+          <w:p>
+            <w:pPr>
+              <w:jc w:val="center"/>
+              <w:rPr>
+                <w:rFonts w:ascii="Arial" w:hAnsi="Arial" w:cs="Arial"/>
+              </w:rPr>
+            </w:pPr>
+          </w:p>
+        </w:tc>
+        <w:tc>
+          <w:tcPr>
+            <w:tcW w:w="2482" w:type="dxa"/>
+            <w:vMerge/>
+          </w:tcPr>
+          <w:p>
+            <w:pPr>
+              <w:jc w:val="center"/>
+              <w:rPr>
+                <w:rFonts w:ascii="Arial" w:hAnsi="Arial" w:cs="Arial"/>
+              </w:rPr>
+            </w:pPr>
+          </w:p>
+        </w:tc>
+        <w:tc>
+          <w:tcPr>
+            <w:tcW w:w="1951" w:type="dxa"/>
+          </w:tcPr>
+          <w:p>
+            <w:pPr>
+              <w:rPr>
+                <w:rFonts w:ascii="Arial" w:hAnsi="Arial" w:cs="Arial"/>
+              </w:rPr>
+            </w:pPr>
+            <w:proofErr w:type="gramStart"/>
+            <w:r>
+              <w:rPr>
+                <w:rFonts w:ascii="Arial" w:hAnsi="Arial" w:cs="Arial"/>
+              </w:rPr>
+              <w:t>[ ]</w:t>
+            </w:r>
+            <w:proofErr w:type="gramEnd"/>
+            <w:r>
+              <w:rPr>
+                <w:rFonts w:ascii="Arial" w:hAnsi="Arial" w:cs="Arial"/>
+              </w:rPr>
+              <w:t xml:space="preserve"> Obrigatório </w:t>
+            </w:r>
+          </w:p>
+        </w:tc>
+        <w:tc>
+          <w:tcPr>
+            <w:tcW w:w="2160" w:type="dxa"/>
+          </w:tcPr>
+          <w:p>
+            <w:pPr>
+              <w:rPr>
+                <w:rFonts w:ascii="Arial" w:hAnsi="Arial" w:cs="Arial"/>
+              </w:rPr>
+            </w:pPr>
+            <w:proofErr w:type="gramStart"/>
+            <w:r>
+              <w:rPr>
+                <w:rFonts w:ascii="Arial" w:hAnsi="Arial" w:cs="Arial"/>
+              </w:rPr>
+              <w:t>[ ]</w:t>
+            </w:r>
+            <w:proofErr w:type="gramEnd"/>
+            <w:r>
+              <w:rPr>
+                <w:rFonts w:ascii="Arial" w:hAnsi="Arial" w:cs="Arial"/>
+              </w:rPr>
+              <w:t xml:space="preserve"> Desempenho</w:t>
+            </w:r>
+          </w:p>
+        </w:tc>
+        <w:tc>
+          <w:tcPr>
+            <w:tcW w:w="2250" w:type="dxa"/>
+          </w:tcPr>
+          <w:p>
+            <w:pPr>
+              <w:rPr>
+                <w:rFonts w:ascii="Arial" w:hAnsi="Arial" w:cs="Arial"/>
+              </w:rPr>
+            </w:pPr>
+            <w:proofErr w:type="gramStart"/>
+            <w:r>
+              <w:rPr>
+                <w:rFonts w:ascii="Arial" w:hAnsi="Arial" w:cs="Arial"/>
+              </w:rPr>
+              <w:t>[ ]</w:t>
+            </w:r>
+            <w:proofErr w:type="gramEnd"/>
+            <w:r>
+              <w:rPr>
+                <w:rFonts w:ascii="Arial" w:hAnsi="Arial" w:cs="Arial"/>
+              </w:rPr>
+              <w:t xml:space="preserve"> Manutenção</w:t>
+            </w:r>
+          </w:p>
+        </w:tc>
+      </w:tr>
+      <w:tr>
+        <w:tc>
+          <w:tcPr>
+            <w:tcW w:w="962" w:type="dxa"/>
+            <w:vMerge/>
+          </w:tcPr>
+          <w:p>
+            <w:pPr>
+              <w:jc w:val="center"/>
+              <w:rPr>
+                <w:rFonts w:ascii="Arial" w:hAnsi="Arial" w:cs="Arial"/>
+              </w:rPr>
+            </w:pPr>
+          </w:p>
+        </w:tc>
+        <w:tc>
+          <w:tcPr>
+            <w:tcW w:w="2482" w:type="dxa"/>
+            <w:vMerge/>
+          </w:tcPr>
+          <w:p>
+            <w:pPr>
+              <w:jc w:val="center"/>
+              <w:rPr>
+                <w:rFonts w:ascii="Arial" w:hAnsi="Arial" w:cs="Arial"/>
+              </w:rPr>
+            </w:pPr>
+          </w:p>
+        </w:tc>
+        <w:tc>
+          <w:tcPr>
+            <w:tcW w:w="1951" w:type="dxa"/>
+          </w:tcPr>
+          <w:p>
+            <w:pPr>
+              <w:rPr>
+                <w:rFonts w:ascii="Arial" w:hAnsi="Arial" w:cs="Arial"/>
+              </w:rPr>
+            </w:pPr>
+            <w:proofErr w:type="gramStart"/>
+            <w:r>
+              <w:rPr>
+                <w:rFonts w:ascii="Arial" w:hAnsi="Arial" w:cs="Arial"/>
+              </w:rPr>
+              <w:t>[ ]</w:t>
+            </w:r>
+            <w:proofErr w:type="gramEnd"/>
+            <w:r>
+              <w:rPr>
+                <w:rFonts w:ascii="Arial" w:hAnsi="Arial" w:cs="Arial"/>
+              </w:rPr>
+              <w:t xml:space="preserve"> Desejável     </w:t>
+            </w:r>
+          </w:p>
+        </w:tc>
+        <w:tc>
+          <w:tcPr>
+            <w:tcW w:w="2160" w:type="dxa"/>
+          </w:tcPr>
+          <w:p>
+            <w:pPr>
+              <w:rPr>
+                <w:rFonts w:ascii="Arial" w:hAnsi="Arial" w:cs="Arial"/>
+              </w:rPr>
+            </w:pPr>
+            <w:proofErr w:type="gramStart"/>
+            <w:r>
+              <w:rPr>
+                <w:rFonts w:ascii="Arial" w:hAnsi="Arial" w:cs="Arial"/>
+              </w:rPr>
+              <w:t>[ ]</w:t>
+            </w:r>
+            <w:proofErr w:type="gramEnd"/>
+            <w:r>
+              <w:rPr>
+                <w:rFonts w:ascii="Arial" w:hAnsi="Arial" w:cs="Arial"/>
+              </w:rPr>
+              <w:t xml:space="preserve"> Eficiência</w:t>
+            </w:r>
+          </w:p>
+        </w:tc>
+        <w:tc>
+          <w:tcPr>
+            <w:tcW w:w="2250" w:type="dxa"/>
+          </w:tcPr>
+          <w:p>
+            <w:pPr>
+              <w:rPr>
+                <w:rFonts w:ascii="Arial" w:hAnsi="Arial" w:cs="Arial"/>
+              </w:rPr>
+            </w:pPr>
+            <w:proofErr w:type="gramStart"/>
+            <w:r>
+              <w:rPr>
+                <w:rFonts w:ascii="Arial" w:hAnsi="Arial" w:cs="Arial"/>
+              </w:rPr>
+              <w:t>[ ]</w:t>
+            </w:r>
+            <w:proofErr w:type="gramEnd"/>
+            <w:r>
+              <w:rPr>
+                <w:rFonts w:ascii="Arial" w:hAnsi="Arial" w:cs="Arial"/>
+              </w:rPr>
+              <w:t xml:space="preserve"> Persistência</w:t>
+            </w:r>
+          </w:p>
+        </w:tc>
+      </w:tr>
+    </w:tbl>
+    <w:p>
+      <w:pPr>
+        <w:rPr>
+          <w:lang w:val="pt-BR"/>
+        </w:rPr>
+      </w:pPr>
+    </w:p>
+    <w:p>
+      <w:pPr>
+        <w:rPr>
+          <w:lang w:val="pt-BR"/>
+        </w:rPr>
+      </w:pPr>
+    </w:p>
+    <w:p>
+      <w:pPr>
+        <w:rPr>
+          <w:lang w:val="pt-BR"/>
+        </w:rPr>
+      </w:pPr>
+    </w:p>
     <w:p>
       <w:pPr>
         <w:rPr>
@@ -4780,50 +6178,7 @@
           <w:lang w:val="pt-BR"/>
         </w:rPr>
       </w:pPr>
-      <w:bookmarkStart w:id="7" w:name="_Toc103784824"/>
-      <w:r>
-        <w:rPr>
-          <w:lang w:val="pt-BR"/>
-        </w:rPr>
-        <w:t>Requisitos não funcionais</w:t>
-      </w:r>
-      <w:bookmarkEnd w:id="7"/>
-    </w:p>
-    <w:p>
-      <w:pPr>
-        <w:rPr>
-          <w:lang w:val="pt-BR"/>
-        </w:rPr>
-      </w:pPr>
-    </w:p>
-    <w:p>
-      <w:pPr>
-        <w:rPr>
-          <w:lang w:val="pt-BR"/>
-        </w:rPr>
-      </w:pPr>
-    </w:p>
-    <w:p>
-      <w:pPr>
-        <w:rPr>
-          <w:lang w:val="pt-BR"/>
-        </w:rPr>
-      </w:pPr>
-      <w:r>
-        <w:rPr>
-          <w:lang w:val="pt-BR"/>
-        </w:rPr>
-        <w:br w:type="page"/>
-      </w:r>
-    </w:p>
-    <w:p>
-      <w:pPr>
-        <w:pStyle w:val="Ttulo2"/>
-        <w:rPr>
-          <w:lang w:val="pt-BR"/>
-        </w:rPr>
-      </w:pPr>
-      <w:bookmarkStart w:id="8" w:name="_Toc103784825"/>
+      <w:bookmarkStart w:id="9" w:name="_Toc103810654"/>
       <w:r>
         <w:rPr>
           <w:lang w:val="pt-BR"/>
@@ -4837,7 +6192,7 @@
         </w:rPr>
         <w:t xml:space="preserve"> do usuário</w:t>
       </w:r>
-      <w:bookmarkEnd w:id="8"/>
+      <w:bookmarkEnd w:id="9"/>
     </w:p>
     <w:p>
       <w:pPr>
@@ -5205,11 +6560,19 @@
                 <w:rFonts w:ascii="Arial" w:hAnsi="Arial" w:cs="Arial"/>
               </w:rPr>
             </w:pPr>
-            <w:r>
-              <w:rPr>
-                <w:rFonts w:ascii="Arial" w:hAnsi="Arial" w:cs="Arial"/>
-              </w:rPr>
-              <w:t>[ ] Alta    [ ] Media [ ] Baixa</w:t>
+            <w:proofErr w:type="gramStart"/>
+            <w:r>
+              <w:rPr>
+                <w:rFonts w:ascii="Arial" w:hAnsi="Arial" w:cs="Arial"/>
+              </w:rPr>
+              <w:t>[ ]</w:t>
+            </w:r>
+            <w:proofErr w:type="gramEnd"/>
+            <w:r>
+              <w:rPr>
+                <w:rFonts w:ascii="Arial" w:hAnsi="Arial" w:cs="Arial"/>
+              </w:rPr>
+              <w:t xml:space="preserve"> Alta    [ ] Media [ ] Baixa</w:t>
             </w:r>
           </w:p>
         </w:tc>
@@ -5613,11 +6976,19 @@
                 <w:rFonts w:ascii="Arial" w:hAnsi="Arial" w:cs="Arial"/>
               </w:rPr>
             </w:pPr>
-            <w:r>
-              <w:rPr>
-                <w:rFonts w:ascii="Arial" w:hAnsi="Arial" w:cs="Arial"/>
-              </w:rPr>
-              <w:t>[ ] Alta    [ ] Media [ ] Baixa</w:t>
+            <w:proofErr w:type="gramStart"/>
+            <w:r>
+              <w:rPr>
+                <w:rFonts w:ascii="Arial" w:hAnsi="Arial" w:cs="Arial"/>
+              </w:rPr>
+              <w:t>[ ]</w:t>
+            </w:r>
+            <w:proofErr w:type="gramEnd"/>
+            <w:r>
+              <w:rPr>
+                <w:rFonts w:ascii="Arial" w:hAnsi="Arial" w:cs="Arial"/>
+              </w:rPr>
+              <w:t xml:space="preserve"> Alta    [ ] Media [ ] Baixa</w:t>
             </w:r>
           </w:p>
         </w:tc>
@@ -5710,13 +7081,7 @@
                 <w:rFonts w:ascii="Arial" w:hAnsi="Arial" w:cs="Arial"/>
               </w:rPr>
               <w:lastRenderedPageBreak/>
-              <w:t xml:space="preserve">ID: </w:t>
-            </w:r>
-            <w:r>
-              <w:rPr>
-                <w:rFonts w:ascii="Arial" w:hAnsi="Arial" w:cs="Arial"/>
-              </w:rPr>
-              <w:t>#03</w:t>
+              <w:t>ID: #03</w:t>
             </w:r>
           </w:p>
         </w:tc>
@@ -6028,11 +7393,19 @@
                 <w:rFonts w:ascii="Arial" w:hAnsi="Arial" w:cs="Arial"/>
               </w:rPr>
             </w:pPr>
-            <w:r>
-              <w:rPr>
-                <w:rFonts w:ascii="Arial" w:hAnsi="Arial" w:cs="Arial"/>
-              </w:rPr>
-              <w:t>[ ] Alta    [ ] Media [ ] Baixa</w:t>
+            <w:proofErr w:type="gramStart"/>
+            <w:r>
+              <w:rPr>
+                <w:rFonts w:ascii="Arial" w:hAnsi="Arial" w:cs="Arial"/>
+              </w:rPr>
+              <w:t>[ ]</w:t>
+            </w:r>
+            <w:proofErr w:type="gramEnd"/>
+            <w:r>
+              <w:rPr>
+                <w:rFonts w:ascii="Arial" w:hAnsi="Arial" w:cs="Arial"/>
+              </w:rPr>
+              <w:t xml:space="preserve"> Alta    [ ] Media [ ] Baixa</w:t>
             </w:r>
           </w:p>
         </w:tc>
@@ -6118,13 +7491,7 @@
               <w:rPr>
                 <w:rFonts w:ascii="Arial" w:hAnsi="Arial" w:cs="Arial"/>
               </w:rPr>
-              <w:t xml:space="preserve">ID: </w:t>
-            </w:r>
-            <w:r>
-              <w:rPr>
-                <w:rFonts w:ascii="Arial" w:hAnsi="Arial" w:cs="Arial"/>
-              </w:rPr>
-              <w:t>#04</w:t>
+              <w:t>ID: #04</w:t>
             </w:r>
           </w:p>
         </w:tc>
@@ -6436,11 +7803,19 @@
                 <w:rFonts w:ascii="Arial" w:hAnsi="Arial" w:cs="Arial"/>
               </w:rPr>
             </w:pPr>
-            <w:r>
-              <w:rPr>
-                <w:rFonts w:ascii="Arial" w:hAnsi="Arial" w:cs="Arial"/>
-              </w:rPr>
-              <w:t>[ ] Alta    [ ] Media [ ] Baixa</w:t>
+            <w:proofErr w:type="gramStart"/>
+            <w:r>
+              <w:rPr>
+                <w:rFonts w:ascii="Arial" w:hAnsi="Arial" w:cs="Arial"/>
+              </w:rPr>
+              <w:t>[ ]</w:t>
+            </w:r>
+            <w:proofErr w:type="gramEnd"/>
+            <w:r>
+              <w:rPr>
+                <w:rFonts w:ascii="Arial" w:hAnsi="Arial" w:cs="Arial"/>
+              </w:rPr>
+              <w:t xml:space="preserve"> Alta    [ ] Media [ ] Baixa</w:t>
             </w:r>
           </w:p>
         </w:tc>
@@ -6540,13 +7915,7 @@
                 <w:rFonts w:ascii="Arial" w:hAnsi="Arial" w:cs="Arial"/>
               </w:rPr>
               <w:lastRenderedPageBreak/>
-              <w:t xml:space="preserve">ID: </w:t>
-            </w:r>
-            <w:r>
-              <w:rPr>
-                <w:rFonts w:ascii="Arial" w:hAnsi="Arial" w:cs="Arial"/>
-              </w:rPr>
-              <w:t xml:space="preserve"> #05</w:t>
+              <w:t>ID:  #05</w:t>
             </w:r>
           </w:p>
         </w:tc>
@@ -6858,11 +8227,19 @@
                 <w:rFonts w:ascii="Arial" w:hAnsi="Arial" w:cs="Arial"/>
               </w:rPr>
             </w:pPr>
-            <w:r>
-              <w:rPr>
-                <w:rFonts w:ascii="Arial" w:hAnsi="Arial" w:cs="Arial"/>
-              </w:rPr>
-              <w:t>[ ] Alta    [ ] Media [ ] Baixa</w:t>
+            <w:proofErr w:type="gramStart"/>
+            <w:r>
+              <w:rPr>
+                <w:rFonts w:ascii="Arial" w:hAnsi="Arial" w:cs="Arial"/>
+              </w:rPr>
+              <w:t>[ ]</w:t>
+            </w:r>
+            <w:proofErr w:type="gramEnd"/>
+            <w:r>
+              <w:rPr>
+                <w:rFonts w:ascii="Arial" w:hAnsi="Arial" w:cs="Arial"/>
+              </w:rPr>
+              <w:t xml:space="preserve"> Alta    [ ] Media [ ] Baixa</w:t>
             </w:r>
           </w:p>
         </w:tc>
@@ -6948,13 +8325,7 @@
               <w:rPr>
                 <w:rFonts w:ascii="Arial" w:hAnsi="Arial" w:cs="Arial"/>
               </w:rPr>
-              <w:t xml:space="preserve">ID: </w:t>
-            </w:r>
-            <w:r>
-              <w:rPr>
-                <w:rFonts w:ascii="Arial" w:hAnsi="Arial" w:cs="Arial"/>
-              </w:rPr>
-              <w:t>#06</w:t>
+              <w:t>ID: #06</w:t>
             </w:r>
           </w:p>
         </w:tc>
@@ -7266,11 +8637,19 @@
                 <w:rFonts w:ascii="Arial" w:hAnsi="Arial" w:cs="Arial"/>
               </w:rPr>
             </w:pPr>
-            <w:r>
-              <w:rPr>
-                <w:rFonts w:ascii="Arial" w:hAnsi="Arial" w:cs="Arial"/>
-              </w:rPr>
-              <w:t>[ ] Alta    [ ] Media [ ] Baixa</w:t>
+            <w:proofErr w:type="gramStart"/>
+            <w:r>
+              <w:rPr>
+                <w:rFonts w:ascii="Arial" w:hAnsi="Arial" w:cs="Arial"/>
+              </w:rPr>
+              <w:t>[ ]</w:t>
+            </w:r>
+            <w:proofErr w:type="gramEnd"/>
+            <w:r>
+              <w:rPr>
+                <w:rFonts w:ascii="Arial" w:hAnsi="Arial" w:cs="Arial"/>
+              </w:rPr>
+              <w:t xml:space="preserve"> Alta    [ ] Media [ ] Baixa</w:t>
             </w:r>
           </w:p>
         </w:tc>
@@ -7363,13 +8742,7 @@
                 <w:rFonts w:ascii="Arial" w:hAnsi="Arial" w:cs="Arial"/>
               </w:rPr>
               <w:lastRenderedPageBreak/>
-              <w:t xml:space="preserve">ID: </w:t>
-            </w:r>
-            <w:r>
-              <w:rPr>
-                <w:rFonts w:ascii="Arial" w:hAnsi="Arial" w:cs="Arial"/>
-              </w:rPr>
-              <w:t>#07</w:t>
+              <w:t>ID: #07</w:t>
             </w:r>
           </w:p>
         </w:tc>
@@ -7681,11 +9054,19 @@
                 <w:rFonts w:ascii="Arial" w:hAnsi="Arial" w:cs="Arial"/>
               </w:rPr>
             </w:pPr>
-            <w:r>
-              <w:rPr>
-                <w:rFonts w:ascii="Arial" w:hAnsi="Arial" w:cs="Arial"/>
-              </w:rPr>
-              <w:t>[ ] Alta    [ ] Media [ ] Baixa</w:t>
+            <w:proofErr w:type="gramStart"/>
+            <w:r>
+              <w:rPr>
+                <w:rFonts w:ascii="Arial" w:hAnsi="Arial" w:cs="Arial"/>
+              </w:rPr>
+              <w:t>[ ]</w:t>
+            </w:r>
+            <w:proofErr w:type="gramEnd"/>
+            <w:r>
+              <w:rPr>
+                <w:rFonts w:ascii="Arial" w:hAnsi="Arial" w:cs="Arial"/>
+              </w:rPr>
+              <w:t xml:space="preserve"> Alta    [ ] Media [ ] Baixa</w:t>
             </w:r>
           </w:p>
         </w:tc>
@@ -7771,13 +9152,7 @@
               <w:rPr>
                 <w:rFonts w:ascii="Arial" w:hAnsi="Arial" w:cs="Arial"/>
               </w:rPr>
-              <w:t xml:space="preserve">ID: </w:t>
-            </w:r>
-            <w:r>
-              <w:rPr>
-                <w:rFonts w:ascii="Arial" w:hAnsi="Arial" w:cs="Arial"/>
-              </w:rPr>
-              <w:t>#08</w:t>
+              <w:t>ID: #08</w:t>
             </w:r>
           </w:p>
         </w:tc>
@@ -8089,11 +9464,19 @@
                 <w:rFonts w:ascii="Arial" w:hAnsi="Arial" w:cs="Arial"/>
               </w:rPr>
             </w:pPr>
-            <w:r>
-              <w:rPr>
-                <w:rFonts w:ascii="Arial" w:hAnsi="Arial" w:cs="Arial"/>
-              </w:rPr>
-              <w:t>[ ] Alta    [ ] Media [ ] Baixa</w:t>
+            <w:proofErr w:type="gramStart"/>
+            <w:r>
+              <w:rPr>
+                <w:rFonts w:ascii="Arial" w:hAnsi="Arial" w:cs="Arial"/>
+              </w:rPr>
+              <w:t>[ ]</w:t>
+            </w:r>
+            <w:proofErr w:type="gramEnd"/>
+            <w:r>
+              <w:rPr>
+                <w:rFonts w:ascii="Arial" w:hAnsi="Arial" w:cs="Arial"/>
+              </w:rPr>
+              <w:t xml:space="preserve"> Alta    [ ] Media [ ] Baixa</w:t>
             </w:r>
           </w:p>
         </w:tc>
@@ -8193,13 +9576,7 @@
                 <w:rFonts w:ascii="Arial" w:hAnsi="Arial" w:cs="Arial"/>
               </w:rPr>
               <w:lastRenderedPageBreak/>
-              <w:t xml:space="preserve">ID: </w:t>
-            </w:r>
-            <w:r>
-              <w:rPr>
-                <w:rFonts w:ascii="Arial" w:hAnsi="Arial" w:cs="Arial"/>
-              </w:rPr>
-              <w:t>#09</w:t>
+              <w:t>ID: #09</w:t>
             </w:r>
           </w:p>
         </w:tc>
@@ -8511,11 +9888,19 @@
                 <w:rFonts w:ascii="Arial" w:hAnsi="Arial" w:cs="Arial"/>
               </w:rPr>
             </w:pPr>
-            <w:r>
-              <w:rPr>
-                <w:rFonts w:ascii="Arial" w:hAnsi="Arial" w:cs="Arial"/>
-              </w:rPr>
-              <w:t>[ ] Alta    [ ] Media [ ] Baixa</w:t>
+            <w:proofErr w:type="gramStart"/>
+            <w:r>
+              <w:rPr>
+                <w:rFonts w:ascii="Arial" w:hAnsi="Arial" w:cs="Arial"/>
+              </w:rPr>
+              <w:t>[ ]</w:t>
+            </w:r>
+            <w:proofErr w:type="gramEnd"/>
+            <w:r>
+              <w:rPr>
+                <w:rFonts w:ascii="Arial" w:hAnsi="Arial" w:cs="Arial"/>
+              </w:rPr>
+              <w:t xml:space="preserve"> Alta    [ ] Media [ ] Baixa</w:t>
             </w:r>
           </w:p>
         </w:tc>
@@ -8601,13 +9986,7 @@
               <w:rPr>
                 <w:rFonts w:ascii="Arial" w:hAnsi="Arial" w:cs="Arial"/>
               </w:rPr>
-              <w:t xml:space="preserve">ID: </w:t>
-            </w:r>
-            <w:r>
-              <w:rPr>
-                <w:rFonts w:ascii="Arial" w:hAnsi="Arial" w:cs="Arial"/>
-              </w:rPr>
-              <w:t>#10</w:t>
+              <w:t>ID: #10</w:t>
             </w:r>
           </w:p>
         </w:tc>
@@ -8919,11 +10298,19 @@
                 <w:rFonts w:ascii="Arial" w:hAnsi="Arial" w:cs="Arial"/>
               </w:rPr>
             </w:pPr>
-            <w:r>
-              <w:rPr>
-                <w:rFonts w:ascii="Arial" w:hAnsi="Arial" w:cs="Arial"/>
-              </w:rPr>
-              <w:t>[ ] Alta    [ ] Media [ ] Baixa</w:t>
+            <w:proofErr w:type="gramStart"/>
+            <w:r>
+              <w:rPr>
+                <w:rFonts w:ascii="Arial" w:hAnsi="Arial" w:cs="Arial"/>
+              </w:rPr>
+              <w:t>[ ]</w:t>
+            </w:r>
+            <w:proofErr w:type="gramEnd"/>
+            <w:r>
+              <w:rPr>
+                <w:rFonts w:ascii="Arial" w:hAnsi="Arial" w:cs="Arial"/>
+              </w:rPr>
+              <w:t xml:space="preserve"> Alta    [ ] Media [ ] Baixa</w:t>
             </w:r>
           </w:p>
         </w:tc>
@@ -9023,13 +10410,7 @@
                 <w:rFonts w:ascii="Arial" w:hAnsi="Arial" w:cs="Arial"/>
               </w:rPr>
               <w:lastRenderedPageBreak/>
-              <w:t xml:space="preserve">ID: </w:t>
-            </w:r>
-            <w:r>
-              <w:rPr>
-                <w:rFonts w:ascii="Arial" w:hAnsi="Arial" w:cs="Arial"/>
-              </w:rPr>
-              <w:t>#11</w:t>
+              <w:t>ID: #11</w:t>
             </w:r>
           </w:p>
         </w:tc>
@@ -9341,11 +10722,19 @@
                 <w:rFonts w:ascii="Arial" w:hAnsi="Arial" w:cs="Arial"/>
               </w:rPr>
             </w:pPr>
-            <w:r>
-              <w:rPr>
-                <w:rFonts w:ascii="Arial" w:hAnsi="Arial" w:cs="Arial"/>
-              </w:rPr>
-              <w:t>[ ] Alta    [ ] Media [ ] Baixa</w:t>
+            <w:proofErr w:type="gramStart"/>
+            <w:r>
+              <w:rPr>
+                <w:rFonts w:ascii="Arial" w:hAnsi="Arial" w:cs="Arial"/>
+              </w:rPr>
+              <w:t>[ ]</w:t>
+            </w:r>
+            <w:proofErr w:type="gramEnd"/>
+            <w:r>
+              <w:rPr>
+                <w:rFonts w:ascii="Arial" w:hAnsi="Arial" w:cs="Arial"/>
+              </w:rPr>
+              <w:t xml:space="preserve"> Alta    [ ] Media [ ] Baixa</w:t>
             </w:r>
           </w:p>
         </w:tc>
@@ -9434,13 +10823,7 @@
               <w:rPr>
                 <w:rFonts w:ascii="Arial" w:hAnsi="Arial" w:cs="Arial"/>
               </w:rPr>
-              <w:t xml:space="preserve">ID: </w:t>
-            </w:r>
-            <w:r>
-              <w:rPr>
-                <w:rFonts w:ascii="Arial" w:hAnsi="Arial" w:cs="Arial"/>
-              </w:rPr>
-              <w:t xml:space="preserve"> 12</w:t>
+              <w:t>ID:  12</w:t>
             </w:r>
           </w:p>
         </w:tc>
@@ -9752,11 +11135,19 @@
                 <w:rFonts w:ascii="Arial" w:hAnsi="Arial" w:cs="Arial"/>
               </w:rPr>
             </w:pPr>
-            <w:r>
-              <w:rPr>
-                <w:rFonts w:ascii="Arial" w:hAnsi="Arial" w:cs="Arial"/>
-              </w:rPr>
-              <w:t>[ ] Alta    [ ] Media [ ] Baixa</w:t>
+            <w:proofErr w:type="gramStart"/>
+            <w:r>
+              <w:rPr>
+                <w:rFonts w:ascii="Arial" w:hAnsi="Arial" w:cs="Arial"/>
+              </w:rPr>
+              <w:t>[ ]</w:t>
+            </w:r>
+            <w:proofErr w:type="gramEnd"/>
+            <w:r>
+              <w:rPr>
+                <w:rFonts w:ascii="Arial" w:hAnsi="Arial" w:cs="Arial"/>
+              </w:rPr>
+              <w:t xml:space="preserve"> Alta    [ ] Media [ ] Baixa</w:t>
             </w:r>
           </w:p>
         </w:tc>
@@ -9864,13 +11255,7 @@
                 <w:rFonts w:ascii="Arial" w:hAnsi="Arial" w:cs="Arial"/>
               </w:rPr>
               <w:lastRenderedPageBreak/>
-              <w:t xml:space="preserve">ID: </w:t>
-            </w:r>
-            <w:r>
-              <w:rPr>
-                <w:rFonts w:ascii="Arial" w:hAnsi="Arial" w:cs="Arial"/>
-              </w:rPr>
-              <w:t>#13</w:t>
+              <w:t>ID: #13</w:t>
             </w:r>
           </w:p>
         </w:tc>
@@ -10182,11 +11567,19 @@
                 <w:rFonts w:ascii="Arial" w:hAnsi="Arial" w:cs="Arial"/>
               </w:rPr>
             </w:pPr>
-            <w:r>
-              <w:rPr>
-                <w:rFonts w:ascii="Arial" w:hAnsi="Arial" w:cs="Arial"/>
-              </w:rPr>
-              <w:t>[ ] Alta    [ ] Media [ ] Baixa</w:t>
+            <w:proofErr w:type="gramStart"/>
+            <w:r>
+              <w:rPr>
+                <w:rFonts w:ascii="Arial" w:hAnsi="Arial" w:cs="Arial"/>
+              </w:rPr>
+              <w:t>[ ]</w:t>
+            </w:r>
+            <w:proofErr w:type="gramEnd"/>
+            <w:r>
+              <w:rPr>
+                <w:rFonts w:ascii="Arial" w:hAnsi="Arial" w:cs="Arial"/>
+              </w:rPr>
+              <w:t xml:space="preserve"> Alta    [ ] Media [ ] Baixa</w:t>
             </w:r>
           </w:p>
         </w:tc>
@@ -10272,13 +11665,7 @@
               <w:rPr>
                 <w:rFonts w:ascii="Arial" w:hAnsi="Arial" w:cs="Arial"/>
               </w:rPr>
-              <w:t xml:space="preserve">ID: </w:t>
-            </w:r>
-            <w:r>
-              <w:rPr>
-                <w:rFonts w:ascii="Arial" w:hAnsi="Arial" w:cs="Arial"/>
-              </w:rPr>
-              <w:t>#14</w:t>
+              <w:t>ID: #14</w:t>
             </w:r>
           </w:p>
         </w:tc>
@@ -10590,11 +11977,19 @@
                 <w:rFonts w:ascii="Arial" w:hAnsi="Arial" w:cs="Arial"/>
               </w:rPr>
             </w:pPr>
-            <w:r>
-              <w:rPr>
-                <w:rFonts w:ascii="Arial" w:hAnsi="Arial" w:cs="Arial"/>
-              </w:rPr>
-              <w:t>[ ] Alta    [ ] Media [ ] Baixa</w:t>
+            <w:proofErr w:type="gramStart"/>
+            <w:r>
+              <w:rPr>
+                <w:rFonts w:ascii="Arial" w:hAnsi="Arial" w:cs="Arial"/>
+              </w:rPr>
+              <w:t>[ ]</w:t>
+            </w:r>
+            <w:proofErr w:type="gramEnd"/>
+            <w:r>
+              <w:rPr>
+                <w:rFonts w:ascii="Arial" w:hAnsi="Arial" w:cs="Arial"/>
+              </w:rPr>
+              <w:t xml:space="preserve"> Alta    [ ] Media [ ] Baixa</w:t>
             </w:r>
           </w:p>
         </w:tc>
@@ -10702,13 +12097,7 @@
                 <w:rFonts w:ascii="Arial" w:hAnsi="Arial" w:cs="Arial"/>
               </w:rPr>
               <w:lastRenderedPageBreak/>
-              <w:t xml:space="preserve">ID: </w:t>
-            </w:r>
-            <w:r>
-              <w:rPr>
-                <w:rFonts w:ascii="Arial" w:hAnsi="Arial" w:cs="Arial"/>
-              </w:rPr>
-              <w:t>#15</w:t>
+              <w:t>ID: #15</w:t>
             </w:r>
           </w:p>
         </w:tc>
@@ -11020,11 +12409,19 @@
                 <w:rFonts w:ascii="Arial" w:hAnsi="Arial" w:cs="Arial"/>
               </w:rPr>
             </w:pPr>
-            <w:r>
-              <w:rPr>
-                <w:rFonts w:ascii="Arial" w:hAnsi="Arial" w:cs="Arial"/>
-              </w:rPr>
-              <w:t>[ ] Alta    [ ] Media [ ] Baixa</w:t>
+            <w:proofErr w:type="gramStart"/>
+            <w:r>
+              <w:rPr>
+                <w:rFonts w:ascii="Arial" w:hAnsi="Arial" w:cs="Arial"/>
+              </w:rPr>
+              <w:t>[ ]</w:t>
+            </w:r>
+            <w:proofErr w:type="gramEnd"/>
+            <w:r>
+              <w:rPr>
+                <w:rFonts w:ascii="Arial" w:hAnsi="Arial" w:cs="Arial"/>
+              </w:rPr>
+              <w:t xml:space="preserve"> Alta    [ ] Media [ ] Baixa</w:t>
             </w:r>
           </w:p>
         </w:tc>
@@ -11089,14 +12486,14 @@
           <w:lang w:val="pt-BR"/>
         </w:rPr>
       </w:pPr>
-      <w:bookmarkStart w:id="9" w:name="_Toc103784826"/>
+      <w:bookmarkStart w:id="10" w:name="_Toc103810655"/>
       <w:r>
         <w:rPr>
           <w:lang w:val="pt-BR"/>
         </w:rPr>
         <w:t>Backlog de produto</w:t>
       </w:r>
-      <w:bookmarkEnd w:id="9"/>
+      <w:bookmarkEnd w:id="10"/>
     </w:p>
     <w:p>
       <w:pPr>
@@ -13633,7 +15030,7 @@
 </file>
 
 <file path=word/endnotes.xml><?xml version="1.0" encoding="utf-8"?>
-<w:endnotes xmlns:wpc="http://schemas.microsoft.com/office/word/2010/wordprocessingCanvas" xmlns:cx="http://schemas.microsoft.com/office/drawing/2014/chartex" xmlns:cx1="http://schemas.microsoft.com/office/drawing/2015/9/8/chartex" xmlns:cx2="http://schemas.microsoft.com/office/drawing/2015/10/21/chartex" xmlns:cx3="http://schemas.microsoft.com/office/drawing/2016/5/9/chartex" xmlns:cx4="http://schemas.microsoft.com/office/drawing/2016/5/10/chartex" xmlns:cx5="http://schemas.microsoft.com/office/drawing/2016/5/11/chartex" xmlns:cx6="http://schemas.microsoft.com/office/drawing/2016/5/12/chartex" xmlns:cx7="http://schemas.microsoft.com/office/drawing/2016/5/13/chartex" xmlns:cx8="http://schemas.microsoft.com/office/drawing/2016/5/14/chartex" xmlns:mc="http://schemas.openxmlformats.org/markup-compatibility/2006" xmlns:aink="http://schemas.microsoft.com/office/drawing/2016/ink" xmlns:am3d="http://schemas.microsoft.com/office/drawing/2017/model3d" xmlns:o="urn:schemas-microsoft-com:office:office" xmlns:r="http://schemas.openxmlformats.org/officeDocument/2006/relationships" xmlns:m="http://schemas.openxmlformats.org/officeDocument/2006/math" xmlns:v="urn:schemas-microsoft-com:vml" xmlns:wp14="http://schemas.microsoft.com/office/word/2010/wordprocessingDrawing" xmlns:wp="http://schemas.openxmlformats.org/drawingml/2006/wordprocessingDrawing" xmlns:w10="urn:schemas-microsoft-com:office:word" xmlns:w="http://schemas.openxmlformats.org/wordprocessingml/2006/main" xmlns:w14="http://schemas.microsoft.com/office/word/2010/wordml" xmlns:w15="http://schemas.microsoft.com/office/word/2012/wordml" xmlns:w16cex="http://schemas.microsoft.com/office/word/2018/wordml/cex" xmlns:w16cid="http://schemas.microsoft.com/office/word/2016/wordml/cid" xmlns:w16="http://schemas.microsoft.com/office/word/2018/wordml" xmlns:w16sdtdh="http://schemas.microsoft.com/office/word/2020/wordml/sdtdatahash" xmlns:w16se="http://schemas.microsoft.com/office/word/2015/wordml/symex" xmlns:wpg="http://schemas.microsoft.com/office/word/2010/wordprocessingGroup" xmlns:wpi="http://schemas.microsoft.com/office/word/2010/wordprocessingInk" xmlns:wne="http://schemas.microsoft.com/office/word/2006/wordml" xmlns:wps="http://schemas.microsoft.com/office/word/2010/wordprocessingShape" mc:Ignorable="w14 w15 w16se w16cid w16 w16cex w16sdtdh wp14">
+<w:endnotes xmlns:wpc="http://schemas.microsoft.com/office/word/2010/wordprocessingCanvas" xmlns:cx="http://schemas.microsoft.com/office/drawing/2014/chartex" xmlns:cx1="http://schemas.microsoft.com/office/drawing/2015/9/8/chartex" xmlns:cx2="http://schemas.microsoft.com/office/drawing/2015/10/21/chartex" xmlns:cx3="http://schemas.microsoft.com/office/drawing/2016/5/9/chartex" xmlns:cx4="http://schemas.microsoft.com/office/drawing/2016/5/10/chartex" xmlns:cx5="http://schemas.microsoft.com/office/drawing/2016/5/11/chartex" xmlns:cx6="http://schemas.microsoft.com/office/drawing/2016/5/12/chartex" xmlns:cx7="http://schemas.microsoft.com/office/drawing/2016/5/13/chartex" xmlns:cx8="http://schemas.microsoft.com/office/drawing/2016/5/14/chartex" xmlns:mc="http://schemas.openxmlformats.org/markup-compatibility/2006" xmlns:aink="http://schemas.microsoft.com/office/drawing/2016/ink" xmlns:am3d="http://schemas.microsoft.com/office/drawing/2017/model3d" xmlns:o="urn:schemas-microsoft-com:office:office" xmlns:oel="http://schemas.microsoft.com/office/2019/extlst" xmlns:r="http://schemas.openxmlformats.org/officeDocument/2006/relationships" xmlns:m="http://schemas.openxmlformats.org/officeDocument/2006/math" xmlns:v="urn:schemas-microsoft-com:vml" xmlns:wp14="http://schemas.microsoft.com/office/word/2010/wordprocessingDrawing" xmlns:wp="http://schemas.openxmlformats.org/drawingml/2006/wordprocessingDrawing" xmlns:w10="urn:schemas-microsoft-com:office:word" xmlns:w="http://schemas.openxmlformats.org/wordprocessingml/2006/main" xmlns:w14="http://schemas.microsoft.com/office/word/2010/wordml" xmlns:w15="http://schemas.microsoft.com/office/word/2012/wordml" xmlns:w16cex="http://schemas.microsoft.com/office/word/2018/wordml/cex" xmlns:w16cid="http://schemas.microsoft.com/office/word/2016/wordml/cid" xmlns:w16="http://schemas.microsoft.com/office/word/2018/wordml" xmlns:w16sdtdh="http://schemas.microsoft.com/office/word/2020/wordml/sdtdatahash" xmlns:w16se="http://schemas.microsoft.com/office/word/2015/wordml/symex" xmlns:wpg="http://schemas.microsoft.com/office/word/2010/wordprocessingGroup" xmlns:wpi="http://schemas.microsoft.com/office/word/2010/wordprocessingInk" xmlns:wne="http://schemas.microsoft.com/office/word/2006/wordml" xmlns:wps="http://schemas.microsoft.com/office/word/2010/wordprocessingShape" mc:Ignorable="w14 w15 w16se w16cid w16 w16cex w16sdtdh wp14">
   <w:endnote w:type="separator" w:id="-1">
     <w:p>
       <w:pPr>
@@ -13658,7 +15055,7 @@
 </file>
 
 <file path=word/footer1.xml><?xml version="1.0" encoding="utf-8"?>
-<w:ftr xmlns:wpc="http://schemas.microsoft.com/office/word/2010/wordprocessingCanvas" xmlns:cx="http://schemas.microsoft.com/office/drawing/2014/chartex" xmlns:cx1="http://schemas.microsoft.com/office/drawing/2015/9/8/chartex" xmlns:cx2="http://schemas.microsoft.com/office/drawing/2015/10/21/chartex" xmlns:cx3="http://schemas.microsoft.com/office/drawing/2016/5/9/chartex" xmlns:cx4="http://schemas.microsoft.com/office/drawing/2016/5/10/chartex" xmlns:cx5="http://schemas.microsoft.com/office/drawing/2016/5/11/chartex" xmlns:cx6="http://schemas.microsoft.com/office/drawing/2016/5/12/chartex" xmlns:cx7="http://schemas.microsoft.com/office/drawing/2016/5/13/chartex" xmlns:cx8="http://schemas.microsoft.com/office/drawing/2016/5/14/chartex" xmlns:mc="http://schemas.openxmlformats.org/markup-compatibility/2006" xmlns:aink="http://schemas.microsoft.com/office/drawing/2016/ink" xmlns:am3d="http://schemas.microsoft.com/office/drawing/2017/model3d" xmlns:o="urn:schemas-microsoft-com:office:office" xmlns:r="http://schemas.openxmlformats.org/officeDocument/2006/relationships" xmlns:m="http://schemas.openxmlformats.org/officeDocument/2006/math" xmlns:v="urn:schemas-microsoft-com:vml" xmlns:wp14="http://schemas.microsoft.com/office/word/2010/wordprocessingDrawing" xmlns:wp="http://schemas.openxmlformats.org/drawingml/2006/wordprocessingDrawing" xmlns:w10="urn:schemas-microsoft-com:office:word" xmlns:w="http://schemas.openxmlformats.org/wordprocessingml/2006/main" xmlns:w14="http://schemas.microsoft.com/office/word/2010/wordml" xmlns:w15="http://schemas.microsoft.com/office/word/2012/wordml" xmlns:w16cex="http://schemas.microsoft.com/office/word/2018/wordml/cex" xmlns:w16cid="http://schemas.microsoft.com/office/word/2016/wordml/cid" xmlns:w16="http://schemas.microsoft.com/office/word/2018/wordml" xmlns:w16sdtdh="http://schemas.microsoft.com/office/word/2020/wordml/sdtdatahash" xmlns:w16se="http://schemas.microsoft.com/office/word/2015/wordml/symex" xmlns:wpg="http://schemas.microsoft.com/office/word/2010/wordprocessingGroup" xmlns:wpi="http://schemas.microsoft.com/office/word/2010/wordprocessingInk" xmlns:wne="http://schemas.microsoft.com/office/word/2006/wordml" xmlns:wps="http://schemas.microsoft.com/office/word/2010/wordprocessingShape" mc:Ignorable="w14 w15 w16se w16cid w16 w16cex w16sdtdh wp14">
+<w:ftr xmlns:wpc="http://schemas.microsoft.com/office/word/2010/wordprocessingCanvas" xmlns:cx="http://schemas.microsoft.com/office/drawing/2014/chartex" xmlns:cx1="http://schemas.microsoft.com/office/drawing/2015/9/8/chartex" xmlns:cx2="http://schemas.microsoft.com/office/drawing/2015/10/21/chartex" xmlns:cx3="http://schemas.microsoft.com/office/drawing/2016/5/9/chartex" xmlns:cx4="http://schemas.microsoft.com/office/drawing/2016/5/10/chartex" xmlns:cx5="http://schemas.microsoft.com/office/drawing/2016/5/11/chartex" xmlns:cx6="http://schemas.microsoft.com/office/drawing/2016/5/12/chartex" xmlns:cx7="http://schemas.microsoft.com/office/drawing/2016/5/13/chartex" xmlns:cx8="http://schemas.microsoft.com/office/drawing/2016/5/14/chartex" xmlns:mc="http://schemas.openxmlformats.org/markup-compatibility/2006" xmlns:aink="http://schemas.microsoft.com/office/drawing/2016/ink" xmlns:am3d="http://schemas.microsoft.com/office/drawing/2017/model3d" xmlns:o="urn:schemas-microsoft-com:office:office" xmlns:oel="http://schemas.microsoft.com/office/2019/extlst" xmlns:r="http://schemas.openxmlformats.org/officeDocument/2006/relationships" xmlns:m="http://schemas.openxmlformats.org/officeDocument/2006/math" xmlns:v="urn:schemas-microsoft-com:vml" xmlns:wp14="http://schemas.microsoft.com/office/word/2010/wordprocessingDrawing" xmlns:wp="http://schemas.openxmlformats.org/drawingml/2006/wordprocessingDrawing" xmlns:w10="urn:schemas-microsoft-com:office:word" xmlns:w="http://schemas.openxmlformats.org/wordprocessingml/2006/main" xmlns:w14="http://schemas.microsoft.com/office/word/2010/wordml" xmlns:w15="http://schemas.microsoft.com/office/word/2012/wordml" xmlns:w16cex="http://schemas.microsoft.com/office/word/2018/wordml/cex" xmlns:w16cid="http://schemas.microsoft.com/office/word/2016/wordml/cid" xmlns:w16="http://schemas.microsoft.com/office/word/2018/wordml" xmlns:w16sdtdh="http://schemas.microsoft.com/office/word/2020/wordml/sdtdatahash" xmlns:w16se="http://schemas.microsoft.com/office/word/2015/wordml/symex" xmlns:wpg="http://schemas.microsoft.com/office/word/2010/wordprocessingGroup" xmlns:wpi="http://schemas.microsoft.com/office/word/2010/wordprocessingInk" xmlns:wne="http://schemas.microsoft.com/office/word/2006/wordml" xmlns:wps="http://schemas.microsoft.com/office/word/2010/wordprocessingShape" mc:Ignorable="w14 w15 w16se w16cid w16 w16cex w16sdtdh wp14">
   <w:sdt>
     <w:sdtPr>
       <w:id w:val="694737634"/>
@@ -13704,7 +15101,7 @@
 </file>
 
 <file path=word/footnotes.xml><?xml version="1.0" encoding="utf-8"?>
-<w:footnotes xmlns:wpc="http://schemas.microsoft.com/office/word/2010/wordprocessingCanvas" xmlns:cx="http://schemas.microsoft.com/office/drawing/2014/chartex" xmlns:cx1="http://schemas.microsoft.com/office/drawing/2015/9/8/chartex" xmlns:cx2="http://schemas.microsoft.com/office/drawing/2015/10/21/chartex" xmlns:cx3="http://schemas.microsoft.com/office/drawing/2016/5/9/chartex" xmlns:cx4="http://schemas.microsoft.com/office/drawing/2016/5/10/chartex" xmlns:cx5="http://schemas.microsoft.com/office/drawing/2016/5/11/chartex" xmlns:cx6="http://schemas.microsoft.com/office/drawing/2016/5/12/chartex" xmlns:cx7="http://schemas.microsoft.com/office/drawing/2016/5/13/chartex" xmlns:cx8="http://schemas.microsoft.com/office/drawing/2016/5/14/chartex" xmlns:mc="http://schemas.openxmlformats.org/markup-compatibility/2006" xmlns:aink="http://schemas.microsoft.com/office/drawing/2016/ink" xmlns:am3d="http://schemas.microsoft.com/office/drawing/2017/model3d" xmlns:o="urn:schemas-microsoft-com:office:office" xmlns:r="http://schemas.openxmlformats.org/officeDocument/2006/relationships" xmlns:m="http://schemas.openxmlformats.org/officeDocument/2006/math" xmlns:v="urn:schemas-microsoft-com:vml" xmlns:wp14="http://schemas.microsoft.com/office/word/2010/wordprocessingDrawing" xmlns:wp="http://schemas.openxmlformats.org/drawingml/2006/wordprocessingDrawing" xmlns:w10="urn:schemas-microsoft-com:office:word" xmlns:w="http://schemas.openxmlformats.org/wordprocessingml/2006/main" xmlns:w14="http://schemas.microsoft.com/office/word/2010/wordml" xmlns:w15="http://schemas.microsoft.com/office/word/2012/wordml" xmlns:w16cex="http://schemas.microsoft.com/office/word/2018/wordml/cex" xmlns:w16cid="http://schemas.microsoft.com/office/word/2016/wordml/cid" xmlns:w16="http://schemas.microsoft.com/office/word/2018/wordml" xmlns:w16sdtdh="http://schemas.microsoft.com/office/word/2020/wordml/sdtdatahash" xmlns:w16se="http://schemas.microsoft.com/office/word/2015/wordml/symex" xmlns:wpg="http://schemas.microsoft.com/office/word/2010/wordprocessingGroup" xmlns:wpi="http://schemas.microsoft.com/office/word/2010/wordprocessingInk" xmlns:wne="http://schemas.microsoft.com/office/word/2006/wordml" xmlns:wps="http://schemas.microsoft.com/office/word/2010/wordprocessingShape" mc:Ignorable="w14 w15 w16se w16cid w16 w16cex w16sdtdh wp14">
+<w:footnotes xmlns:wpc="http://schemas.microsoft.com/office/word/2010/wordprocessingCanvas" xmlns:cx="http://schemas.microsoft.com/office/drawing/2014/chartex" xmlns:cx1="http://schemas.microsoft.com/office/drawing/2015/9/8/chartex" xmlns:cx2="http://schemas.microsoft.com/office/drawing/2015/10/21/chartex" xmlns:cx3="http://schemas.microsoft.com/office/drawing/2016/5/9/chartex" xmlns:cx4="http://schemas.microsoft.com/office/drawing/2016/5/10/chartex" xmlns:cx5="http://schemas.microsoft.com/office/drawing/2016/5/11/chartex" xmlns:cx6="http://schemas.microsoft.com/office/drawing/2016/5/12/chartex" xmlns:cx7="http://schemas.microsoft.com/office/drawing/2016/5/13/chartex" xmlns:cx8="http://schemas.microsoft.com/office/drawing/2016/5/14/chartex" xmlns:mc="http://schemas.openxmlformats.org/markup-compatibility/2006" xmlns:aink="http://schemas.microsoft.com/office/drawing/2016/ink" xmlns:am3d="http://schemas.microsoft.com/office/drawing/2017/model3d" xmlns:o="urn:schemas-microsoft-com:office:office" xmlns:oel="http://schemas.microsoft.com/office/2019/extlst" xmlns:r="http://schemas.openxmlformats.org/officeDocument/2006/relationships" xmlns:m="http://schemas.openxmlformats.org/officeDocument/2006/math" xmlns:v="urn:schemas-microsoft-com:vml" xmlns:wp14="http://schemas.microsoft.com/office/word/2010/wordprocessingDrawing" xmlns:wp="http://schemas.openxmlformats.org/drawingml/2006/wordprocessingDrawing" xmlns:w10="urn:schemas-microsoft-com:office:word" xmlns:w="http://schemas.openxmlformats.org/wordprocessingml/2006/main" xmlns:w14="http://schemas.microsoft.com/office/word/2010/wordml" xmlns:w15="http://schemas.microsoft.com/office/word/2012/wordml" xmlns:w16cex="http://schemas.microsoft.com/office/word/2018/wordml/cex" xmlns:w16cid="http://schemas.microsoft.com/office/word/2016/wordml/cid" xmlns:w16="http://schemas.microsoft.com/office/word/2018/wordml" xmlns:w16sdtdh="http://schemas.microsoft.com/office/word/2020/wordml/sdtdatahash" xmlns:w16se="http://schemas.microsoft.com/office/word/2015/wordml/symex" xmlns:wpg="http://schemas.microsoft.com/office/word/2010/wordprocessingGroup" xmlns:wpi="http://schemas.microsoft.com/office/word/2010/wordprocessingInk" xmlns:wne="http://schemas.microsoft.com/office/word/2006/wordml" xmlns:wps="http://schemas.microsoft.com/office/word/2010/wordprocessingShape" mc:Ignorable="w14 w15 w16se w16cid w16 w16cex w16sdtdh wp14">
   <w:footnote w:type="separator" w:id="-1">
     <w:p>
       <w:pPr>

</xml_diff>

<commit_message>
Add business process to the doc and folder
</commit_message>
<xml_diff>
--- a/PIT - Inacio Ribeiro dos Santos.docx
+++ b/PIT - Inacio Ribeiro dos Santos.docx
@@ -8,8 +8,18 @@
           <w:rFonts w:ascii="Arial" w:hAnsi="Arial" w:cs="Arial"/>
           <w:sz w:val="24"/>
           <w:szCs w:val="24"/>
+          <w:lang w:val="pt-BR"/>
         </w:rPr>
       </w:pPr>
+      <w:r>
+        <w:rPr>
+          <w:rFonts w:ascii="Arial" w:hAnsi="Arial" w:cs="Arial"/>
+          <w:sz w:val="24"/>
+          <w:szCs w:val="24"/>
+          <w:lang w:val="pt-BR"/>
+        </w:rPr>
+        <w:t>,</w:t>
+      </w:r>
     </w:p>
     <w:p>
       <w:pPr>
@@ -546,7 +556,7 @@
             </w:rPr>
             <w:fldChar w:fldCharType="separate"/>
           </w:r>
-          <w:hyperlink w:anchor="_Toc103810645" w:history="1">
+          <w:hyperlink w:anchor="_Toc104145276" w:history="1">
             <w:r>
               <w:rPr>
                 <w:rStyle w:val="Hyperlink"/>
@@ -574,7 +584,7 @@
                 <w:noProof/>
                 <w:webHidden/>
               </w:rPr>
-              <w:instrText xml:space="preserve"> PAGEREF _Toc103810645 \h </w:instrText>
+              <w:instrText xml:space="preserve"> PAGEREF _Toc104145276 \h </w:instrText>
             </w:r>
             <w:r>
               <w:rPr>
@@ -616,14 +626,14 @@
               <w:noProof/>
             </w:rPr>
           </w:pPr>
-          <w:hyperlink w:anchor="_Toc103810646" w:history="1">
+          <w:hyperlink w:anchor="_Toc104145277" w:history="1">
             <w:r>
               <w:rPr>
                 <w:rStyle w:val="Hyperlink"/>
                 <w:noProof/>
                 <w:lang w:val="pt-BR"/>
               </w:rPr>
-              <w:t>Regras de negocio</w:t>
+              <w:t>Modelo de negocio</w:t>
             </w:r>
             <w:r>
               <w:rPr>
@@ -644,7 +654,77 @@
                 <w:noProof/>
                 <w:webHidden/>
               </w:rPr>
-              <w:instrText xml:space="preserve"> PAGEREF _Toc103810646 \h </w:instrText>
+              <w:instrText xml:space="preserve"> PAGEREF _Toc104145277 \h </w:instrText>
+            </w:r>
+            <w:r>
+              <w:rPr>
+                <w:noProof/>
+                <w:webHidden/>
+              </w:rPr>
+            </w:r>
+            <w:r>
+              <w:rPr>
+                <w:noProof/>
+                <w:webHidden/>
+              </w:rPr>
+              <w:fldChar w:fldCharType="separate"/>
+            </w:r>
+            <w:r>
+              <w:rPr>
+                <w:noProof/>
+                <w:webHidden/>
+              </w:rPr>
+              <w:t>4</w:t>
+            </w:r>
+            <w:r>
+              <w:rPr>
+                <w:noProof/>
+                <w:webHidden/>
+              </w:rPr>
+              <w:fldChar w:fldCharType="end"/>
+            </w:r>
+          </w:hyperlink>
+        </w:p>
+        <w:p>
+          <w:pPr>
+            <w:pStyle w:val="Sumrio2"/>
+            <w:tabs>
+              <w:tab w:val="right" w:leader="dot" w:pos="9350"/>
+            </w:tabs>
+            <w:rPr>
+              <w:rFonts w:eastAsiaTheme="minorEastAsia"/>
+              <w:noProof/>
+            </w:rPr>
+          </w:pPr>
+          <w:hyperlink w:anchor="_Toc104145278" w:history="1">
+            <w:r>
+              <w:rPr>
+                <w:rStyle w:val="Hyperlink"/>
+                <w:noProof/>
+                <w:lang w:val="pt-BR"/>
+              </w:rPr>
+              <w:t>Modelo de Processos</w:t>
+            </w:r>
+            <w:r>
+              <w:rPr>
+                <w:noProof/>
+                <w:webHidden/>
+              </w:rPr>
+              <w:tab/>
+            </w:r>
+            <w:r>
+              <w:rPr>
+                <w:noProof/>
+                <w:webHidden/>
+              </w:rPr>
+              <w:fldChar w:fldCharType="begin"/>
+            </w:r>
+            <w:r>
+              <w:rPr>
+                <w:noProof/>
+                <w:webHidden/>
+              </w:rPr>
+              <w:instrText xml:space="preserve"> PAGEREF _Toc104145278 \h </w:instrText>
             </w:r>
             <w:r>
               <w:rPr>
@@ -686,14 +766,14 @@
               <w:noProof/>
             </w:rPr>
           </w:pPr>
-          <w:hyperlink w:anchor="_Toc103810647" w:history="1">
+          <w:hyperlink w:anchor="_Toc104145279" w:history="1">
             <w:r>
               <w:rPr>
                 <w:rStyle w:val="Hyperlink"/>
                 <w:noProof/>
                 <w:lang w:val="pt-BR"/>
               </w:rPr>
-              <w:t>Regras comerciais</w:t>
+              <w:t>Comercial (miniatura)</w:t>
             </w:r>
             <w:r>
               <w:rPr>
@@ -714,7 +794,7 @@
                 <w:noProof/>
                 <w:webHidden/>
               </w:rPr>
-              <w:instrText xml:space="preserve"> PAGEREF _Toc103810647 \h </w:instrText>
+              <w:instrText xml:space="preserve"> PAGEREF _Toc104145279 \h </w:instrText>
             </w:r>
             <w:r>
               <w:rPr>
@@ -756,14 +836,14 @@
               <w:noProof/>
             </w:rPr>
           </w:pPr>
-          <w:hyperlink w:anchor="_Toc103810648" w:history="1">
+          <w:hyperlink w:anchor="_Toc104145280" w:history="1">
             <w:r>
               <w:rPr>
                 <w:rStyle w:val="Hyperlink"/>
                 <w:noProof/>
                 <w:lang w:val="pt-BR"/>
               </w:rPr>
-              <w:t>Regras corporativas</w:t>
+              <w:t>Recursos Humanos (miniatura)</w:t>
             </w:r>
             <w:r>
               <w:rPr>
@@ -784,7 +864,7 @@
                 <w:noProof/>
                 <w:webHidden/>
               </w:rPr>
-              <w:instrText xml:space="preserve"> PAGEREF _Toc103810648 \h </w:instrText>
+              <w:instrText xml:space="preserve"> PAGEREF _Toc104145280 \h </w:instrText>
             </w:r>
             <w:r>
               <w:rPr>
@@ -826,14 +906,14 @@
               <w:noProof/>
             </w:rPr>
           </w:pPr>
-          <w:hyperlink w:anchor="_Toc103810649" w:history="1">
+          <w:hyperlink w:anchor="_Toc104145281" w:history="1">
             <w:r>
               <w:rPr>
                 <w:rStyle w:val="Hyperlink"/>
                 <w:noProof/>
                 <w:lang w:val="pt-BR"/>
               </w:rPr>
-              <w:t>Regras financeiras</w:t>
+              <w:t>Financeiro (miniatura)</w:t>
             </w:r>
             <w:r>
               <w:rPr>
@@ -854,7 +934,7 @@
                 <w:noProof/>
                 <w:webHidden/>
               </w:rPr>
-              <w:instrText xml:space="preserve"> PAGEREF _Toc103810649 \h </w:instrText>
+              <w:instrText xml:space="preserve"> PAGEREF _Toc104145281 \h </w:instrText>
             </w:r>
             <w:r>
               <w:rPr>
@@ -896,14 +976,14 @@
               <w:noProof/>
             </w:rPr>
           </w:pPr>
-          <w:hyperlink w:anchor="_Toc103810650" w:history="1">
+          <w:hyperlink w:anchor="_Toc104145282" w:history="1">
             <w:r>
               <w:rPr>
                 <w:rStyle w:val="Hyperlink"/>
                 <w:noProof/>
                 <w:lang w:val="pt-BR"/>
               </w:rPr>
-              <w:t>Regras Recursos Humanos</w:t>
+              <w:t>Limpeza (miniatura)</w:t>
             </w:r>
             <w:r>
               <w:rPr>
@@ -924,7 +1004,7 @@
                 <w:noProof/>
                 <w:webHidden/>
               </w:rPr>
-              <w:instrText xml:space="preserve"> PAGEREF _Toc103810650 \h </w:instrText>
+              <w:instrText xml:space="preserve"> PAGEREF _Toc104145282 \h </w:instrText>
             </w:r>
             <w:r>
               <w:rPr>
@@ -945,6 +1025,76 @@
                 <w:webHidden/>
               </w:rPr>
               <w:t>6</w:t>
+            </w:r>
+            <w:r>
+              <w:rPr>
+                <w:noProof/>
+                <w:webHidden/>
+              </w:rPr>
+              <w:fldChar w:fldCharType="end"/>
+            </w:r>
+          </w:hyperlink>
+        </w:p>
+        <w:p>
+          <w:pPr>
+            <w:pStyle w:val="Sumrio2"/>
+            <w:tabs>
+              <w:tab w:val="right" w:leader="dot" w:pos="9350"/>
+            </w:tabs>
+            <w:rPr>
+              <w:rFonts w:eastAsiaTheme="minorEastAsia"/>
+              <w:noProof/>
+            </w:rPr>
+          </w:pPr>
+          <w:hyperlink w:anchor="_Toc104145283" w:history="1">
+            <w:r>
+              <w:rPr>
+                <w:rStyle w:val="Hyperlink"/>
+                <w:noProof/>
+                <w:lang w:val="pt-BR"/>
+              </w:rPr>
+              <w:t>Regras de negocio</w:t>
+            </w:r>
+            <w:r>
+              <w:rPr>
+                <w:noProof/>
+                <w:webHidden/>
+              </w:rPr>
+              <w:tab/>
+            </w:r>
+            <w:r>
+              <w:rPr>
+                <w:noProof/>
+                <w:webHidden/>
+              </w:rPr>
+              <w:fldChar w:fldCharType="begin"/>
+            </w:r>
+            <w:r>
+              <w:rPr>
+                <w:noProof/>
+                <w:webHidden/>
+              </w:rPr>
+              <w:instrText xml:space="preserve"> PAGEREF _Toc104145283 \h </w:instrText>
+            </w:r>
+            <w:r>
+              <w:rPr>
+                <w:noProof/>
+                <w:webHidden/>
+              </w:rPr>
+            </w:r>
+            <w:r>
+              <w:rPr>
+                <w:noProof/>
+                <w:webHidden/>
+              </w:rPr>
+              <w:fldChar w:fldCharType="separate"/>
+            </w:r>
+            <w:r>
+              <w:rPr>
+                <w:noProof/>
+                <w:webHidden/>
+              </w:rPr>
+              <w:t>7</w:t>
             </w:r>
             <w:r>
               <w:rPr>
@@ -966,14 +1116,14 @@
               <w:noProof/>
             </w:rPr>
           </w:pPr>
-          <w:hyperlink w:anchor="_Toc103810651" w:history="1">
+          <w:hyperlink w:anchor="_Toc104145284" w:history="1">
             <w:r>
               <w:rPr>
                 <w:rStyle w:val="Hyperlink"/>
                 <w:noProof/>
                 <w:lang w:val="pt-BR"/>
               </w:rPr>
-              <w:t>Regras Fornecimento</w:t>
+              <w:t>Regras comerciais</w:t>
             </w:r>
             <w:r>
               <w:rPr>
@@ -994,7 +1144,7 @@
                 <w:noProof/>
                 <w:webHidden/>
               </w:rPr>
-              <w:instrText xml:space="preserve"> PAGEREF _Toc103810651 \h </w:instrText>
+              <w:instrText xml:space="preserve"> PAGEREF _Toc104145284 \h </w:instrText>
             </w:r>
             <w:r>
               <w:rPr>
@@ -1014,7 +1164,7 @@
                 <w:noProof/>
                 <w:webHidden/>
               </w:rPr>
-              <w:t>6</w:t>
+              <w:t>7</w:t>
             </w:r>
             <w:r>
               <w:rPr>
@@ -1036,14 +1186,14 @@
               <w:noProof/>
             </w:rPr>
           </w:pPr>
-          <w:hyperlink w:anchor="_Toc103810652" w:history="1">
+          <w:hyperlink w:anchor="_Toc104145285" w:history="1">
             <w:r>
               <w:rPr>
                 <w:rStyle w:val="Hyperlink"/>
                 <w:noProof/>
                 <w:lang w:val="pt-BR"/>
               </w:rPr>
-              <w:t>Regras Estoque</w:t>
+              <w:t>Regras corporativas</w:t>
             </w:r>
             <w:r>
               <w:rPr>
@@ -1064,7 +1214,7 @@
                 <w:noProof/>
                 <w:webHidden/>
               </w:rPr>
-              <w:instrText xml:space="preserve"> PAGEREF _Toc103810652 \h </w:instrText>
+              <w:instrText xml:space="preserve"> PAGEREF _Toc104145285 \h </w:instrText>
             </w:r>
             <w:r>
               <w:rPr>
@@ -1085,6 +1235,286 @@
                 <w:webHidden/>
               </w:rPr>
               <w:t>7</w:t>
+            </w:r>
+            <w:r>
+              <w:rPr>
+                <w:noProof/>
+                <w:webHidden/>
+              </w:rPr>
+              <w:fldChar w:fldCharType="end"/>
+            </w:r>
+          </w:hyperlink>
+        </w:p>
+        <w:p>
+          <w:pPr>
+            <w:pStyle w:val="Sumrio3"/>
+            <w:tabs>
+              <w:tab w:val="right" w:leader="dot" w:pos="9350"/>
+            </w:tabs>
+            <w:rPr>
+              <w:rFonts w:eastAsiaTheme="minorEastAsia"/>
+              <w:noProof/>
+            </w:rPr>
+          </w:pPr>
+          <w:hyperlink w:anchor="_Toc104145286" w:history="1">
+            <w:r>
+              <w:rPr>
+                <w:rStyle w:val="Hyperlink"/>
+                <w:noProof/>
+                <w:lang w:val="pt-BR"/>
+              </w:rPr>
+              <w:t>Regras financeiras</w:t>
+            </w:r>
+            <w:r>
+              <w:rPr>
+                <w:noProof/>
+                <w:webHidden/>
+              </w:rPr>
+              <w:tab/>
+            </w:r>
+            <w:r>
+              <w:rPr>
+                <w:noProof/>
+                <w:webHidden/>
+              </w:rPr>
+              <w:fldChar w:fldCharType="begin"/>
+            </w:r>
+            <w:r>
+              <w:rPr>
+                <w:noProof/>
+                <w:webHidden/>
+              </w:rPr>
+              <w:instrText xml:space="preserve"> PAGEREF _Toc104145286 \h </w:instrText>
+            </w:r>
+            <w:r>
+              <w:rPr>
+                <w:noProof/>
+                <w:webHidden/>
+              </w:rPr>
+            </w:r>
+            <w:r>
+              <w:rPr>
+                <w:noProof/>
+                <w:webHidden/>
+              </w:rPr>
+              <w:fldChar w:fldCharType="separate"/>
+            </w:r>
+            <w:r>
+              <w:rPr>
+                <w:noProof/>
+                <w:webHidden/>
+              </w:rPr>
+              <w:t>8</w:t>
+            </w:r>
+            <w:r>
+              <w:rPr>
+                <w:noProof/>
+                <w:webHidden/>
+              </w:rPr>
+              <w:fldChar w:fldCharType="end"/>
+            </w:r>
+          </w:hyperlink>
+        </w:p>
+        <w:p>
+          <w:pPr>
+            <w:pStyle w:val="Sumrio3"/>
+            <w:tabs>
+              <w:tab w:val="right" w:leader="dot" w:pos="9350"/>
+            </w:tabs>
+            <w:rPr>
+              <w:rFonts w:eastAsiaTheme="minorEastAsia"/>
+              <w:noProof/>
+            </w:rPr>
+          </w:pPr>
+          <w:hyperlink w:anchor="_Toc104145287" w:history="1">
+            <w:r>
+              <w:rPr>
+                <w:rStyle w:val="Hyperlink"/>
+                <w:noProof/>
+                <w:lang w:val="pt-BR"/>
+              </w:rPr>
+              <w:t>Regras Recursos Humanos</w:t>
+            </w:r>
+            <w:r>
+              <w:rPr>
+                <w:noProof/>
+                <w:webHidden/>
+              </w:rPr>
+              <w:tab/>
+            </w:r>
+            <w:r>
+              <w:rPr>
+                <w:noProof/>
+                <w:webHidden/>
+              </w:rPr>
+              <w:fldChar w:fldCharType="begin"/>
+            </w:r>
+            <w:r>
+              <w:rPr>
+                <w:noProof/>
+                <w:webHidden/>
+              </w:rPr>
+              <w:instrText xml:space="preserve"> PAGEREF _Toc104145287 \h </w:instrText>
+            </w:r>
+            <w:r>
+              <w:rPr>
+                <w:noProof/>
+                <w:webHidden/>
+              </w:rPr>
+            </w:r>
+            <w:r>
+              <w:rPr>
+                <w:noProof/>
+                <w:webHidden/>
+              </w:rPr>
+              <w:fldChar w:fldCharType="separate"/>
+            </w:r>
+            <w:r>
+              <w:rPr>
+                <w:noProof/>
+                <w:webHidden/>
+              </w:rPr>
+              <w:t>9</w:t>
+            </w:r>
+            <w:r>
+              <w:rPr>
+                <w:noProof/>
+                <w:webHidden/>
+              </w:rPr>
+              <w:fldChar w:fldCharType="end"/>
+            </w:r>
+          </w:hyperlink>
+        </w:p>
+        <w:p>
+          <w:pPr>
+            <w:pStyle w:val="Sumrio3"/>
+            <w:tabs>
+              <w:tab w:val="right" w:leader="dot" w:pos="9350"/>
+            </w:tabs>
+            <w:rPr>
+              <w:rFonts w:eastAsiaTheme="minorEastAsia"/>
+              <w:noProof/>
+            </w:rPr>
+          </w:pPr>
+          <w:hyperlink w:anchor="_Toc104145288" w:history="1">
+            <w:r>
+              <w:rPr>
+                <w:rStyle w:val="Hyperlink"/>
+                <w:noProof/>
+                <w:lang w:val="pt-BR"/>
+              </w:rPr>
+              <w:t>Regras Fornecimento</w:t>
+            </w:r>
+            <w:r>
+              <w:rPr>
+                <w:noProof/>
+                <w:webHidden/>
+              </w:rPr>
+              <w:tab/>
+            </w:r>
+            <w:r>
+              <w:rPr>
+                <w:noProof/>
+                <w:webHidden/>
+              </w:rPr>
+              <w:fldChar w:fldCharType="begin"/>
+            </w:r>
+            <w:r>
+              <w:rPr>
+                <w:noProof/>
+                <w:webHidden/>
+              </w:rPr>
+              <w:instrText xml:space="preserve"> PAGEREF _Toc104145288 \h </w:instrText>
+            </w:r>
+            <w:r>
+              <w:rPr>
+                <w:noProof/>
+                <w:webHidden/>
+              </w:rPr>
+            </w:r>
+            <w:r>
+              <w:rPr>
+                <w:noProof/>
+                <w:webHidden/>
+              </w:rPr>
+              <w:fldChar w:fldCharType="separate"/>
+            </w:r>
+            <w:r>
+              <w:rPr>
+                <w:noProof/>
+                <w:webHidden/>
+              </w:rPr>
+              <w:t>9</w:t>
+            </w:r>
+            <w:r>
+              <w:rPr>
+                <w:noProof/>
+                <w:webHidden/>
+              </w:rPr>
+              <w:fldChar w:fldCharType="end"/>
+            </w:r>
+          </w:hyperlink>
+        </w:p>
+        <w:p>
+          <w:pPr>
+            <w:pStyle w:val="Sumrio3"/>
+            <w:tabs>
+              <w:tab w:val="right" w:leader="dot" w:pos="9350"/>
+            </w:tabs>
+            <w:rPr>
+              <w:rFonts w:eastAsiaTheme="minorEastAsia"/>
+              <w:noProof/>
+            </w:rPr>
+          </w:pPr>
+          <w:hyperlink w:anchor="_Toc104145289" w:history="1">
+            <w:r>
+              <w:rPr>
+                <w:rStyle w:val="Hyperlink"/>
+                <w:noProof/>
+                <w:lang w:val="pt-BR"/>
+              </w:rPr>
+              <w:t>Regras Estoque</w:t>
+            </w:r>
+            <w:r>
+              <w:rPr>
+                <w:noProof/>
+                <w:webHidden/>
+              </w:rPr>
+              <w:tab/>
+            </w:r>
+            <w:r>
+              <w:rPr>
+                <w:noProof/>
+                <w:webHidden/>
+              </w:rPr>
+              <w:fldChar w:fldCharType="begin"/>
+            </w:r>
+            <w:r>
+              <w:rPr>
+                <w:noProof/>
+                <w:webHidden/>
+              </w:rPr>
+              <w:instrText xml:space="preserve"> PAGEREF _Toc104145289 \h </w:instrText>
+            </w:r>
+            <w:r>
+              <w:rPr>
+                <w:noProof/>
+                <w:webHidden/>
+              </w:rPr>
+            </w:r>
+            <w:r>
+              <w:rPr>
+                <w:noProof/>
+                <w:webHidden/>
+              </w:rPr>
+              <w:fldChar w:fldCharType="separate"/>
+            </w:r>
+            <w:r>
+              <w:rPr>
+                <w:noProof/>
+                <w:webHidden/>
+              </w:rPr>
+              <w:t>10</w:t>
             </w:r>
             <w:r>
               <w:rPr>
@@ -1106,7 +1536,7 @@
               <w:noProof/>
             </w:rPr>
           </w:pPr>
-          <w:hyperlink w:anchor="_Toc103810653" w:history="1">
+          <w:hyperlink w:anchor="_Toc104145290" w:history="1">
             <w:r>
               <w:rPr>
                 <w:rStyle w:val="Hyperlink"/>
@@ -1134,7 +1564,7 @@
                 <w:noProof/>
                 <w:webHidden/>
               </w:rPr>
-              <w:instrText xml:space="preserve"> PAGEREF _Toc103810653 \h </w:instrText>
+              <w:instrText xml:space="preserve"> PAGEREF _Toc104145290 \h </w:instrText>
             </w:r>
             <w:r>
               <w:rPr>
@@ -1154,7 +1584,7 @@
                 <w:noProof/>
                 <w:webHidden/>
               </w:rPr>
-              <w:t>7</w:t>
+              <w:t>10</w:t>
             </w:r>
             <w:r>
               <w:rPr>
@@ -1176,7 +1606,7 @@
               <w:noProof/>
             </w:rPr>
           </w:pPr>
-          <w:hyperlink w:anchor="_Toc103810654" w:history="1">
+          <w:hyperlink w:anchor="_Toc104145291" w:history="1">
             <w:r>
               <w:rPr>
                 <w:rStyle w:val="Hyperlink"/>
@@ -1204,7 +1634,7 @@
                 <w:noProof/>
                 <w:webHidden/>
               </w:rPr>
-              <w:instrText xml:space="preserve"> PAGEREF _Toc103810654 \h </w:instrText>
+              <w:instrText xml:space="preserve"> PAGEREF _Toc104145291 \h </w:instrText>
             </w:r>
             <w:r>
               <w:rPr>
@@ -1224,7 +1654,7 @@
                 <w:noProof/>
                 <w:webHidden/>
               </w:rPr>
-              <w:t>8</w:t>
+              <w:t>16</w:t>
             </w:r>
             <w:r>
               <w:rPr>
@@ -1246,7 +1676,7 @@
               <w:noProof/>
             </w:rPr>
           </w:pPr>
-          <w:hyperlink w:anchor="_Toc103810655" w:history="1">
+          <w:hyperlink w:anchor="_Toc104145292" w:history="1">
             <w:r>
               <w:rPr>
                 <w:rStyle w:val="Hyperlink"/>
@@ -1274,7 +1704,7 @@
                 <w:noProof/>
                 <w:webHidden/>
               </w:rPr>
-              <w:instrText xml:space="preserve"> PAGEREF _Toc103810655 \h </w:instrText>
+              <w:instrText xml:space="preserve"> PAGEREF _Toc104145292 \h </w:instrText>
             </w:r>
             <w:r>
               <w:rPr>
@@ -1294,7 +1724,7 @@
                 <w:noProof/>
                 <w:webHidden/>
               </w:rPr>
-              <w:t>16</w:t>
+              <w:t>25</w:t>
             </w:r>
             <w:r>
               <w:rPr>
@@ -1388,7 +1818,7 @@
           <w:lang w:val="pt-BR"/>
         </w:rPr>
       </w:pPr>
-      <w:bookmarkStart w:id="0" w:name="_Toc103810645"/>
+      <w:bookmarkStart w:id="0" w:name="_Toc104145276"/>
       <w:r>
         <w:rPr>
           <w:lang w:val="pt-BR"/>
@@ -1411,14 +1841,50 @@
           <w:lang w:val="pt-BR"/>
         </w:rPr>
       </w:pPr>
-      <w:bookmarkStart w:id="1" w:name="_Toc103810646"/>
+      <w:bookmarkStart w:id="1" w:name="_Toc104145277"/>
       <w:r>
         <w:rPr>
           <w:lang w:val="pt-BR"/>
         </w:rPr>
-        <w:t>Regras de negocio</w:t>
+        <w:t xml:space="preserve">Modelo de </w:t>
       </w:r>
       <w:bookmarkEnd w:id="1"/>
+      <w:r>
+        <w:rPr>
+          <w:lang w:val="pt-BR"/>
+        </w:rPr>
+        <w:t>negócios</w:t>
+      </w:r>
+    </w:p>
+    <w:p>
+      <w:pPr>
+        <w:rPr>
+          <w:lang w:val="pt-BR"/>
+        </w:rPr>
+      </w:pPr>
+    </w:p>
+    <w:p>
+      <w:pPr>
+        <w:rPr>
+          <w:lang w:val="pt-BR"/>
+        </w:rPr>
+      </w:pPr>
+    </w:p>
+    <w:p>
+      <w:pPr>
+        <w:pStyle w:val="Ttulo2"/>
+        <w:rPr>
+          <w:lang w:val="pt-BR"/>
+        </w:rPr>
+      </w:pPr>
+      <w:bookmarkStart w:id="2" w:name="_Toc104145278"/>
+      <w:r>
+        <w:rPr>
+          <w:lang w:val="pt-BR"/>
+        </w:rPr>
+        <w:t>Modelo de Processos</w:t>
+      </w:r>
+      <w:bookmarkEnd w:id="2"/>
     </w:p>
     <w:p>
       <w:pPr>
@@ -1434,14 +1900,465 @@
           <w:lang w:val="pt-BR"/>
         </w:rPr>
       </w:pPr>
-      <w:bookmarkStart w:id="2" w:name="_Toc103810647"/>
+      <w:bookmarkStart w:id="3" w:name="_Toc104145279"/>
+      <w:r>
+        <w:rPr>
+          <w:lang w:val="pt-BR"/>
+        </w:rPr>
+        <w:t>Comercial (miniatura)</w:t>
+      </w:r>
+      <w:bookmarkEnd w:id="3"/>
+    </w:p>
+    <w:p>
+      <w:pPr>
+        <w:rPr>
+          <w:lang w:val="pt-BR"/>
+        </w:rPr>
+      </w:pPr>
+      <w:r>
+        <w:rPr>
+          <w:noProof/>
+          <w:lang w:val="pt-BR"/>
+        </w:rPr>
+        <w:drawing>
+          <wp:inline distT="0" distB="0" distL="0" distR="0" wp14:anchorId="4D7EA30C" wp14:editId="5E10B08E">
+            <wp:extent cx="5942577" cy="3114136"/>
+            <wp:effectExtent l="0" t="0" r="1270" b="0"/>
+            <wp:docPr id="1" name="Imagem 1"/>
+            <wp:cNvGraphicFramePr>
+              <a:graphicFrameLocks xmlns:a="http://schemas.openxmlformats.org/drawingml/2006/main" noChangeAspect="1"/>
+            </wp:cNvGraphicFramePr>
+            <a:graphic xmlns:a="http://schemas.openxmlformats.org/drawingml/2006/main">
+              <a:graphicData uri="http://schemas.openxmlformats.org/drawingml/2006/picture">
+                <pic:pic xmlns:pic="http://schemas.openxmlformats.org/drawingml/2006/picture">
+                  <pic:nvPicPr>
+                    <pic:cNvPr id="1" name="Imagem 1"/>
+                    <pic:cNvPicPr/>
+                  </pic:nvPicPr>
+                  <pic:blipFill>
+                    <a:blip r:embed="rId7">
+                      <a:extLst>
+                        <a:ext uri="{28A0092B-C50C-407E-A947-70E740481C1C}">
+                          <a14:useLocalDpi xmlns:a14="http://schemas.microsoft.com/office/drawing/2010/main" val="0"/>
+                        </a:ext>
+                      </a:extLst>
+                    </a:blip>
+                    <a:stretch>
+                      <a:fillRect/>
+                    </a:stretch>
+                  </pic:blipFill>
+                  <pic:spPr>
+                    <a:xfrm>
+                      <a:off x="0" y="0"/>
+                      <a:ext cx="5955218" cy="3120760"/>
+                    </a:xfrm>
+                    <a:prstGeom prst="rect">
+                      <a:avLst/>
+                    </a:prstGeom>
+                  </pic:spPr>
+                </pic:pic>
+              </a:graphicData>
+            </a:graphic>
+          </wp:inline>
+        </w:drawing>
+      </w:r>
+    </w:p>
+    <w:p>
+      <w:pPr>
+        <w:pStyle w:val="Ttulo3"/>
+        <w:rPr>
+          <w:lang w:val="pt-BR"/>
+        </w:rPr>
+      </w:pPr>
+      <w:bookmarkStart w:id="4" w:name="_Toc104145280"/>
+      <w:r>
+        <w:rPr>
+          <w:lang w:val="pt-BR"/>
+        </w:rPr>
+        <w:lastRenderedPageBreak/>
+        <w:t>Recursos Humanos</w:t>
+      </w:r>
+      <w:r>
+        <w:rPr>
+          <w:lang w:val="pt-BR"/>
+        </w:rPr>
+        <w:t xml:space="preserve"> (miniatura)</w:t>
+      </w:r>
+      <w:bookmarkEnd w:id="4"/>
+    </w:p>
+    <w:p>
+      <w:pPr>
+        <w:rPr>
+          <w:lang w:val="pt-BR"/>
+        </w:rPr>
+      </w:pPr>
+      <w:r>
+        <w:rPr>
+          <w:noProof/>
+          <w:lang w:val="pt-BR"/>
+        </w:rPr>
+        <w:drawing>
+          <wp:inline distT="0" distB="0" distL="0" distR="0" wp14:anchorId="53B5BBD6" wp14:editId="46E0A39D">
+            <wp:extent cx="5940425" cy="3079630"/>
+            <wp:effectExtent l="0" t="0" r="3175" b="6985"/>
+            <wp:docPr id="2" name="Imagem 2"/>
+            <wp:cNvGraphicFramePr>
+              <a:graphicFrameLocks xmlns:a="http://schemas.openxmlformats.org/drawingml/2006/main" noChangeAspect="1"/>
+            </wp:cNvGraphicFramePr>
+            <a:graphic xmlns:a="http://schemas.openxmlformats.org/drawingml/2006/main">
+              <a:graphicData uri="http://schemas.openxmlformats.org/drawingml/2006/picture">
+                <pic:pic xmlns:pic="http://schemas.openxmlformats.org/drawingml/2006/picture">
+                  <pic:nvPicPr>
+                    <pic:cNvPr id="2" name="Imagem 2"/>
+                    <pic:cNvPicPr/>
+                  </pic:nvPicPr>
+                  <pic:blipFill>
+                    <a:blip r:embed="rId8">
+                      <a:extLst>
+                        <a:ext uri="{28A0092B-C50C-407E-A947-70E740481C1C}">
+                          <a14:useLocalDpi xmlns:a14="http://schemas.microsoft.com/office/drawing/2010/main" val="0"/>
+                        </a:ext>
+                      </a:extLst>
+                    </a:blip>
+                    <a:stretch>
+                      <a:fillRect/>
+                    </a:stretch>
+                  </pic:blipFill>
+                  <pic:spPr>
+                    <a:xfrm>
+                      <a:off x="0" y="0"/>
+                      <a:ext cx="5975431" cy="3097778"/>
+                    </a:xfrm>
+                    <a:prstGeom prst="rect">
+                      <a:avLst/>
+                    </a:prstGeom>
+                  </pic:spPr>
+                </pic:pic>
+              </a:graphicData>
+            </a:graphic>
+          </wp:inline>
+        </w:drawing>
+      </w:r>
+    </w:p>
+    <w:p>
+      <w:pPr>
+        <w:pStyle w:val="Ttulo3"/>
+        <w:rPr>
+          <w:lang w:val="pt-BR"/>
+        </w:rPr>
+      </w:pPr>
+      <w:bookmarkStart w:id="5" w:name="_Toc104145281"/>
+      <w:r>
+        <w:rPr>
+          <w:lang w:val="pt-BR"/>
+        </w:rPr>
+        <w:t xml:space="preserve">Financeiro </w:t>
+      </w:r>
+      <w:r>
+        <w:rPr>
+          <w:lang w:val="pt-BR"/>
+        </w:rPr>
+        <w:t>(miniatura)</w:t>
+      </w:r>
+      <w:bookmarkEnd w:id="5"/>
+    </w:p>
+    <w:p>
+      <w:pPr>
+        <w:rPr>
+          <w:lang w:val="pt-BR"/>
+        </w:rPr>
+      </w:pPr>
+      <w:r>
+        <w:rPr>
+          <w:noProof/>
+          <w:lang w:val="pt-BR"/>
+        </w:rPr>
+        <w:drawing>
+          <wp:inline distT="0" distB="0" distL="0" distR="0" wp14:anchorId="136B0518" wp14:editId="2F19EBE6">
+            <wp:extent cx="5943600" cy="2665562"/>
+            <wp:effectExtent l="0" t="0" r="0" b="1905"/>
+            <wp:docPr id="3" name="Imagem 3"/>
+            <wp:cNvGraphicFramePr>
+              <a:graphicFrameLocks xmlns:a="http://schemas.openxmlformats.org/drawingml/2006/main" noChangeAspect="1"/>
+            </wp:cNvGraphicFramePr>
+            <a:graphic xmlns:a="http://schemas.openxmlformats.org/drawingml/2006/main">
+              <a:graphicData uri="http://schemas.openxmlformats.org/drawingml/2006/picture">
+                <pic:pic xmlns:pic="http://schemas.openxmlformats.org/drawingml/2006/picture">
+                  <pic:nvPicPr>
+                    <pic:cNvPr id="3" name="Imagem 3"/>
+                    <pic:cNvPicPr/>
+                  </pic:nvPicPr>
+                  <pic:blipFill>
+                    <a:blip r:embed="rId9">
+                      <a:extLst>
+                        <a:ext uri="{28A0092B-C50C-407E-A947-70E740481C1C}">
+                          <a14:useLocalDpi xmlns:a14="http://schemas.microsoft.com/office/drawing/2010/main" val="0"/>
+                        </a:ext>
+                      </a:extLst>
+                    </a:blip>
+                    <a:stretch>
+                      <a:fillRect/>
+                    </a:stretch>
+                  </pic:blipFill>
+                  <pic:spPr>
+                    <a:xfrm>
+                      <a:off x="0" y="0"/>
+                      <a:ext cx="5951751" cy="2669218"/>
+                    </a:xfrm>
+                    <a:prstGeom prst="rect">
+                      <a:avLst/>
+                    </a:prstGeom>
+                  </pic:spPr>
+                </pic:pic>
+              </a:graphicData>
+            </a:graphic>
+          </wp:inline>
+        </w:drawing>
+      </w:r>
+    </w:p>
+    <w:p>
+      <w:pPr>
+        <w:pStyle w:val="Ttulo3"/>
+        <w:rPr>
+          <w:lang w:val="pt-BR"/>
+        </w:rPr>
+      </w:pPr>
+    </w:p>
+    <w:p>
+      <w:pPr>
+        <w:pStyle w:val="Ttulo3"/>
+        <w:rPr>
+          <w:lang w:val="pt-BR"/>
+        </w:rPr>
+      </w:pPr>
+    </w:p>
+    <w:p>
+      <w:pPr>
+        <w:pStyle w:val="Ttulo3"/>
+        <w:rPr>
+          <w:lang w:val="pt-BR"/>
+        </w:rPr>
+      </w:pPr>
+      <w:bookmarkStart w:id="6" w:name="_Toc104145282"/>
+      <w:r>
+        <w:rPr>
+          <w:lang w:val="pt-BR"/>
+        </w:rPr>
+        <w:t>Limpeza</w:t>
+      </w:r>
+      <w:r>
+        <w:rPr>
+          <w:lang w:val="pt-BR"/>
+        </w:rPr>
+        <w:t xml:space="preserve"> (miniatura)</w:t>
+      </w:r>
+      <w:bookmarkEnd w:id="6"/>
+    </w:p>
+    <w:p>
+      <w:pPr>
+        <w:pStyle w:val="Ttulo2"/>
+        <w:rPr>
+          <w:lang w:val="pt-BR"/>
+        </w:rPr>
+      </w:pPr>
+    </w:p>
+    <w:p>
+      <w:pPr>
+        <w:rPr>
+          <w:lang w:val="pt-BR"/>
+        </w:rPr>
+      </w:pPr>
+      <w:r>
+        <w:rPr>
+          <w:noProof/>
+          <w:lang w:val="pt-BR"/>
+        </w:rPr>
+        <w:drawing>
+          <wp:inline distT="0" distB="0" distL="0" distR="0" wp14:anchorId="20C9D72B" wp14:editId="612A1BB6">
+            <wp:extent cx="5942758" cy="3226279"/>
+            <wp:effectExtent l="0" t="0" r="1270" b="0"/>
+            <wp:docPr id="4" name="Imagem 4"/>
+            <wp:cNvGraphicFramePr>
+              <a:graphicFrameLocks xmlns:a="http://schemas.openxmlformats.org/drawingml/2006/main" noChangeAspect="1"/>
+            </wp:cNvGraphicFramePr>
+            <a:graphic xmlns:a="http://schemas.openxmlformats.org/drawingml/2006/main">
+              <a:graphicData uri="http://schemas.openxmlformats.org/drawingml/2006/picture">
+                <pic:pic xmlns:pic="http://schemas.openxmlformats.org/drawingml/2006/picture">
+                  <pic:nvPicPr>
+                    <pic:cNvPr id="4" name="Imagem 4"/>
+                    <pic:cNvPicPr/>
+                  </pic:nvPicPr>
+                  <pic:blipFill>
+                    <a:blip r:embed="rId10">
+                      <a:extLst>
+                        <a:ext uri="{28A0092B-C50C-407E-A947-70E740481C1C}">
+                          <a14:useLocalDpi xmlns:a14="http://schemas.microsoft.com/office/drawing/2010/main" val="0"/>
+                        </a:ext>
+                      </a:extLst>
+                    </a:blip>
+                    <a:stretch>
+                      <a:fillRect/>
+                    </a:stretch>
+                  </pic:blipFill>
+                  <pic:spPr>
+                    <a:xfrm>
+                      <a:off x="0" y="0"/>
+                      <a:ext cx="5953812" cy="3232280"/>
+                    </a:xfrm>
+                    <a:prstGeom prst="rect">
+                      <a:avLst/>
+                    </a:prstGeom>
+                  </pic:spPr>
+                </pic:pic>
+              </a:graphicData>
+            </a:graphic>
+          </wp:inline>
+        </w:drawing>
+      </w:r>
+    </w:p>
+    <w:p>
+      <w:pPr>
+        <w:rPr>
+          <w:lang w:val="pt-BR"/>
+        </w:rPr>
+      </w:pPr>
+    </w:p>
+    <w:p>
+      <w:pPr>
+        <w:rPr>
+          <w:lang w:val="pt-BR"/>
+        </w:rPr>
+      </w:pPr>
+    </w:p>
+    <w:p>
+      <w:pPr>
+        <w:rPr>
+          <w:lang w:val="pt-BR"/>
+        </w:rPr>
+      </w:pPr>
+    </w:p>
+    <w:p>
+      <w:pPr>
+        <w:rPr>
+          <w:lang w:val="pt-BR"/>
+        </w:rPr>
+      </w:pPr>
+    </w:p>
+    <w:p>
+      <w:pPr>
+        <w:rPr>
+          <w:lang w:val="pt-BR"/>
+        </w:rPr>
+      </w:pPr>
+    </w:p>
+    <w:p>
+      <w:pPr>
+        <w:rPr>
+          <w:lang w:val="pt-BR"/>
+        </w:rPr>
+      </w:pPr>
+    </w:p>
+    <w:p>
+      <w:pPr>
+        <w:rPr>
+          <w:lang w:val="pt-BR"/>
+        </w:rPr>
+      </w:pPr>
+    </w:p>
+    <w:p>
+      <w:pPr>
+        <w:rPr>
+          <w:lang w:val="pt-BR"/>
+        </w:rPr>
+      </w:pPr>
+    </w:p>
+    <w:p>
+      <w:pPr>
+        <w:rPr>
+          <w:lang w:val="pt-BR"/>
+        </w:rPr>
+      </w:pPr>
+    </w:p>
+    <w:p>
+      <w:pPr>
+        <w:rPr>
+          <w:lang w:val="pt-BR"/>
+        </w:rPr>
+      </w:pPr>
+    </w:p>
+    <w:p>
+      <w:pPr>
+        <w:rPr>
+          <w:lang w:val="pt-BR"/>
+        </w:rPr>
+      </w:pPr>
+    </w:p>
+    <w:p>
+      <w:pPr>
+        <w:rPr>
+          <w:lang w:val="pt-BR"/>
+        </w:rPr>
+      </w:pPr>
+    </w:p>
+    <w:p>
+      <w:pPr>
+        <w:rPr>
+          <w:lang w:val="pt-BR"/>
+        </w:rPr>
+      </w:pPr>
+    </w:p>
+    <w:p>
+      <w:pPr>
+        <w:rPr>
+          <w:lang w:val="pt-BR"/>
+        </w:rPr>
+      </w:pPr>
+    </w:p>
+    <w:p>
+      <w:pPr>
+        <w:rPr>
+          <w:lang w:val="pt-BR"/>
+        </w:rPr>
+      </w:pPr>
+    </w:p>
+    <w:p>
+      <w:pPr>
+        <w:pStyle w:val="Ttulo2"/>
+        <w:rPr>
+          <w:lang w:val="pt-BR"/>
+        </w:rPr>
+      </w:pPr>
+      <w:bookmarkStart w:id="7" w:name="_Toc104145283"/>
+      <w:r>
+        <w:rPr>
+          <w:lang w:val="pt-BR"/>
+        </w:rPr>
+        <w:t>Regras de negocio</w:t>
+      </w:r>
+      <w:bookmarkEnd w:id="7"/>
+    </w:p>
+    <w:p>
+      <w:pPr>
+        <w:rPr>
+          <w:lang w:val="pt-BR"/>
+        </w:rPr>
+      </w:pPr>
+    </w:p>
+    <w:p>
+      <w:pPr>
+        <w:pStyle w:val="Ttulo3"/>
+        <w:rPr>
+          <w:lang w:val="pt-BR"/>
+        </w:rPr>
+      </w:pPr>
+      <w:bookmarkStart w:id="8" w:name="_Toc104145284"/>
       <w:r>
         <w:rPr>
           <w:lang w:val="pt-BR"/>
         </w:rPr>
         <w:t>Regras comerciais</w:t>
       </w:r>
-      <w:bookmarkEnd w:id="2"/>
+      <w:bookmarkEnd w:id="8"/>
     </w:p>
     <w:p>
       <w:pPr>
@@ -2277,15 +3194,14 @@
           <w:lang w:val="pt-BR"/>
         </w:rPr>
       </w:pPr>
-      <w:bookmarkStart w:id="3" w:name="_Toc103810648"/>
+      <w:bookmarkStart w:id="9" w:name="_Toc104145285"/>
       <w:r>
         <w:rPr>
           <w:lang w:val="pt-BR"/>
         </w:rPr>
-        <w:lastRenderedPageBreak/>
         <w:t>Regras corporativas</w:t>
       </w:r>
-      <w:bookmarkEnd w:id="3"/>
+      <w:bookmarkEnd w:id="9"/>
       <w:r>
         <w:rPr>
           <w:lang w:val="pt-BR"/>
@@ -2335,6 +3251,7 @@
                 <w:sz w:val="24"/>
                 <w:szCs w:val="24"/>
               </w:rPr>
+              <w:lastRenderedPageBreak/>
               <w:t>ID</w:t>
             </w:r>
           </w:p>
@@ -2416,7 +3333,21 @@
               <w:rPr>
                 <w:rFonts w:ascii="Arial" w:hAnsi="Arial" w:cs="Arial"/>
               </w:rPr>
-              <w:t>O horário de funcionamento da loja física é de segunda á sábado das 09:00 as 18:00 exceto em feriados</w:t>
+              <w:t xml:space="preserve">O horário de funcionamento da loja física é de segunda </w:t>
+            </w:r>
+            <w:proofErr w:type="spellStart"/>
+            <w:r>
+              <w:rPr>
+                <w:rFonts w:ascii="Arial" w:hAnsi="Arial" w:cs="Arial"/>
+              </w:rPr>
+              <w:t>á</w:t>
+            </w:r>
+            <w:proofErr w:type="spellEnd"/>
+            <w:r>
+              <w:rPr>
+                <w:rFonts w:ascii="Arial" w:hAnsi="Arial" w:cs="Arial"/>
+              </w:rPr>
+              <w:t xml:space="preserve"> sábado das 09:00 as 18:00 exceto em feriados</w:t>
             </w:r>
           </w:p>
         </w:tc>
@@ -2522,7 +3453,21 @@
               <w:rPr>
                 <w:rFonts w:ascii="Arial" w:hAnsi="Arial" w:cs="Arial"/>
               </w:rPr>
-              <w:t>Todos os funcionários têm direito a uma pausa de ate 20 (vinte) minutos antes ou depois do horário de almoço.</w:t>
+              <w:t xml:space="preserve">Todos os funcionários têm direito a uma pausa de </w:t>
+            </w:r>
+            <w:proofErr w:type="spellStart"/>
+            <w:r>
+              <w:rPr>
+                <w:rFonts w:ascii="Arial" w:hAnsi="Arial" w:cs="Arial"/>
+              </w:rPr>
+              <w:t>ate</w:t>
+            </w:r>
+            <w:proofErr w:type="spellEnd"/>
+            <w:r>
+              <w:rPr>
+                <w:rFonts w:ascii="Arial" w:hAnsi="Arial" w:cs="Arial"/>
+              </w:rPr>
+              <w:t xml:space="preserve"> 20 (vinte) minutos antes ou depois do horário de almoço.</w:t>
             </w:r>
           </w:p>
         </w:tc>
@@ -2933,14 +3878,14 @@
           <w:lang w:val="pt-BR"/>
         </w:rPr>
       </w:pPr>
-      <w:bookmarkStart w:id="4" w:name="_Toc103810649"/>
+      <w:bookmarkStart w:id="10" w:name="_Toc104145286"/>
       <w:r>
         <w:rPr>
           <w:lang w:val="pt-BR"/>
         </w:rPr>
         <w:t>Regras financeiras</w:t>
       </w:r>
-      <w:bookmarkEnd w:id="4"/>
+      <w:bookmarkEnd w:id="10"/>
       <w:r>
         <w:rPr>
           <w:lang w:val="pt-BR"/>
@@ -3390,7 +4335,7 @@
         </w:rPr>
         <w:br w:type="page"/>
       </w:r>
-      <w:bookmarkStart w:id="5" w:name="_Toc103810650"/>
+      <w:bookmarkStart w:id="11" w:name="_Toc104145287"/>
       <w:r>
         <w:rPr>
           <w:lang w:val="pt-BR"/>
@@ -3398,7 +4343,7 @@
         <w:lastRenderedPageBreak/>
         <w:t>Regras Recursos Humanos</w:t>
       </w:r>
-      <w:bookmarkEnd w:id="5"/>
+      <w:bookmarkEnd w:id="11"/>
       <w:r>
         <w:rPr>
           <w:lang w:val="pt-BR"/>
@@ -3890,7 +4835,21 @@
               <w:rPr>
                 <w:rFonts w:ascii="Arial" w:hAnsi="Arial" w:cs="Arial"/>
               </w:rPr>
-              <w:t>O candidato devera ter no mínimo 18 anos e ter concluído o ensino médio</w:t>
+              <w:t xml:space="preserve">O candidato </w:t>
+            </w:r>
+            <w:proofErr w:type="spellStart"/>
+            <w:r>
+              <w:rPr>
+                <w:rFonts w:ascii="Arial" w:hAnsi="Arial" w:cs="Arial"/>
+              </w:rPr>
+              <w:t>devera</w:t>
+            </w:r>
+            <w:proofErr w:type="spellEnd"/>
+            <w:r>
+              <w:rPr>
+                <w:rFonts w:ascii="Arial" w:hAnsi="Arial" w:cs="Arial"/>
+              </w:rPr>
+              <w:t xml:space="preserve"> ter no mínimo 18 anos e ter concluído o ensino médio</w:t>
             </w:r>
           </w:p>
         </w:tc>
@@ -3992,7 +4951,21 @@
               <w:rPr>
                 <w:rFonts w:ascii="Arial" w:hAnsi="Arial" w:cs="Arial"/>
               </w:rPr>
-              <w:t>A empresa devera abrir novas vagas para estagiários anualmente, conforme as leis da CLT</w:t>
+              <w:t xml:space="preserve">A empresa </w:t>
+            </w:r>
+            <w:proofErr w:type="spellStart"/>
+            <w:r>
+              <w:rPr>
+                <w:rFonts w:ascii="Arial" w:hAnsi="Arial" w:cs="Arial"/>
+              </w:rPr>
+              <w:t>devera</w:t>
+            </w:r>
+            <w:proofErr w:type="spellEnd"/>
+            <w:r>
+              <w:rPr>
+                <w:rFonts w:ascii="Arial" w:hAnsi="Arial" w:cs="Arial"/>
+              </w:rPr>
+              <w:t xml:space="preserve"> abrir novas vagas para estagiários anualmente, conforme as leis da CLT</w:t>
             </w:r>
           </w:p>
         </w:tc>
@@ -4017,14 +4990,14 @@
           <w:lang w:val="pt-BR"/>
         </w:rPr>
       </w:pPr>
-      <w:bookmarkStart w:id="6" w:name="_Toc103810651"/>
+      <w:bookmarkStart w:id="12" w:name="_Toc104145288"/>
       <w:r>
         <w:rPr>
           <w:lang w:val="pt-BR"/>
         </w:rPr>
         <w:t>Regras Fornecimento</w:t>
       </w:r>
-      <w:bookmarkEnd w:id="6"/>
+      <w:bookmarkEnd w:id="12"/>
     </w:p>
     <w:p>
       <w:pPr>
@@ -4337,7 +5310,7 @@
           <w:lang w:val="pt-BR"/>
         </w:rPr>
       </w:pPr>
-      <w:bookmarkStart w:id="7" w:name="_Toc103810652"/>
+      <w:bookmarkStart w:id="13" w:name="_Toc104145289"/>
       <w:r>
         <w:rPr>
           <w:lang w:val="pt-BR"/>
@@ -4351,7 +5324,7 @@
         </w:rPr>
         <w:t>Estoque</w:t>
       </w:r>
-      <w:bookmarkEnd w:id="7"/>
+      <w:bookmarkEnd w:id="13"/>
     </w:p>
     <w:p>
       <w:pPr>
@@ -4674,7 +5647,7 @@
           <w:lang w:val="pt-BR"/>
         </w:rPr>
       </w:pPr>
-      <w:bookmarkStart w:id="8" w:name="_Toc103810653"/>
+      <w:bookmarkStart w:id="14" w:name="_Toc104145290"/>
       <w:r>
         <w:rPr>
           <w:lang w:val="pt-BR"/>
@@ -4693,7 +5666,7 @@
         </w:rPr>
         <w:t>não funcionais</w:t>
       </w:r>
-      <w:bookmarkEnd w:id="8"/>
+      <w:bookmarkEnd w:id="14"/>
     </w:p>
     <w:p>
       <w:pPr>
@@ -4779,19 +5752,7 @@
               <w:rPr>
                 <w:rFonts w:ascii="Arial" w:hAnsi="Arial" w:cs="Arial"/>
               </w:rPr>
-              <w:t xml:space="preserve">#RF01 - Cadastro de solicitações. O sistema deverá fazer a inclusão das solicitações de compras para que sejam analisadas e aprovadas ou reprovadas. Essas </w:t>
-            </w:r>
-            <w:r>
-              <w:rPr>
-                <w:rFonts w:ascii="Arial" w:hAnsi="Arial" w:cs="Arial"/>
-              </w:rPr>
-              <w:t>solicitações</w:t>
-            </w:r>
-            <w:r>
-              <w:rPr>
-                <w:rFonts w:ascii="Arial" w:hAnsi="Arial" w:cs="Arial"/>
-              </w:rPr>
-              <w:t xml:space="preserve"> podem ser de venda com desconto, compra de ingredientes, embalagens ou materiais para uso/consumo e limpeza.</w:t>
+              <w:t>#RF01 - Cadastro de solicitações. O sistema deverá fazer a inclusão das solicitações de compras para que sejam analisadas e aprovadas ou reprovadas. Essas solicitações podem ser de venda com desconto, compra de ingredientes, embalagens ou materiais para uso/consumo e limpeza.</w:t>
             </w:r>
           </w:p>
         </w:tc>
@@ -4984,19 +5945,7 @@
               <w:rPr>
                 <w:rFonts w:ascii="Arial" w:hAnsi="Arial" w:cs="Arial"/>
               </w:rPr>
-              <w:t xml:space="preserve">A inclusão de solicitação deve ser feita </w:t>
-            </w:r>
-            <w:r>
-              <w:rPr>
-                <w:rFonts w:ascii="Arial" w:hAnsi="Arial" w:cs="Arial"/>
-              </w:rPr>
-              <w:t>através</w:t>
-            </w:r>
-            <w:r>
-              <w:rPr>
-                <w:rFonts w:ascii="Arial" w:hAnsi="Arial" w:cs="Arial"/>
-              </w:rPr>
-              <w:t xml:space="preserve"> de um login de </w:t>
+              <w:t xml:space="preserve">A inclusão de solicitação deve ser feita através de um login de </w:t>
             </w:r>
             <w:r>
               <w:rPr>
@@ -5434,43 +6383,7 @@
               <w:rPr>
                 <w:rFonts w:ascii="Arial" w:hAnsi="Arial" w:cs="Arial"/>
               </w:rPr>
-              <w:t xml:space="preserve"> </w:t>
-            </w:r>
-            <w:r>
-              <w:rPr>
-                <w:rFonts w:ascii="Arial" w:hAnsi="Arial" w:cs="Arial"/>
-              </w:rPr>
-              <w:t>#</w:t>
-            </w:r>
-            <w:r>
-              <w:rPr>
-                <w:rFonts w:ascii="Arial" w:hAnsi="Arial" w:cs="Arial"/>
-              </w:rPr>
-              <w:t>RF0</w:t>
-            </w:r>
-            <w:r>
-              <w:rPr>
-                <w:rFonts w:ascii="Arial" w:hAnsi="Arial" w:cs="Arial"/>
-              </w:rPr>
-              <w:t>2</w:t>
-            </w:r>
-            <w:r>
-              <w:rPr>
-                <w:rFonts w:ascii="Arial" w:hAnsi="Arial" w:cs="Arial"/>
-              </w:rPr>
-              <w:t xml:space="preserve"> - Aprovar solicitações. O sistema deve permitir aprovação das </w:t>
-            </w:r>
-            <w:r>
-              <w:rPr>
-                <w:rFonts w:ascii="Arial" w:hAnsi="Arial" w:cs="Arial"/>
-              </w:rPr>
-              <w:t>solicitações</w:t>
-            </w:r>
-            <w:r>
-              <w:rPr>
-                <w:rFonts w:ascii="Arial" w:hAnsi="Arial" w:cs="Arial"/>
-              </w:rPr>
-              <w:t xml:space="preserve"> geradas.</w:t>
+              <w:t xml:space="preserve"> #RF02 - Aprovar solicitações. O sistema deve permitir aprovação das solicitações geradas.</w:t>
             </w:r>
           </w:p>
         </w:tc>
@@ -5669,19 +6582,7 @@
               <w:rPr>
                 <w:rFonts w:ascii="Arial" w:hAnsi="Arial" w:cs="Arial"/>
               </w:rPr>
-              <w:t xml:space="preserve">A aprovação da solicitação somente deve ser </w:t>
-            </w:r>
-            <w:r>
-              <w:rPr>
-                <w:rFonts w:ascii="Arial" w:hAnsi="Arial" w:cs="Arial"/>
-              </w:rPr>
-              <w:t>concedida</w:t>
-            </w:r>
-            <w:r>
-              <w:rPr>
-                <w:rFonts w:ascii="Arial" w:hAnsi="Arial" w:cs="Arial"/>
-              </w:rPr>
-              <w:t xml:space="preserve"> sob um login de gerente</w:t>
+              <w:t>A aprovação da solicitação somente deve ser concedida sob um login de gerente</w:t>
             </w:r>
           </w:p>
         </w:tc>
@@ -6141,31 +7042,7 @@
               <w:rPr>
                 <w:rFonts w:ascii="Arial" w:hAnsi="Arial" w:cs="Arial"/>
               </w:rPr>
-              <w:t xml:space="preserve">#RF03 - Relatório de entrada e </w:t>
-            </w:r>
-            <w:r>
-              <w:rPr>
-                <w:rFonts w:ascii="Arial" w:hAnsi="Arial" w:cs="Arial"/>
-              </w:rPr>
-              <w:t>saída</w:t>
-            </w:r>
-            <w:r>
-              <w:rPr>
-                <w:rFonts w:ascii="Arial" w:hAnsi="Arial" w:cs="Arial"/>
-              </w:rPr>
-              <w:t xml:space="preserve"> do estoque. O sistema deverá gerar relatórios de movimentações de estoque. Esse procedimento deverá semanalmente enviar o relatório para o </w:t>
-            </w:r>
-            <w:r>
-              <w:rPr>
-                <w:rFonts w:ascii="Arial" w:hAnsi="Arial" w:cs="Arial"/>
-              </w:rPr>
-              <w:t>e-mail</w:t>
-            </w:r>
-            <w:r>
-              <w:rPr>
-                <w:rFonts w:ascii="Arial" w:hAnsi="Arial" w:cs="Arial"/>
-              </w:rPr>
-              <w:t xml:space="preserve"> da gerencia.  </w:t>
+              <w:t xml:space="preserve">#RF03 - Relatório de entrada e saída do estoque. O sistema deverá gerar relatórios de movimentações de estoque. Esse procedimento deverá semanalmente enviar o relatório para o e-mail da gerencia.  </w:t>
             </w:r>
           </w:p>
         </w:tc>
@@ -6364,7 +7241,21 @@
               <w:rPr>
                 <w:rFonts w:ascii="Arial" w:hAnsi="Arial" w:cs="Arial"/>
               </w:rPr>
-              <w:t xml:space="preserve">Esse e-mail deverá ser enviado toda segunda-feira no inicio do dia útil. </w:t>
+              <w:t xml:space="preserve">Esse e-mail deverá ser enviado toda segunda-feira no </w:t>
+            </w:r>
+            <w:proofErr w:type="spellStart"/>
+            <w:r>
+              <w:rPr>
+                <w:rFonts w:ascii="Arial" w:hAnsi="Arial" w:cs="Arial"/>
+              </w:rPr>
+              <w:t>inicio</w:t>
+            </w:r>
+            <w:proofErr w:type="spellEnd"/>
+            <w:r>
+              <w:rPr>
+                <w:rFonts w:ascii="Arial" w:hAnsi="Arial" w:cs="Arial"/>
+              </w:rPr>
+              <w:t xml:space="preserve"> do dia útil. </w:t>
             </w:r>
           </w:p>
         </w:tc>
@@ -9429,11 +10320,19 @@
                 <w:rFonts w:ascii="Arial" w:hAnsi="Arial" w:cs="Arial"/>
               </w:rPr>
             </w:pPr>
-            <w:r>
-              <w:rPr>
-                <w:rFonts w:ascii="Arial" w:hAnsi="Arial" w:cs="Arial"/>
-              </w:rPr>
-              <w:t>Deslogar usuários se passarem 5 minutos sem usar o sistema</w:t>
+            <w:proofErr w:type="spellStart"/>
+            <w:r>
+              <w:rPr>
+                <w:rFonts w:ascii="Arial" w:hAnsi="Arial" w:cs="Arial"/>
+              </w:rPr>
+              <w:t>Deslogar</w:t>
+            </w:r>
+            <w:proofErr w:type="spellEnd"/>
+            <w:r>
+              <w:rPr>
+                <w:rFonts w:ascii="Arial" w:hAnsi="Arial" w:cs="Arial"/>
+              </w:rPr>
+              <w:t xml:space="preserve"> usuários se passarem 5 minutos sem usar o sistema</w:t>
             </w:r>
           </w:p>
         </w:tc>
@@ -10629,13 +11528,7 @@
               <w:rPr>
                 <w:rFonts w:ascii="Arial" w:hAnsi="Arial" w:cs="Arial"/>
               </w:rPr>
-              <w:t>F1</w:t>
-            </w:r>
-            <w:r>
-              <w:rPr>
-                <w:rFonts w:ascii="Arial" w:hAnsi="Arial" w:cs="Arial"/>
-              </w:rPr>
-              <w:t>0</w:t>
+              <w:t>F10</w:t>
             </w:r>
           </w:p>
         </w:tc>
@@ -11712,13 +12605,7 @@
               <w:rPr>
                 <w:rFonts w:ascii="Arial" w:hAnsi="Arial" w:cs="Arial"/>
               </w:rPr>
-              <w:t>F1</w:t>
-            </w:r>
-            <w:r>
-              <w:rPr>
-                <w:rFonts w:ascii="Arial" w:hAnsi="Arial" w:cs="Arial"/>
-              </w:rPr>
-              <w:t>2</w:t>
+              <w:t>F12</w:t>
             </w:r>
           </w:p>
         </w:tc>
@@ -12249,19 +13136,7 @@
               <w:rPr>
                 <w:rFonts w:ascii="Arial" w:hAnsi="Arial" w:cs="Arial"/>
               </w:rPr>
-              <w:t>Cadastro de Clientes</w:t>
-            </w:r>
-            <w:r>
-              <w:rPr>
-                <w:rFonts w:ascii="Arial" w:hAnsi="Arial" w:cs="Arial"/>
-              </w:rPr>
-              <w:t xml:space="preserve">. </w:t>
-            </w:r>
-            <w:r>
-              <w:rPr>
-                <w:rFonts w:ascii="Arial" w:hAnsi="Arial" w:cs="Arial"/>
-              </w:rPr>
-              <w:t>Somente um único cadastro por CPF e tratamento dos dados de acordo com a LGPD</w:t>
+              <w:t>Cadastro de Clientes. Somente um único cadastro por CPF e tratamento dos dados de acordo com a LGPD</w:t>
             </w:r>
           </w:p>
         </w:tc>
@@ -12428,13 +13303,7 @@
               <w:rPr>
                 <w:rFonts w:ascii="Arial" w:hAnsi="Arial" w:cs="Arial"/>
               </w:rPr>
-              <w:t>F</w:t>
-            </w:r>
-            <w:r>
-              <w:rPr>
-                <w:rFonts w:ascii="Arial" w:hAnsi="Arial" w:cs="Arial"/>
-              </w:rPr>
-              <w:t>1</w:t>
+              <w:t>F1</w:t>
             </w:r>
             <w:r>
               <w:rPr>
@@ -12993,13 +13862,7 @@
               <w:rPr>
                 <w:rFonts w:ascii="Arial" w:hAnsi="Arial" w:cs="Arial"/>
               </w:rPr>
-              <w:t>F</w:t>
-            </w:r>
-            <w:r>
-              <w:rPr>
-                <w:rFonts w:ascii="Arial" w:hAnsi="Arial" w:cs="Arial"/>
-              </w:rPr>
-              <w:t>1</w:t>
+              <w:t>F1</w:t>
             </w:r>
             <w:r>
               <w:rPr>
@@ -13026,13 +13889,7 @@
               <w:rPr>
                 <w:rFonts w:ascii="Arial" w:hAnsi="Arial" w:cs="Arial"/>
               </w:rPr>
-              <w:t xml:space="preserve">Cliente poderá solicitar </w:t>
-            </w:r>
-            <w:r>
-              <w:rPr>
-                <w:rFonts w:ascii="Arial" w:hAnsi="Arial" w:cs="Arial"/>
-              </w:rPr>
-              <w:t>a exclusão total dos seus dados</w:t>
+              <w:t>Cliente poderá solicitar a exclusão total dos seus dados</w:t>
             </w:r>
           </w:p>
         </w:tc>
@@ -13564,13 +14421,7 @@
               <w:rPr>
                 <w:rFonts w:ascii="Arial" w:hAnsi="Arial" w:cs="Arial"/>
               </w:rPr>
-              <w:t>F1</w:t>
-            </w:r>
-            <w:r>
-              <w:rPr>
-                <w:rFonts w:ascii="Arial" w:hAnsi="Arial" w:cs="Arial"/>
-              </w:rPr>
-              <w:t>4</w:t>
+              <w:t>F14</w:t>
             </w:r>
           </w:p>
         </w:tc>
@@ -13591,13 +14442,7 @@
               <w:rPr>
                 <w:rFonts w:ascii="Arial" w:hAnsi="Arial" w:cs="Arial"/>
               </w:rPr>
-              <w:t xml:space="preserve">Cliente </w:t>
-            </w:r>
-            <w:r>
-              <w:rPr>
-                <w:rFonts w:ascii="Arial" w:hAnsi="Arial" w:cs="Arial"/>
-              </w:rPr>
-              <w:t>poderá alterar seus dados a qualquer momento</w:t>
+              <w:t>Cliente poderá alterar seus dados a qualquer momento</w:t>
             </w:r>
           </w:p>
         </w:tc>
@@ -14274,13 +15119,7 @@
               <w:rPr>
                 <w:rFonts w:ascii="Arial" w:hAnsi="Arial" w:cs="Arial"/>
               </w:rPr>
-              <w:t>F1</w:t>
-            </w:r>
-            <w:r>
-              <w:rPr>
-                <w:rFonts w:ascii="Arial" w:hAnsi="Arial" w:cs="Arial"/>
-              </w:rPr>
-              <w:t>5</w:t>
+              <w:t>F15</w:t>
             </w:r>
           </w:p>
         </w:tc>
@@ -14990,13 +15829,7 @@
               <w:rPr>
                 <w:rFonts w:ascii="Arial" w:hAnsi="Arial" w:cs="Arial"/>
               </w:rPr>
-              <w:t>F1</w:t>
-            </w:r>
-            <w:r>
-              <w:rPr>
-                <w:rFonts w:ascii="Arial" w:hAnsi="Arial" w:cs="Arial"/>
-              </w:rPr>
-              <w:t>6</w:t>
+              <w:t>F16</w:t>
             </w:r>
           </w:p>
         </w:tc>
@@ -15521,13 +16354,7 @@
               <w:rPr>
                 <w:rFonts w:ascii="Arial" w:hAnsi="Arial" w:cs="Arial"/>
               </w:rPr>
-              <w:t xml:space="preserve">Tratamento dos dados, recuperação em casos de incidentes. </w:t>
-            </w:r>
-            <w:r>
-              <w:rPr>
-                <w:rFonts w:ascii="Arial" w:hAnsi="Arial" w:cs="Arial"/>
-              </w:rPr>
-              <w:t xml:space="preserve"> </w:t>
+              <w:t xml:space="preserve">Tratamento dos dados, recuperação em casos de incidentes.  </w:t>
             </w:r>
           </w:p>
         </w:tc>
@@ -15694,13 +16521,7 @@
               <w:rPr>
                 <w:rFonts w:ascii="Arial" w:hAnsi="Arial" w:cs="Arial"/>
               </w:rPr>
-              <w:t>F1</w:t>
-            </w:r>
-            <w:r>
-              <w:rPr>
-                <w:rFonts w:ascii="Arial" w:hAnsi="Arial" w:cs="Arial"/>
-              </w:rPr>
-              <w:t>7</w:t>
+              <w:t>F17</w:t>
             </w:r>
           </w:p>
         </w:tc>
@@ -16117,13 +16938,7 @@
               <w:rPr>
                 <w:rFonts w:ascii="Arial" w:hAnsi="Arial" w:cs="Arial"/>
               </w:rPr>
-              <w:t xml:space="preserve"> x</w:t>
-            </w:r>
-            <w:r>
-              <w:rPr>
-                <w:rFonts w:ascii="Arial" w:hAnsi="Arial" w:cs="Arial"/>
-              </w:rPr>
-              <w:t xml:space="preserve"> </w:t>
+              <w:t xml:space="preserve"> x </w:t>
             </w:r>
             <w:r>
               <w:rPr>
@@ -16416,13 +17231,7 @@
               <w:rPr>
                 <w:rFonts w:ascii="Arial" w:hAnsi="Arial" w:cs="Arial"/>
               </w:rPr>
-              <w:t>F1</w:t>
-            </w:r>
-            <w:r>
-              <w:rPr>
-                <w:rFonts w:ascii="Arial" w:hAnsi="Arial" w:cs="Arial"/>
-              </w:rPr>
-              <w:t>8</w:t>
+              <w:t>F18</w:t>
             </w:r>
           </w:p>
         </w:tc>
@@ -16971,13 +17780,7 @@
               <w:rPr>
                 <w:rFonts w:ascii="Arial" w:hAnsi="Arial" w:cs="Arial"/>
               </w:rPr>
-              <w:t>1</w:t>
-            </w:r>
-            <w:r>
-              <w:rPr>
-                <w:rFonts w:ascii="Arial" w:hAnsi="Arial" w:cs="Arial"/>
-              </w:rPr>
-              <w:t>1</w:t>
+              <w:t>11</w:t>
             </w:r>
             <w:r>
               <w:rPr>
@@ -17001,31 +17804,7 @@
               <w:rPr>
                 <w:rFonts w:ascii="Arial" w:hAnsi="Arial" w:cs="Arial"/>
               </w:rPr>
-              <w:t xml:space="preserve">Gerenciamento dos dados dos </w:t>
-            </w:r>
-            <w:r>
-              <w:rPr>
-                <w:rFonts w:ascii="Arial" w:hAnsi="Arial" w:cs="Arial"/>
-              </w:rPr>
-              <w:t>funcionários</w:t>
-            </w:r>
-            <w:r>
-              <w:rPr>
-                <w:rFonts w:ascii="Arial" w:hAnsi="Arial" w:cs="Arial"/>
-              </w:rPr>
-              <w:t xml:space="preserve">. O sistema deverá permitir o cadastro de </w:t>
-            </w:r>
-            <w:r>
-              <w:rPr>
-                <w:rFonts w:ascii="Arial" w:hAnsi="Arial" w:cs="Arial"/>
-              </w:rPr>
-              <w:t>funcionários</w:t>
-            </w:r>
-            <w:r>
-              <w:rPr>
-                <w:rFonts w:ascii="Arial" w:hAnsi="Arial" w:cs="Arial"/>
-              </w:rPr>
-              <w:t xml:space="preserve"> da loja a fim de ter acesso aos dados dos mesmos.</w:t>
+              <w:t>Gerenciamento dos dados dos funcionários. O sistema deverá permitir o cadastro de funcionários da loja a fim de ter acesso aos dados dos mesmos.</w:t>
             </w:r>
           </w:p>
         </w:tc>
@@ -17192,13 +17971,7 @@
               <w:rPr>
                 <w:rFonts w:ascii="Arial" w:hAnsi="Arial" w:cs="Arial"/>
               </w:rPr>
-              <w:t>F1</w:t>
-            </w:r>
-            <w:r>
-              <w:rPr>
-                <w:rFonts w:ascii="Arial" w:hAnsi="Arial" w:cs="Arial"/>
-              </w:rPr>
-              <w:t>9</w:t>
+              <w:t>F19</w:t>
             </w:r>
           </w:p>
         </w:tc>
@@ -17609,13 +18382,7 @@
               <w:rPr>
                 <w:rFonts w:ascii="Arial" w:hAnsi="Arial" w:cs="Arial"/>
               </w:rPr>
-              <w:t xml:space="preserve"> </w:t>
-            </w:r>
-            <w:r>
-              <w:rPr>
-                <w:rFonts w:ascii="Arial" w:hAnsi="Arial" w:cs="Arial"/>
-              </w:rPr>
-              <w:t xml:space="preserve">x </w:t>
+              <w:t xml:space="preserve"> x </w:t>
             </w:r>
             <w:r>
               <w:rPr>
@@ -17914,13 +18681,7 @@
               <w:rPr>
                 <w:rFonts w:ascii="Arial" w:hAnsi="Arial" w:cs="Arial"/>
               </w:rPr>
-              <w:t>F</w:t>
-            </w:r>
-            <w:r>
-              <w:rPr>
-                <w:rFonts w:ascii="Arial" w:hAnsi="Arial" w:cs="Arial"/>
-              </w:rPr>
-              <w:t>20</w:t>
+              <w:t>F20</w:t>
             </w:r>
           </w:p>
         </w:tc>
@@ -18433,13 +19194,7 @@
               <w:rPr>
                 <w:rFonts w:ascii="Arial" w:hAnsi="Arial" w:cs="Arial"/>
               </w:rPr>
-              <w:t>1</w:t>
-            </w:r>
-            <w:r>
-              <w:rPr>
-                <w:rFonts w:ascii="Arial" w:hAnsi="Arial" w:cs="Arial"/>
-              </w:rPr>
-              <w:t>2</w:t>
+              <w:t>12</w:t>
             </w:r>
             <w:r>
               <w:rPr>
@@ -18481,13 +19236,7 @@
               <w:rPr>
                 <w:rFonts w:ascii="Arial" w:hAnsi="Arial" w:cs="Arial"/>
               </w:rPr>
-              <w:t xml:space="preserve">a consulta através do número do pedido, data da compra e pelo CPF do cliente. </w:t>
-            </w:r>
-            <w:r>
-              <w:rPr>
-                <w:rFonts w:ascii="Arial" w:hAnsi="Arial" w:cs="Arial"/>
-              </w:rPr>
-              <w:t xml:space="preserve"> </w:t>
+              <w:t xml:space="preserve">a consulta através do número do pedido, data da compra e pelo CPF do cliente.  </w:t>
             </w:r>
           </w:p>
         </w:tc>
@@ -18654,13 +19403,7 @@
               <w:rPr>
                 <w:rFonts w:ascii="Arial" w:hAnsi="Arial" w:cs="Arial"/>
               </w:rPr>
-              <w:t>F2</w:t>
-            </w:r>
-            <w:r>
-              <w:rPr>
-                <w:rFonts w:ascii="Arial" w:hAnsi="Arial" w:cs="Arial"/>
-              </w:rPr>
-              <w:t>1</w:t>
+              <w:t>F21</w:t>
             </w:r>
           </w:p>
         </w:tc>
@@ -20723,13 +21466,7 @@
               <w:rPr>
                 <w:rFonts w:ascii="Arial" w:hAnsi="Arial" w:cs="Arial"/>
               </w:rPr>
-              <w:t>F2</w:t>
-            </w:r>
-            <w:r>
-              <w:rPr>
-                <w:rFonts w:ascii="Arial" w:hAnsi="Arial" w:cs="Arial"/>
-              </w:rPr>
-              <w:t>3</w:t>
+              <w:t>F23</w:t>
             </w:r>
           </w:p>
         </w:tc>
@@ -20750,13 +21487,7 @@
               <w:rPr>
                 <w:rFonts w:ascii="Arial" w:hAnsi="Arial" w:cs="Arial"/>
               </w:rPr>
-              <w:t>O estorno deverá ser feito para o cliente e feito a movimentação em caixa</w:t>
-            </w:r>
-            <w:r>
-              <w:rPr>
-                <w:rFonts w:ascii="Arial" w:hAnsi="Arial" w:cs="Arial"/>
-              </w:rPr>
-              <w:t xml:space="preserve">  </w:t>
+              <w:t xml:space="preserve">O estorno deverá ser feito para o cliente e feito a movimentação em caixa  </w:t>
             </w:r>
           </w:p>
         </w:tc>
@@ -21180,7 +21911,7 @@
           <w:lang w:val="pt-BR"/>
         </w:rPr>
       </w:pPr>
-      <w:bookmarkStart w:id="9" w:name="_Toc103810654"/>
+      <w:bookmarkStart w:id="15" w:name="_Toc104145291"/>
       <w:r>
         <w:rPr>
           <w:lang w:val="pt-BR"/>
@@ -21193,7 +21924,7 @@
         </w:rPr>
         <w:t xml:space="preserve"> do usuário</w:t>
       </w:r>
-      <w:bookmarkEnd w:id="9"/>
+      <w:bookmarkEnd w:id="15"/>
     </w:p>
     <w:p>
       <w:pPr>
@@ -27368,14 +28099,14 @@
           <w:lang w:val="pt-BR"/>
         </w:rPr>
       </w:pPr>
-      <w:bookmarkStart w:id="10" w:name="_Toc103810655"/>
+      <w:bookmarkStart w:id="16" w:name="_Toc104145292"/>
       <w:r>
         <w:rPr>
           <w:lang w:val="pt-BR"/>
         </w:rPr>
         <w:t>Backlog de produto</w:t>
       </w:r>
-      <w:bookmarkEnd w:id="10"/>
+      <w:bookmarkEnd w:id="16"/>
     </w:p>
     <w:p>
       <w:pPr>
@@ -29901,7 +30632,7 @@
       </w:pPr>
     </w:p>
     <w:sectPr>
-      <w:footerReference w:type="default" r:id="rId7"/>
+      <w:footerReference w:type="default" r:id="rId11"/>
       <w:pgSz w:w="12240" w:h="15840"/>
       <w:pgMar w:top="1440" w:right="1440" w:bottom="1440" w:left="1440" w:header="720" w:footer="720" w:gutter="0"/>
       <w:cols w:space="720"/>

</xml_diff>

<commit_message>
Delete tmp file from the repository
</commit_message>
<xml_diff>
--- a/PIT - Inacio Ribeiro dos Santos.docx
+++ b/PIT - Inacio Ribeiro dos Santos.docx
@@ -556,7 +556,7 @@
             </w:rPr>
             <w:fldChar w:fldCharType="separate"/>
           </w:r>
-          <w:hyperlink w:anchor="_Toc104241547" w:history="1">
+          <w:hyperlink w:anchor="_Toc104241599" w:history="1">
             <w:r>
               <w:rPr>
                 <w:rStyle w:val="Hyperlink"/>
@@ -584,7 +584,7 @@
                 <w:noProof/>
                 <w:webHidden/>
               </w:rPr>
-              <w:instrText xml:space="preserve"> PAGEREF _Toc104241547 \h </w:instrText>
+              <w:instrText xml:space="preserve"> PAGEREF _Toc104241599 \h </w:instrText>
             </w:r>
             <w:r>
               <w:rPr>
@@ -626,7 +626,7 @@
               <w:noProof/>
             </w:rPr>
           </w:pPr>
-          <w:hyperlink w:anchor="_Toc104241548" w:history="1">
+          <w:hyperlink w:anchor="_Toc104241600" w:history="1">
             <w:r>
               <w:rPr>
                 <w:rStyle w:val="Hyperlink"/>
@@ -654,7 +654,7 @@
                 <w:noProof/>
                 <w:webHidden/>
               </w:rPr>
-              <w:instrText xml:space="preserve"> PAGEREF _Toc104241548 \h </w:instrText>
+              <w:instrText xml:space="preserve"> PAGEREF _Toc104241600 \h </w:instrText>
             </w:r>
             <w:r>
               <w:rPr>
@@ -696,7 +696,7 @@
               <w:noProof/>
             </w:rPr>
           </w:pPr>
-          <w:hyperlink w:anchor="_Toc104241549" w:history="1">
+          <w:hyperlink w:anchor="_Toc104241601" w:history="1">
             <w:r>
               <w:rPr>
                 <w:rStyle w:val="Hyperlink"/>
@@ -724,7 +724,7 @@
                 <w:noProof/>
                 <w:webHidden/>
               </w:rPr>
-              <w:instrText xml:space="preserve"> PAGEREF _Toc104241549 \h </w:instrText>
+              <w:instrText xml:space="preserve"> PAGEREF _Toc104241601 \h </w:instrText>
             </w:r>
             <w:r>
               <w:rPr>
@@ -766,7 +766,7 @@
               <w:noProof/>
             </w:rPr>
           </w:pPr>
-          <w:hyperlink w:anchor="_Toc104241550" w:history="1">
+          <w:hyperlink w:anchor="_Toc104241602" w:history="1">
             <w:r>
               <w:rPr>
                 <w:rStyle w:val="Hyperlink"/>
@@ -794,7 +794,7 @@
                 <w:noProof/>
                 <w:webHidden/>
               </w:rPr>
-              <w:instrText xml:space="preserve"> PAGEREF _Toc104241550 \h </w:instrText>
+              <w:instrText xml:space="preserve"> PAGEREF _Toc104241602 \h </w:instrText>
             </w:r>
             <w:r>
               <w:rPr>
@@ -836,7 +836,7 @@
               <w:noProof/>
             </w:rPr>
           </w:pPr>
-          <w:hyperlink w:anchor="_Toc104241551" w:history="1">
+          <w:hyperlink w:anchor="_Toc104241603" w:history="1">
             <w:r>
               <w:rPr>
                 <w:rStyle w:val="Hyperlink"/>
@@ -864,7 +864,7 @@
                 <w:noProof/>
                 <w:webHidden/>
               </w:rPr>
-              <w:instrText xml:space="preserve"> PAGEREF _Toc104241551 \h </w:instrText>
+              <w:instrText xml:space="preserve"> PAGEREF _Toc104241603 \h </w:instrText>
             </w:r>
             <w:r>
               <w:rPr>
@@ -906,7 +906,7 @@
               <w:noProof/>
             </w:rPr>
           </w:pPr>
-          <w:hyperlink w:anchor="_Toc104241552" w:history="1">
+          <w:hyperlink w:anchor="_Toc104241604" w:history="1">
             <w:r>
               <w:rPr>
                 <w:rStyle w:val="Hyperlink"/>
@@ -934,7 +934,7 @@
                 <w:noProof/>
                 <w:webHidden/>
               </w:rPr>
-              <w:instrText xml:space="preserve"> PAGEREF _Toc104241552 \h </w:instrText>
+              <w:instrText xml:space="preserve"> PAGEREF _Toc104241604 \h </w:instrText>
             </w:r>
             <w:r>
               <w:rPr>
@@ -976,7 +976,7 @@
               <w:noProof/>
             </w:rPr>
           </w:pPr>
-          <w:hyperlink w:anchor="_Toc104241553" w:history="1">
+          <w:hyperlink w:anchor="_Toc104241605" w:history="1">
             <w:r>
               <w:rPr>
                 <w:rStyle w:val="Hyperlink"/>
@@ -1004,7 +1004,7 @@
                 <w:noProof/>
                 <w:webHidden/>
               </w:rPr>
-              <w:instrText xml:space="preserve"> PAGEREF _Toc104241553 \h </w:instrText>
+              <w:instrText xml:space="preserve"> PAGEREF _Toc104241605 \h </w:instrText>
             </w:r>
             <w:r>
               <w:rPr>
@@ -1046,7 +1046,7 @@
               <w:noProof/>
             </w:rPr>
           </w:pPr>
-          <w:hyperlink w:anchor="_Toc104241554" w:history="1">
+          <w:hyperlink w:anchor="_Toc104241606" w:history="1">
             <w:r>
               <w:rPr>
                 <w:rStyle w:val="Hyperlink"/>
@@ -1074,7 +1074,7 @@
                 <w:noProof/>
                 <w:webHidden/>
               </w:rPr>
-              <w:instrText xml:space="preserve"> PAGEREF _Toc104241554 \h </w:instrText>
+              <w:instrText xml:space="preserve"> PAGEREF _Toc104241606 \h </w:instrText>
             </w:r>
             <w:r>
               <w:rPr>
@@ -1116,7 +1116,7 @@
               <w:noProof/>
             </w:rPr>
           </w:pPr>
-          <w:hyperlink w:anchor="_Toc104241555" w:history="1">
+          <w:hyperlink w:anchor="_Toc104241607" w:history="1">
             <w:r>
               <w:rPr>
                 <w:rStyle w:val="Hyperlink"/>
@@ -1144,7 +1144,7 @@
                 <w:noProof/>
                 <w:webHidden/>
               </w:rPr>
-              <w:instrText xml:space="preserve"> PAGEREF _Toc104241555 \h </w:instrText>
+              <w:instrText xml:space="preserve"> PAGEREF _Toc104241607 \h </w:instrText>
             </w:r>
             <w:r>
               <w:rPr>
@@ -1186,7 +1186,7 @@
               <w:noProof/>
             </w:rPr>
           </w:pPr>
-          <w:hyperlink w:anchor="_Toc104241556" w:history="1">
+          <w:hyperlink w:anchor="_Toc104241608" w:history="1">
             <w:r>
               <w:rPr>
                 <w:rStyle w:val="Hyperlink"/>
@@ -1214,7 +1214,7 @@
                 <w:noProof/>
                 <w:webHidden/>
               </w:rPr>
-              <w:instrText xml:space="preserve"> PAGEREF _Toc104241556 \h </w:instrText>
+              <w:instrText xml:space="preserve"> PAGEREF _Toc104241608 \h </w:instrText>
             </w:r>
             <w:r>
               <w:rPr>
@@ -1256,7 +1256,7 @@
               <w:noProof/>
             </w:rPr>
           </w:pPr>
-          <w:hyperlink w:anchor="_Toc104241557" w:history="1">
+          <w:hyperlink w:anchor="_Toc104241609" w:history="1">
             <w:r>
               <w:rPr>
                 <w:rStyle w:val="Hyperlink"/>
@@ -1284,7 +1284,7 @@
                 <w:noProof/>
                 <w:webHidden/>
               </w:rPr>
-              <w:instrText xml:space="preserve"> PAGEREF _Toc104241557 \h </w:instrText>
+              <w:instrText xml:space="preserve"> PAGEREF _Toc104241609 \h </w:instrText>
             </w:r>
             <w:r>
               <w:rPr>
@@ -1326,7 +1326,7 @@
               <w:noProof/>
             </w:rPr>
           </w:pPr>
-          <w:hyperlink w:anchor="_Toc104241558" w:history="1">
+          <w:hyperlink w:anchor="_Toc104241610" w:history="1">
             <w:r>
               <w:rPr>
                 <w:rStyle w:val="Hyperlink"/>
@@ -1354,7 +1354,7 @@
                 <w:noProof/>
                 <w:webHidden/>
               </w:rPr>
-              <w:instrText xml:space="preserve"> PAGEREF _Toc104241558 \h </w:instrText>
+              <w:instrText xml:space="preserve"> PAGEREF _Toc104241610 \h </w:instrText>
             </w:r>
             <w:r>
               <w:rPr>
@@ -1396,7 +1396,7 @@
               <w:noProof/>
             </w:rPr>
           </w:pPr>
-          <w:hyperlink w:anchor="_Toc104241559" w:history="1">
+          <w:hyperlink w:anchor="_Toc104241611" w:history="1">
             <w:r>
               <w:rPr>
                 <w:rStyle w:val="Hyperlink"/>
@@ -1424,7 +1424,7 @@
                 <w:noProof/>
                 <w:webHidden/>
               </w:rPr>
-              <w:instrText xml:space="preserve"> PAGEREF _Toc104241559 \h </w:instrText>
+              <w:instrText xml:space="preserve"> PAGEREF _Toc104241611 \h </w:instrText>
             </w:r>
             <w:r>
               <w:rPr>
@@ -1466,7 +1466,7 @@
               <w:noProof/>
             </w:rPr>
           </w:pPr>
-          <w:hyperlink w:anchor="_Toc104241560" w:history="1">
+          <w:hyperlink w:anchor="_Toc104241612" w:history="1">
             <w:r>
               <w:rPr>
                 <w:rStyle w:val="Hyperlink"/>
@@ -1494,7 +1494,7 @@
                 <w:noProof/>
                 <w:webHidden/>
               </w:rPr>
-              <w:instrText xml:space="preserve"> PAGEREF _Toc104241560 \h </w:instrText>
+              <w:instrText xml:space="preserve"> PAGEREF _Toc104241612 \h </w:instrText>
             </w:r>
             <w:r>
               <w:rPr>
@@ -1536,7 +1536,7 @@
               <w:noProof/>
             </w:rPr>
           </w:pPr>
-          <w:hyperlink w:anchor="_Toc104241561" w:history="1">
+          <w:hyperlink w:anchor="_Toc104241613" w:history="1">
             <w:r>
               <w:rPr>
                 <w:rStyle w:val="Hyperlink"/>
@@ -1564,7 +1564,7 @@
                 <w:noProof/>
                 <w:webHidden/>
               </w:rPr>
-              <w:instrText xml:space="preserve"> PAGEREF _Toc104241561 \h </w:instrText>
+              <w:instrText xml:space="preserve"> PAGEREF _Toc104241613 \h </w:instrText>
             </w:r>
             <w:r>
               <w:rPr>
@@ -1606,7 +1606,7 @@
               <w:noProof/>
             </w:rPr>
           </w:pPr>
-          <w:hyperlink w:anchor="_Toc104241562" w:history="1">
+          <w:hyperlink w:anchor="_Toc104241614" w:history="1">
             <w:r>
               <w:rPr>
                 <w:rStyle w:val="Hyperlink"/>
@@ -1634,7 +1634,7 @@
                 <w:noProof/>
                 <w:webHidden/>
               </w:rPr>
-              <w:instrText xml:space="preserve"> PAGEREF _Toc104241562 \h </w:instrText>
+              <w:instrText xml:space="preserve"> PAGEREF _Toc104241614 \h </w:instrText>
             </w:r>
             <w:r>
               <w:rPr>
@@ -1676,7 +1676,7 @@
               <w:noProof/>
             </w:rPr>
           </w:pPr>
-          <w:hyperlink w:anchor="_Toc104241563" w:history="1">
+          <w:hyperlink w:anchor="_Toc104241615" w:history="1">
             <w:r>
               <w:rPr>
                 <w:rStyle w:val="Hyperlink"/>
@@ -1704,7 +1704,7 @@
                 <w:noProof/>
                 <w:webHidden/>
               </w:rPr>
-              <w:instrText xml:space="preserve"> PAGEREF _Toc104241563 \h </w:instrText>
+              <w:instrText xml:space="preserve"> PAGEREF _Toc104241615 \h </w:instrText>
             </w:r>
             <w:r>
               <w:rPr>
@@ -1746,7 +1746,7 @@
               <w:noProof/>
             </w:rPr>
           </w:pPr>
-          <w:hyperlink w:anchor="_Toc104241564" w:history="1">
+          <w:hyperlink w:anchor="_Toc104241616" w:history="1">
             <w:r>
               <w:rPr>
                 <w:rStyle w:val="Hyperlink"/>
@@ -1774,7 +1774,7 @@
                 <w:noProof/>
                 <w:webHidden/>
               </w:rPr>
-              <w:instrText xml:space="preserve"> PAGEREF _Toc104241564 \h </w:instrText>
+              <w:instrText xml:space="preserve"> PAGEREF _Toc104241616 \h </w:instrText>
             </w:r>
             <w:r>
               <w:rPr>
@@ -1816,7 +1816,7 @@
               <w:noProof/>
             </w:rPr>
           </w:pPr>
-          <w:hyperlink w:anchor="_Toc104241565" w:history="1">
+          <w:hyperlink w:anchor="_Toc104241617" w:history="1">
             <w:r>
               <w:rPr>
                 <w:rStyle w:val="Hyperlink"/>
@@ -1844,7 +1844,7 @@
                 <w:noProof/>
                 <w:webHidden/>
               </w:rPr>
-              <w:instrText xml:space="preserve"> PAGEREF _Toc104241565 \h </w:instrText>
+              <w:instrText xml:space="preserve"> PAGEREF _Toc104241617 \h </w:instrText>
             </w:r>
             <w:r>
               <w:rPr>
@@ -1877,7 +1877,7 @@
         </w:p>
         <w:p>
           <w:pPr>
-            <w:pStyle w:val="Sumrio2"/>
+            <w:pStyle w:val="Sumrio3"/>
             <w:tabs>
               <w:tab w:val="right" w:leader="dot" w:pos="9350"/>
             </w:tabs>
@@ -1886,7 +1886,7 @@
               <w:noProof/>
             </w:rPr>
           </w:pPr>
-          <w:hyperlink w:anchor="_Toc104241566" w:history="1">
+          <w:hyperlink w:anchor="_Toc104241618" w:history="1">
             <w:r>
               <w:rPr>
                 <w:rStyle w:val="Hyperlink"/>
@@ -1914,7 +1914,7 @@
                 <w:noProof/>
                 <w:webHidden/>
               </w:rPr>
-              <w:instrText xml:space="preserve"> PAGEREF _Toc104241566 \h </w:instrText>
+              <w:instrText xml:space="preserve"> PAGEREF _Toc104241618 \h </w:instrText>
             </w:r>
             <w:r>
               <w:rPr>
@@ -1999,7 +1999,7 @@
           <w:lang w:val="pt-BR"/>
         </w:rPr>
       </w:pPr>
-      <w:bookmarkStart w:id="0" w:name="_Toc104241547"/>
+      <w:bookmarkStart w:id="0" w:name="_Toc104241599"/>
       <w:r>
         <w:rPr>
           <w:lang w:val="pt-BR"/>
@@ -2023,7 +2023,7 @@
           <w:lang w:val="pt-BR"/>
         </w:rPr>
       </w:pPr>
-      <w:bookmarkStart w:id="1" w:name="_Toc104241548"/>
+      <w:bookmarkStart w:id="1" w:name="_Toc104241600"/>
       <w:r>
         <w:rPr>
           <w:lang w:val="pt-BR"/>
@@ -2178,7 +2178,7 @@
           <w:lang w:val="pt-BR"/>
         </w:rPr>
       </w:pPr>
-      <w:bookmarkStart w:id="2" w:name="_Toc104241549"/>
+      <w:bookmarkStart w:id="2" w:name="_Toc104241601"/>
       <w:r>
         <w:rPr>
           <w:lang w:val="pt-BR"/>
@@ -2202,7 +2202,7 @@
           <w:lang w:val="pt-BR"/>
         </w:rPr>
       </w:pPr>
-      <w:bookmarkStart w:id="3" w:name="_Toc104241550"/>
+      <w:bookmarkStart w:id="3" w:name="_Toc104241602"/>
       <w:r>
         <w:rPr>
           <w:lang w:val="pt-BR"/>
@@ -2272,7 +2272,7 @@
           <w:lang w:val="pt-BR"/>
         </w:rPr>
       </w:pPr>
-      <w:bookmarkStart w:id="4" w:name="_Toc104241551"/>
+      <w:bookmarkStart w:id="4" w:name="_Toc104241603"/>
       <w:r>
         <w:rPr>
           <w:lang w:val="pt-BR"/>
@@ -2342,7 +2342,7 @@
           <w:lang w:val="pt-BR"/>
         </w:rPr>
       </w:pPr>
-      <w:bookmarkStart w:id="5" w:name="_Toc104241552"/>
+      <w:bookmarkStart w:id="5" w:name="_Toc104241604"/>
       <w:r>
         <w:rPr>
           <w:lang w:val="pt-BR"/>
@@ -2429,7 +2429,7 @@
           <w:lang w:val="pt-BR"/>
         </w:rPr>
       </w:pPr>
-      <w:bookmarkStart w:id="6" w:name="_Toc104241553"/>
+      <w:bookmarkStart w:id="6" w:name="_Toc104241605"/>
       <w:r>
         <w:rPr>
           <w:lang w:val="pt-BR"/>
@@ -2534,7 +2534,7 @@
           <w:lang w:val="pt-BR"/>
         </w:rPr>
       </w:pPr>
-      <w:bookmarkStart w:id="7" w:name="_Toc104241554"/>
+      <w:bookmarkStart w:id="7" w:name="_Toc104241606"/>
       <w:r>
         <w:rPr>
           <w:lang w:val="pt-BR"/>
@@ -2558,7 +2558,7 @@
           <w:lang w:val="pt-BR"/>
         </w:rPr>
       </w:pPr>
-      <w:bookmarkStart w:id="8" w:name="_Toc104241555"/>
+      <w:bookmarkStart w:id="8" w:name="_Toc104241607"/>
       <w:r>
         <w:rPr>
           <w:lang w:val="pt-BR"/>
@@ -3437,7 +3437,7 @@
           <w:lang w:val="pt-BR"/>
         </w:rPr>
       </w:pPr>
-      <w:bookmarkStart w:id="9" w:name="_Toc104241556"/>
+      <w:bookmarkStart w:id="9" w:name="_Toc104241608"/>
       <w:r>
         <w:rPr>
           <w:lang w:val="pt-BR"/>
@@ -4121,7 +4121,7 @@
           <w:lang w:val="pt-BR"/>
         </w:rPr>
       </w:pPr>
-      <w:bookmarkStart w:id="10" w:name="_Toc104241557"/>
+      <w:bookmarkStart w:id="10" w:name="_Toc104241609"/>
       <w:r>
         <w:rPr>
           <w:lang w:val="pt-BR"/>
@@ -4592,7 +4592,7 @@
         </w:rPr>
         <w:br w:type="page"/>
       </w:r>
-      <w:bookmarkStart w:id="11" w:name="_Toc104241558"/>
+      <w:bookmarkStart w:id="11" w:name="_Toc104241610"/>
       <w:r>
         <w:rPr>
           <w:lang w:val="pt-BR"/>
@@ -5247,7 +5247,7 @@
           <w:lang w:val="pt-BR"/>
         </w:rPr>
       </w:pPr>
-      <w:bookmarkStart w:id="12" w:name="_Toc104241559"/>
+      <w:bookmarkStart w:id="12" w:name="_Toc104241611"/>
       <w:r>
         <w:rPr>
           <w:lang w:val="pt-BR"/>
@@ -5581,7 +5581,7 @@
           <w:lang w:val="pt-BR"/>
         </w:rPr>
       </w:pPr>
-      <w:bookmarkStart w:id="13" w:name="_Toc104241560"/>
+      <w:bookmarkStart w:id="13" w:name="_Toc104241612"/>
       <w:r>
         <w:rPr>
           <w:lang w:val="pt-BR"/>
@@ -5918,7 +5918,7 @@
           <w:lang w:val="pt-BR"/>
         </w:rPr>
       </w:pPr>
-      <w:bookmarkStart w:id="14" w:name="_Toc104241561"/>
+      <w:bookmarkStart w:id="14" w:name="_Toc104241613"/>
       <w:r>
         <w:rPr>
           <w:lang w:val="pt-BR"/>
@@ -24202,7 +24202,7 @@
           <w:lang w:val="pt-BR"/>
         </w:rPr>
       </w:pPr>
-      <w:bookmarkStart w:id="15" w:name="_Toc104241562"/>
+      <w:bookmarkStart w:id="15" w:name="_Toc104241614"/>
       <w:r>
         <w:rPr>
           <w:lang w:val="pt-BR"/>
@@ -30525,7 +30525,7 @@
           <w:lang w:val="pt-BR"/>
         </w:rPr>
       </w:pPr>
-      <w:bookmarkStart w:id="16" w:name="_Toc104241563"/>
+      <w:bookmarkStart w:id="16" w:name="_Toc104241615"/>
       <w:r>
         <w:rPr>
           <w:lang w:val="pt-BR"/>
@@ -33077,7 +33077,7 @@
           <w:lang w:val="pt-BR"/>
         </w:rPr>
       </w:pPr>
-      <w:bookmarkStart w:id="17" w:name="_Toc104241564"/>
+      <w:bookmarkStart w:id="17" w:name="_Toc104241616"/>
       <w:r>
         <w:rPr>
           <w:lang w:val="pt-BR"/>
@@ -33094,7 +33094,7 @@
           <w:lang w:val="pt-BR"/>
         </w:rPr>
       </w:pPr>
-      <w:bookmarkStart w:id="18" w:name="_Toc104241565"/>
+      <w:bookmarkStart w:id="18" w:name="_Toc104241617"/>
       <w:r>
         <w:rPr>
           <w:lang w:val="pt-BR"/>
@@ -33117,7 +33117,7 @@
           <w:lang w:val="pt-BR"/>
         </w:rPr>
       </w:pPr>
-      <w:bookmarkStart w:id="19" w:name="_Toc104241566"/>
+      <w:bookmarkStart w:id="19" w:name="_Toc104241618"/>
       <w:r>
         <w:rPr>
           <w:lang w:val="pt-BR"/>

</xml_diff>